<commit_message>
added python logo to index and programming course
</commit_message>
<xml_diff>
--- a/word/intro-to-programming_python.docx
+++ b/word/intro-to-programming_python.docx
@@ -324,6 +324,11 @@
       <w:r>
         <w:t xml:space="preserve">develop step-by-step problem solving and debugging practices</w:t>
       </w:r>
+    </w:p>
+    <w:p>
+      <w:pPr>
+        <w:pStyle w:val="FirstParagraph"/>
+      </w:pPr>
     </w:p>
     <w:p>
       <w:pPr>

</xml_diff>

<commit_message>
better image placement in python programming
</commit_message>
<xml_diff>
--- a/word/intro-to-programming_python.docx
+++ b/word/intro-to-programming_python.docx
@@ -141,6 +141,11 @@
       <w:pPr>
         <w:pStyle w:val="BodyText"/>
       </w:pPr>
+    </w:p>
+    <w:p>
+      <w:pPr>
+        <w:pStyle w:val="BodyText"/>
+      </w:pPr>
       <w:r>
         <w:rPr>
           <w:b/>
@@ -324,11 +329,6 @@
       <w:r>
         <w:t xml:space="preserve">develop step-by-step problem solving and debugging practices</w:t>
       </w:r>
-    </w:p>
-    <w:p>
-      <w:pPr>
-        <w:pStyle w:val="FirstParagraph"/>
-      </w:pPr>
     </w:p>
     <w:p>
       <w:pPr>

</xml_diff>

<commit_message>
rebuilt python syllabus with tutoring schedule
</commit_message>
<xml_diff>
--- a/word/intro-to-programming_python.docx
+++ b/word/intro-to-programming_python.docx
@@ -334,9 +334,9 @@
       <w:pPr>
         <w:pStyle w:val="Heading1"/>
       </w:pPr>
-      <w:bookmarkStart w:id="23" w:name="required-text"/>
-      <w:r>
-        <w:t xml:space="preserve">Required Text</w:t>
+      <w:bookmarkStart w:id="23" w:name="computer-science-tutoring-fall-2020"/>
+      <w:r>
+        <w:t xml:space="preserve">Computer Science Tutoring, Fall 2020</w:t>
       </w:r>
       <w:bookmarkEnd w:id="23"/>
     </w:p>
@@ -345,220 +345,25 @@
         <w:pStyle w:val="FirstParagraph"/>
       </w:pPr>
       <w:r>
-        <w:t xml:space="preserve">Downey, A. B. (2016).</w:t>
-      </w:r>
-      <w:r>
-        <w:t xml:space="preserve"> </w:t>
-      </w:r>
-      <w:hyperlink r:id="rId24">
-        <w:r>
-          <w:rPr>
-            <w:i/>
-            <w:rStyle w:val="Hyperlink"/>
-          </w:rPr>
-          <w:t xml:space="preserve">Think Python: How to Think Like a Computer Scientist, Version 2.4.0</w:t>
-        </w:r>
-      </w:hyperlink>
-      <w:r>
-        <w:t xml:space="preserve">. Green Tea Press.</w:t>
-      </w:r>
-    </w:p>
-    <w:p>
-      <w:pPr>
-        <w:pStyle w:val="Heading1"/>
-      </w:pPr>
-      <w:bookmarkStart w:id="25" w:name="required-softwareonline-accounts"/>
-      <w:r>
-        <w:t xml:space="preserve">Required Software/Online Accounts</w:t>
-      </w:r>
-      <w:bookmarkEnd w:id="25"/>
-    </w:p>
-    <w:p>
-      <w:pPr>
-        <w:pStyle w:val="Compact"/>
-        <w:numPr>
-          <w:numId w:val="1004"/>
-          <w:ilvl w:val="0"/>
-        </w:numPr>
-      </w:pPr>
-      <w:r>
-        <w:t xml:space="preserve">Software</w:t>
-      </w:r>
-    </w:p>
-    <w:p>
-      <w:pPr>
-        <w:pStyle w:val="Compact"/>
-        <w:numPr>
-          <w:numId w:val="1005"/>
-          <w:ilvl w:val="1"/>
-        </w:numPr>
-      </w:pPr>
-      <w:hyperlink r:id="rId26">
-        <w:r>
-          <w:rPr>
-            <w:rStyle w:val="Hyperlink"/>
-          </w:rPr>
-          <w:t xml:space="preserve">Slack Client</w:t>
-        </w:r>
-      </w:hyperlink>
-      <w:r>
-        <w:t xml:space="preserve"> </w:t>
-      </w:r>
-      <w:r>
-        <w:t xml:space="preserve">(</w:t>
-      </w:r>
-      <w:r>
-        <w:rPr>
-          <w:i/>
-        </w:rPr>
-        <w:t xml:space="preserve">must install</w:t>
-      </w:r>
-      <w:r>
-        <w:t xml:space="preserve"> </w:t>
-      </w:r>
-      <w:r>
-        <w:t xml:space="preserve">desktop and mobile clients, using the web client is not sufficient)</w:t>
-      </w:r>
-    </w:p>
-    <w:p>
-      <w:pPr>
-        <w:pStyle w:val="Compact"/>
-        <w:numPr>
-          <w:numId w:val="1005"/>
-          <w:ilvl w:val="1"/>
-        </w:numPr>
-      </w:pPr>
-      <w:r>
-        <w:t xml:space="preserve">Firefox or Chrome web browser</w:t>
-      </w:r>
-    </w:p>
-    <w:p>
-      <w:pPr>
-        <w:pStyle w:val="Compact"/>
-        <w:numPr>
-          <w:numId w:val="1004"/>
-          <w:ilvl w:val="0"/>
-        </w:numPr>
-      </w:pPr>
-      <w:r>
-        <w:t xml:space="preserve">Accounts</w:t>
-      </w:r>
-    </w:p>
-    <w:p>
-      <w:pPr>
-        <w:pStyle w:val="Compact"/>
-        <w:numPr>
-          <w:numId w:val="1006"/>
-          <w:ilvl w:val="1"/>
-        </w:numPr>
-      </w:pPr>
-      <w:hyperlink r:id="rId27">
-        <w:r>
-          <w:rPr>
-            <w:rStyle w:val="Hyperlink"/>
-          </w:rPr>
-          <w:t xml:space="preserve">repl.it</w:t>
-        </w:r>
-      </w:hyperlink>
-    </w:p>
-    <w:p>
-      <w:pPr>
-        <w:pStyle w:val="Compact"/>
-        <w:numPr>
-          <w:numId w:val="1006"/>
-          <w:ilvl w:val="1"/>
-        </w:numPr>
-      </w:pPr>
-      <w:hyperlink r:id="rId28">
-        <w:r>
-          <w:rPr>
-            <w:rStyle w:val="Hyperlink"/>
-          </w:rPr>
-          <w:t xml:space="preserve">AU Ed Tech Slack channel #code</w:t>
-        </w:r>
-      </w:hyperlink>
-    </w:p>
-    <w:p>
-      <w:pPr>
-        <w:pStyle w:val="Heading1"/>
-      </w:pPr>
-      <w:bookmarkStart w:id="29" w:name="required-hardware"/>
-      <w:r>
-        <w:t xml:space="preserve">Required Hardware</w:t>
-      </w:r>
-      <w:bookmarkEnd w:id="29"/>
-    </w:p>
-    <w:p>
-      <w:pPr>
-        <w:pStyle w:val="FirstParagraph"/>
-      </w:pPr>
-      <w:r>
-        <w:t xml:space="preserve">For the final project (see below) we will be designing and</w:t>
-      </w:r>
-      <w:r>
-        <w:t xml:space="preserve"> </w:t>
-      </w:r>
-      <w:r>
-        <w:t xml:space="preserve">programming</w:t>
-      </w:r>
-      <w:r>
-        <w:t xml:space="preserve"> </w:t>
-      </w:r>
-      <w:r>
-        <w:t xml:space="preserve">“</w:t>
-      </w:r>
-      <w:r>
-        <w:t xml:space="preserve">skills</w:t>
-      </w:r>
-      <w:r>
-        <w:t xml:space="preserve">”</w:t>
-      </w:r>
-      <w:r>
-        <w:t xml:space="preserve"> </w:t>
-      </w:r>
-      <w:r>
-        <w:t xml:space="preserve">for the</w:t>
-      </w:r>
-      <w:r>
-        <w:t xml:space="preserve"> </w:t>
-      </w:r>
-      <w:hyperlink r:id="rId30">
-        <w:r>
-          <w:rPr>
-            <w:rStyle w:val="Hyperlink"/>
-          </w:rPr>
-          <w:t xml:space="preserve">Mycroft AI voice assistant.</w:t>
-        </w:r>
-      </w:hyperlink>
-      <w:r>
-        <w:t xml:space="preserve"> </w:t>
-      </w:r>
-      <w:r>
-        <w:t xml:space="preserve">Mycroft is like an open source Alexa or Siri. In order to work on your project,</w:t>
-      </w:r>
-      <w:r>
-        <w:t xml:space="preserve"> </w:t>
-      </w:r>
-      <w:r>
-        <w:t xml:space="preserve">you will need a Raspberry Pi, microphone, and speakers, as well as display,</w:t>
-      </w:r>
-      <w:r>
-        <w:t xml:space="preserve"> </w:t>
-      </w:r>
-      <w:r>
-        <w:t xml:space="preserve">keyboard, and mouse to work with the Pi. You can use any suitable</w:t>
-      </w:r>
-      <w:r>
-        <w:t xml:space="preserve"> </w:t>
-      </w:r>
-      <w:r>
-        <w:t xml:space="preserve">hardware that you already have from the list below, but we also recommend</w:t>
-      </w:r>
-      <w:r>
-        <w:t xml:space="preserve"> </w:t>
-      </w:r>
-      <w:r>
-        <w:t xml:space="preserve">certain items if you are purchasing new hardware.</w:t>
+        <w:t xml:space="preserve">The Math &amp; CS department offers student-led computer science tutoring on</w:t>
+      </w:r>
+      <w:r>
+        <w:t xml:space="preserve"> </w:t>
+      </w:r>
+      <w:r>
+        <w:t xml:space="preserve">weekdays via Zoom. The tutors are experienced computer science students. They</w:t>
+      </w:r>
+      <w:r>
+        <w:t xml:space="preserve"> </w:t>
+      </w:r>
+      <w:r>
+        <w:t xml:space="preserve">may not be expert in Python or the specific problems of our class, but can</w:t>
+      </w:r>
+      <w:r>
+        <w:t xml:space="preserve"> </w:t>
+      </w:r>
+      <w:r>
+        <w:t xml:space="preserve">certainly help you break down problems and understand key concepts.</w:t>
       </w:r>
     </w:p>
     <w:p>
@@ -566,341 +371,14 @@
         <w:pStyle w:val="BodyText"/>
       </w:pPr>
       <w:r>
-        <w:t xml:space="preserve">I am posting links to the items on SparkFun and Amazon. You should be able to</w:t>
-      </w:r>
-      <w:r>
-        <w:t xml:space="preserve"> </w:t>
-      </w:r>
-      <w:r>
-        <w:t xml:space="preserve">get most or all of the items locally, at</w:t>
-      </w:r>
-      <w:r>
-        <w:t xml:space="preserve"> </w:t>
-      </w:r>
-      <w:hyperlink r:id="rId31">
-        <w:r>
-          <w:rPr>
-            <w:rStyle w:val="Hyperlink"/>
-          </w:rPr>
-          <w:t xml:space="preserve">MicroCenter</w:t>
-        </w:r>
-      </w:hyperlink>
-      <w:r>
-        <w:t xml:space="preserve"> </w:t>
-      </w:r>
-      <w:r>
-        <w:t xml:space="preserve">(which may be the easiest option). You</w:t>
-      </w:r>
-      <w:r>
-        <w:t xml:space="preserve"> </w:t>
-      </w:r>
-      <w:r>
-        <w:rPr>
-          <w:i/>
-        </w:rPr>
-        <w:t xml:space="preserve">must</w:t>
-      </w:r>
-      <w:r>
-        <w:t xml:space="preserve"> </w:t>
-      </w:r>
-      <w:r>
-        <w:t xml:space="preserve">have a working Raspberry Pi</w:t>
-      </w:r>
-      <w:r>
-        <w:t xml:space="preserve"> </w:t>
-      </w:r>
-      <w:r>
-        <w:t xml:space="preserve">setup by week 4 (Sep 22). If you have any trouble acquiring equipment, please</w:t>
-      </w:r>
-      <w:r>
-        <w:t xml:space="preserve"> </w:t>
-      </w:r>
-      <w:r>
-        <w:t xml:space="preserve">let me know as soon as possible.</w:t>
-      </w:r>
-    </w:p>
-    <w:p>
-      <w:pPr>
-        <w:pStyle w:val="Compact"/>
-        <w:numPr>
-          <w:numId w:val="1007"/>
-          <w:ilvl w:val="0"/>
-        </w:numPr>
-      </w:pPr>
-      <w:r>
-        <w:t xml:space="preserve">Raspberry Pi model 3 or 4, recommended Raspberry Pi 4 (2GB)</w:t>
-      </w:r>
-      <w:r>
-        <w:t xml:space="preserve"> </w:t>
-      </w:r>
-      <w:hyperlink r:id="rId32">
-        <w:r>
-          <w:rPr>
-            <w:rStyle w:val="Hyperlink"/>
-          </w:rPr>
-          <w:t xml:space="preserve">SparkFun</w:t>
-        </w:r>
-      </w:hyperlink>
-      <w:r>
-        <w:t xml:space="preserve"> </w:t>
-      </w:r>
-      <w:hyperlink r:id="rId33">
-        <w:r>
-          <w:rPr>
-            <w:rStyle w:val="Hyperlink"/>
-          </w:rPr>
-          <w:t xml:space="preserve">Amazon</w:t>
-        </w:r>
-      </w:hyperlink>
-    </w:p>
-    <w:p>
-      <w:pPr>
-        <w:pStyle w:val="Compact"/>
-        <w:numPr>
-          <w:numId w:val="1007"/>
-          <w:ilvl w:val="0"/>
-        </w:numPr>
-      </w:pPr>
-      <w:r>
-        <w:t xml:space="preserve">a microphone that works with Raspberry Pi, recommended ReSpeaker 4-Mic Array</w:t>
-      </w:r>
-      <w:r>
-        <w:t xml:space="preserve"> </w:t>
-      </w:r>
-      <w:hyperlink r:id="rId34">
-        <w:r>
-          <w:rPr>
-            <w:rStyle w:val="Hyperlink"/>
-          </w:rPr>
-          <w:t xml:space="preserve">SparkFun</w:t>
-        </w:r>
-      </w:hyperlink>
-      <w:r>
-        <w:t xml:space="preserve"> </w:t>
-      </w:r>
-      <w:hyperlink r:id="rId35">
-        <w:r>
-          <w:rPr>
-            <w:rStyle w:val="Hyperlink"/>
-          </w:rPr>
-          <w:t xml:space="preserve">Amazon</w:t>
-        </w:r>
-      </w:hyperlink>
-    </w:p>
-    <w:p>
-      <w:pPr>
-        <w:pStyle w:val="Compact"/>
-        <w:numPr>
-          <w:numId w:val="1007"/>
-          <w:ilvl w:val="0"/>
-        </w:numPr>
-      </w:pPr>
-      <w:r>
-        <w:t xml:space="preserve">micro hdmi cable</w:t>
-      </w:r>
-      <w:r>
-        <w:t xml:space="preserve"> </w:t>
-      </w:r>
-      <w:hyperlink r:id="rId36">
-        <w:r>
-          <w:rPr>
-            <w:rStyle w:val="Hyperlink"/>
-          </w:rPr>
-          <w:t xml:space="preserve">SparkFun</w:t>
-        </w:r>
-      </w:hyperlink>
-      <w:r>
-        <w:t xml:space="preserve"> </w:t>
-      </w:r>
-      <w:hyperlink r:id="rId37">
-        <w:r>
-          <w:rPr>
-            <w:rStyle w:val="Hyperlink"/>
-          </w:rPr>
-          <w:t xml:space="preserve">Amazon</w:t>
-        </w:r>
-      </w:hyperlink>
-    </w:p>
-    <w:p>
-      <w:pPr>
-        <w:pStyle w:val="Compact"/>
-        <w:numPr>
-          <w:numId w:val="1007"/>
-          <w:ilvl w:val="0"/>
-        </w:numPr>
-      </w:pPr>
-      <w:r>
-        <w:t xml:space="preserve">two (2) 16GB micro SD cards</w:t>
-      </w:r>
-      <w:r>
-        <w:t xml:space="preserve"> </w:t>
-      </w:r>
-      <w:hyperlink r:id="rId38">
-        <w:r>
-          <w:rPr>
-            <w:rStyle w:val="Hyperlink"/>
-          </w:rPr>
-          <w:t xml:space="preserve">Amazon</w:t>
-        </w:r>
-      </w:hyperlink>
-      <w:r>
-        <w:t xml:space="preserve"> </w:t>
-      </w:r>
-      <w:r>
-        <w:t xml:space="preserve">(these are 32GB, but they’re a good deal)</w:t>
-      </w:r>
-    </w:p>
-    <w:p>
-      <w:pPr>
-        <w:pStyle w:val="FirstParagraph"/>
-      </w:pPr>
-      <w:r>
-        <w:t xml:space="preserve">You probably have these items already:</w:t>
-      </w:r>
-    </w:p>
-    <w:p>
-      <w:pPr>
-        <w:pStyle w:val="Compact"/>
-        <w:numPr>
-          <w:numId w:val="1008"/>
-          <w:ilvl w:val="0"/>
-        </w:numPr>
-      </w:pPr>
-      <w:r>
-        <w:t xml:space="preserve">USB-C power cord (like a USB-C phone charger)</w:t>
-      </w:r>
-      <w:r>
-        <w:t xml:space="preserve"> </w:t>
-      </w:r>
-      <w:hyperlink r:id="rId39">
-        <w:r>
-          <w:rPr>
-            <w:rStyle w:val="Hyperlink"/>
-          </w:rPr>
-          <w:t xml:space="preserve">SparkFun</w:t>
-        </w:r>
-      </w:hyperlink>
-      <w:r>
-        <w:t xml:space="preserve"> </w:t>
-      </w:r>
-      <w:r>
-        <w:t xml:space="preserve">Amazon [</w:t>
-      </w:r>
-      <w:hyperlink r:id="rId40">
-        <w:r>
-          <w:rPr>
-            <w:rStyle w:val="Hyperlink"/>
-          </w:rPr>
-          <w:t xml:space="preserve">RPI official</w:t>
-        </w:r>
-      </w:hyperlink>
-      <w:r>
-        <w:t xml:space="preserve">] [</w:t>
-      </w:r>
-      <w:hyperlink r:id="rId41">
-        <w:r>
-          <w:rPr>
-            <w:rStyle w:val="Hyperlink"/>
-          </w:rPr>
-          <w:t xml:space="preserve">AMZ Basics</w:t>
-        </w:r>
-      </w:hyperlink>
-      <w:r>
-        <w:t xml:space="preserve">]</w:t>
-      </w:r>
-    </w:p>
-    <w:p>
-      <w:pPr>
-        <w:pStyle w:val="Compact"/>
-        <w:numPr>
-          <w:numId w:val="1008"/>
-          <w:ilvl w:val="0"/>
-        </w:numPr>
-      </w:pPr>
-      <w:r>
-        <w:t xml:space="preserve">TV or computer monitor with HDMI input</w:t>
-      </w:r>
-    </w:p>
-    <w:p>
-      <w:pPr>
-        <w:pStyle w:val="Compact"/>
-        <w:numPr>
-          <w:numId w:val="1008"/>
-          <w:ilvl w:val="0"/>
-        </w:numPr>
-      </w:pPr>
-      <w:r>
-        <w:t xml:space="preserve">USB or Bluetooth Mouse / Keyboard</w:t>
-      </w:r>
-    </w:p>
-    <w:p>
-      <w:pPr>
-        <w:pStyle w:val="Heading1"/>
-      </w:pPr>
-      <w:bookmarkStart w:id="42" w:name="class-meetings"/>
-      <w:r>
-        <w:t xml:space="preserve">Class meetings</w:t>
-      </w:r>
-      <w:bookmarkEnd w:id="42"/>
-    </w:p>
-    <w:p>
-      <w:pPr>
-        <w:pStyle w:val="FirstParagraph"/>
-      </w:pPr>
-      <w:r>
-        <w:t xml:space="preserve">This is a fully asynchronous online class, which will run on a Tuesday-Tuesday schedule,</w:t>
-      </w:r>
-      <w:r>
-        <w:t xml:space="preserve"> </w:t>
-      </w:r>
-      <w:r>
-        <w:t xml:space="preserve">meaning new topics will begin each Tuesday, and assignments will be due by end</w:t>
-      </w:r>
-      <w:r>
-        <w:t xml:space="preserve"> </w:t>
-      </w:r>
-      <w:r>
-        <w:t xml:space="preserve">of day on Monday. There are no set meeting times, and there will not be</w:t>
-      </w:r>
-      <w:r>
-        <w:t xml:space="preserve"> </w:t>
-      </w:r>
-      <w:r>
-        <w:t xml:space="preserve">Zoom or other video class sessions. You will be able to flexibly schedule your</w:t>
-      </w:r>
-      <w:r>
-        <w:t xml:space="preserve"> </w:t>
-      </w:r>
-      <w:r>
-        <w:t xml:space="preserve">time within the week for each topic. Assignments will be submitted via Moodle</w:t>
-      </w:r>
-      <w:r>
-        <w:t xml:space="preserve"> </w:t>
-      </w:r>
-      <w:r>
-        <w:t xml:space="preserve">and the coding website</w:t>
-      </w:r>
-      <w:r>
-        <w:t xml:space="preserve"> </w:t>
-      </w:r>
-      <w:hyperlink r:id="rId27">
-        <w:r>
-          <w:rPr>
-            <w:rStyle w:val="Hyperlink"/>
-          </w:rPr>
-          <w:t xml:space="preserve">https://repl.it</w:t>
-        </w:r>
-      </w:hyperlink>
-    </w:p>
-    <w:p>
-      <w:pPr>
-        <w:pStyle w:val="Heading3"/>
-      </w:pPr>
-      <w:bookmarkStart w:id="43" w:name="weekly-topics"/>
-      <w:r>
-        <w:t xml:space="preserve">Weekly topics</w:t>
-      </w:r>
-      <w:bookmarkEnd w:id="43"/>
+        <w:t xml:space="preserve">Here’s the Fall schedule. You don’t need an appointment, just join the zoom</w:t>
+      </w:r>
+      <w:r>
+        <w:t xml:space="preserve"> </w:t>
+      </w:r>
+      <w:r>
+        <w:t xml:space="preserve">link for the tutor during their tutoring hours.</w:t>
+      </w:r>
     </w:p>
     <w:tbl>
       <w:tblPr>
@@ -926,7 +404,7 @@
               <w:jc w:val="left"/>
             </w:pPr>
             <w:r>
-              <w:t xml:space="preserve">Week</w:t>
+              <w:t xml:space="preserve">Day</w:t>
             </w:r>
           </w:p>
         </w:tc>
@@ -943,7 +421,7 @@
               <w:jc w:val="left"/>
             </w:pPr>
             <w:r>
-              <w:t xml:space="preserve">Date</w:t>
+              <w:t xml:space="preserve">Time</w:t>
             </w:r>
           </w:p>
         </w:tc>
@@ -960,7 +438,7 @@
               <w:jc w:val="left"/>
             </w:pPr>
             <w:r>
-              <w:t xml:space="preserve">Topic</w:t>
+              <w:t xml:space="preserve">Tutor</w:t>
             </w:r>
           </w:p>
         </w:tc>
@@ -977,24 +455,7 @@
               <w:jc w:val="left"/>
             </w:pPr>
             <w:r>
-              <w:t xml:space="preserve">Read</w:t>
-            </w:r>
-          </w:p>
-        </w:tc>
-        <w:tc>
-          <w:tcPr>
-            <w:tcBorders>
-              <w:bottom w:val="single"/>
-            </w:tcBorders>
-            <w:vAlign w:val="bottom"/>
-          </w:tcPr>
-          <w:p>
-            <w:pPr>
-              <w:pStyle w:val="Compact"/>
-              <w:jc w:val="left"/>
-            </w:pPr>
-            <w:r>
-              <w:t xml:space="preserve">Due</w:t>
+              <w:t xml:space="preserve">Zoom Link</w:t>
             </w:r>
           </w:p>
         </w:tc>
@@ -1007,52 +468,46 @@
               <w:jc w:val="left"/>
             </w:pPr>
             <w:r>
-              <w:t xml:space="preserve">1</w:t>
-            </w:r>
-          </w:p>
-        </w:tc>
-        <w:tc>
-          <w:p>
-            <w:pPr>
-              <w:pStyle w:val="Compact"/>
-              <w:jc w:val="left"/>
-            </w:pPr>
-            <w:r>
-              <w:t xml:space="preserve">Sep 1</w:t>
-            </w:r>
-          </w:p>
-        </w:tc>
-        <w:tc>
-          <w:p>
-            <w:pPr>
-              <w:pStyle w:val="Compact"/>
-              <w:jc w:val="left"/>
-            </w:pPr>
-            <w:r>
-              <w:t xml:space="preserve">The way of the program</w:t>
-            </w:r>
-          </w:p>
-        </w:tc>
-        <w:tc>
-          <w:p>
-            <w:pPr>
-              <w:pStyle w:val="Compact"/>
-              <w:jc w:val="left"/>
-            </w:pPr>
-            <w:r>
-              <w:t xml:space="preserve">TIP 1</w:t>
-            </w:r>
-          </w:p>
-        </w:tc>
-        <w:tc>
-          <w:p>
-            <w:pPr>
-              <w:pStyle w:val="Compact"/>
-              <w:jc w:val="left"/>
-            </w:pPr>
-            <w:r>
-              <w:t xml:space="preserve">-</w:t>
-            </w:r>
+              <w:t xml:space="preserve">Monday</w:t>
+            </w:r>
+          </w:p>
+        </w:tc>
+        <w:tc>
+          <w:p>
+            <w:pPr>
+              <w:pStyle w:val="Compact"/>
+              <w:jc w:val="left"/>
+            </w:pPr>
+            <w:r>
+              <w:t xml:space="preserve">4:00 to 6:00 PM</w:t>
+            </w:r>
+          </w:p>
+        </w:tc>
+        <w:tc>
+          <w:p>
+            <w:pPr>
+              <w:pStyle w:val="Compact"/>
+              <w:jc w:val="left"/>
+            </w:pPr>
+            <w:r>
+              <w:t xml:space="preserve">Aianne</w:t>
+            </w:r>
+          </w:p>
+        </w:tc>
+        <w:tc>
+          <w:p>
+            <w:pPr>
+              <w:pStyle w:val="Compact"/>
+              <w:jc w:val="left"/>
+            </w:pPr>
+            <w:hyperlink r:id="rId24">
+              <w:r>
+                <w:rPr>
+                  <w:rStyle w:val="Hyperlink"/>
+                </w:rPr>
+                <w:t xml:space="preserve">https://adelphiuniversity.zoom.us/j/95098505891</w:t>
+              </w:r>
+            </w:hyperlink>
           </w:p>
         </w:tc>
       </w:tr>
@@ -1064,52 +519,46 @@
               <w:jc w:val="left"/>
             </w:pPr>
             <w:r>
-              <w:t xml:space="preserve">2</w:t>
-            </w:r>
-          </w:p>
-        </w:tc>
-        <w:tc>
-          <w:p>
-            <w:pPr>
-              <w:pStyle w:val="Compact"/>
-              <w:jc w:val="left"/>
-            </w:pPr>
-            <w:r>
-              <w:t xml:space="preserve">Sep 8</w:t>
-            </w:r>
-          </w:p>
-        </w:tc>
-        <w:tc>
-          <w:p>
-            <w:pPr>
-              <w:pStyle w:val="Compact"/>
-              <w:jc w:val="left"/>
-            </w:pPr>
-            <w:r>
-              <w:t xml:space="preserve">Variables &amp; Statements</w:t>
-            </w:r>
-          </w:p>
-        </w:tc>
-        <w:tc>
-          <w:p>
-            <w:pPr>
-              <w:pStyle w:val="Compact"/>
-              <w:jc w:val="left"/>
-            </w:pPr>
-            <w:r>
-              <w:t xml:space="preserve">TIP 2</w:t>
-            </w:r>
-          </w:p>
-        </w:tc>
-        <w:tc>
-          <w:p>
-            <w:pPr>
-              <w:pStyle w:val="Compact"/>
-              <w:jc w:val="left"/>
-            </w:pPr>
-            <w:r>
-              <w:t xml:space="preserve">-</w:t>
-            </w:r>
+              <w:t xml:space="preserve">Tuesday</w:t>
+            </w:r>
+          </w:p>
+        </w:tc>
+        <w:tc>
+          <w:p>
+            <w:pPr>
+              <w:pStyle w:val="Compact"/>
+              <w:jc w:val="left"/>
+            </w:pPr>
+            <w:r>
+              <w:t xml:space="preserve">4:30 to 6:30 PM</w:t>
+            </w:r>
+          </w:p>
+        </w:tc>
+        <w:tc>
+          <w:p>
+            <w:pPr>
+              <w:pStyle w:val="Compact"/>
+              <w:jc w:val="left"/>
+            </w:pPr>
+            <w:r>
+              <w:t xml:space="preserve">Jasur</w:t>
+            </w:r>
+          </w:p>
+        </w:tc>
+        <w:tc>
+          <w:p>
+            <w:pPr>
+              <w:pStyle w:val="Compact"/>
+              <w:jc w:val="left"/>
+            </w:pPr>
+            <w:hyperlink r:id="rId25">
+              <w:r>
+                <w:rPr>
+                  <w:rStyle w:val="Hyperlink"/>
+                </w:rPr>
+                <w:t xml:space="preserve">https://adelphiuniversity.zoom.us/j/94652074966</w:t>
+              </w:r>
+            </w:hyperlink>
           </w:p>
         </w:tc>
       </w:tr>
@@ -1121,52 +570,46 @@
               <w:jc w:val="left"/>
             </w:pPr>
             <w:r>
-              <w:t xml:space="preserve">3</w:t>
-            </w:r>
-          </w:p>
-        </w:tc>
-        <w:tc>
-          <w:p>
-            <w:pPr>
-              <w:pStyle w:val="Compact"/>
-              <w:jc w:val="left"/>
-            </w:pPr>
-            <w:r>
-              <w:t xml:space="preserve">Sep 15</w:t>
-            </w:r>
-          </w:p>
-        </w:tc>
-        <w:tc>
-          <w:p>
-            <w:pPr>
-              <w:pStyle w:val="Compact"/>
-              <w:jc w:val="left"/>
-            </w:pPr>
-            <w:r>
-              <w:t xml:space="preserve">Functions</w:t>
-            </w:r>
-          </w:p>
-        </w:tc>
-        <w:tc>
-          <w:p>
-            <w:pPr>
-              <w:pStyle w:val="Compact"/>
-              <w:jc w:val="left"/>
-            </w:pPr>
-            <w:r>
-              <w:t xml:space="preserve">TIP 3</w:t>
-            </w:r>
-          </w:p>
-        </w:tc>
-        <w:tc>
-          <w:p>
-            <w:pPr>
-              <w:pStyle w:val="Compact"/>
-              <w:jc w:val="left"/>
-            </w:pPr>
-            <w:r>
-              <w:t xml:space="preserve">Quiz 1</w:t>
-            </w:r>
+              <w:t xml:space="preserve">Wednesday</w:t>
+            </w:r>
+          </w:p>
+        </w:tc>
+        <w:tc>
+          <w:p>
+            <w:pPr>
+              <w:pStyle w:val="Compact"/>
+              <w:jc w:val="left"/>
+            </w:pPr>
+            <w:r>
+              <w:t xml:space="preserve">4:00 to 6:00 PM</w:t>
+            </w:r>
+          </w:p>
+        </w:tc>
+        <w:tc>
+          <w:p>
+            <w:pPr>
+              <w:pStyle w:val="Compact"/>
+              <w:jc w:val="left"/>
+            </w:pPr>
+            <w:r>
+              <w:t xml:space="preserve">Matt</w:t>
+            </w:r>
+          </w:p>
+        </w:tc>
+        <w:tc>
+          <w:p>
+            <w:pPr>
+              <w:pStyle w:val="Compact"/>
+              <w:jc w:val="left"/>
+            </w:pPr>
+            <w:hyperlink r:id="rId26">
+              <w:r>
+                <w:rPr>
+                  <w:rStyle w:val="Hyperlink"/>
+                </w:rPr>
+                <w:t xml:space="preserve">https://adelphiuniversity.zoom.us/j/93998972403</w:t>
+              </w:r>
+            </w:hyperlink>
           </w:p>
         </w:tc>
       </w:tr>
@@ -1178,52 +621,46 @@
               <w:jc w:val="left"/>
             </w:pPr>
             <w:r>
-              <w:t xml:space="preserve">4</w:t>
-            </w:r>
-          </w:p>
-        </w:tc>
-        <w:tc>
-          <w:p>
-            <w:pPr>
-              <w:pStyle w:val="Compact"/>
-              <w:jc w:val="left"/>
-            </w:pPr>
-            <w:r>
-              <w:t xml:space="preserve">Sep 22</w:t>
-            </w:r>
-          </w:p>
-        </w:tc>
-        <w:tc>
-          <w:p>
-            <w:pPr>
-              <w:pStyle w:val="Compact"/>
-              <w:jc w:val="left"/>
-            </w:pPr>
-            <w:r>
-              <w:t xml:space="preserve">Case Study 1: Hello World</w:t>
-            </w:r>
-          </w:p>
-        </w:tc>
-        <w:tc>
-          <w:p>
-            <w:pPr>
-              <w:pStyle w:val="Compact"/>
-              <w:jc w:val="left"/>
-            </w:pPr>
-            <w:r>
-              <w:t xml:space="preserve">-</w:t>
-            </w:r>
-          </w:p>
-        </w:tc>
-        <w:tc>
-          <w:p>
-            <w:pPr>
-              <w:pStyle w:val="Compact"/>
-              <w:jc w:val="left"/>
-            </w:pPr>
-            <w:r>
-              <w:t xml:space="preserve">Mycroft Concept</w:t>
-            </w:r>
+              <w:t xml:space="preserve">Thursday</w:t>
+            </w:r>
+          </w:p>
+        </w:tc>
+        <w:tc>
+          <w:p>
+            <w:pPr>
+              <w:pStyle w:val="Compact"/>
+              <w:jc w:val="left"/>
+            </w:pPr>
+            <w:r>
+              <w:t xml:space="preserve">3:00 to 5:00 PM</w:t>
+            </w:r>
+          </w:p>
+        </w:tc>
+        <w:tc>
+          <w:p>
+            <w:pPr>
+              <w:pStyle w:val="Compact"/>
+              <w:jc w:val="left"/>
+            </w:pPr>
+            <w:r>
+              <w:t xml:space="preserve">Kaitlyn</w:t>
+            </w:r>
+          </w:p>
+        </w:tc>
+        <w:tc>
+          <w:p>
+            <w:pPr>
+              <w:pStyle w:val="Compact"/>
+              <w:jc w:val="left"/>
+            </w:pPr>
+            <w:hyperlink r:id="rId27">
+              <w:r>
+                <w:rPr>
+                  <w:rStyle w:val="Hyperlink"/>
+                </w:rPr>
+                <w:t xml:space="preserve">https://adelphiuniversity.zoom.us/j/97958835405</w:t>
+              </w:r>
+            </w:hyperlink>
           </w:p>
         </w:tc>
       </w:tr>
@@ -1235,882 +672,621 @@
               <w:jc w:val="left"/>
             </w:pPr>
             <w:r>
-              <w:t xml:space="preserve">5</w:t>
-            </w:r>
-          </w:p>
-        </w:tc>
-        <w:tc>
-          <w:p>
-            <w:pPr>
-              <w:pStyle w:val="Compact"/>
-              <w:jc w:val="left"/>
-            </w:pPr>
-            <w:r>
-              <w:t xml:space="preserve">Sep 29</w:t>
-            </w:r>
-          </w:p>
-        </w:tc>
-        <w:tc>
-          <w:p>
-            <w:pPr>
-              <w:pStyle w:val="Compact"/>
-              <w:jc w:val="left"/>
-            </w:pPr>
-            <w:r>
-              <w:t xml:space="preserve">Conditionals &amp; Recursion</w:t>
-            </w:r>
-          </w:p>
-        </w:tc>
-        <w:tc>
-          <w:p>
-            <w:pPr>
-              <w:pStyle w:val="Compact"/>
-              <w:jc w:val="left"/>
-            </w:pPr>
-            <w:r>
-              <w:t xml:space="preserve">TIP 5</w:t>
-            </w:r>
-          </w:p>
-        </w:tc>
-        <w:tc>
-          <w:p>
-            <w:pPr>
-              <w:pStyle w:val="Compact"/>
-              <w:jc w:val="left"/>
-            </w:pPr>
-            <w:r>
-              <w:t xml:space="preserve">-</w:t>
-            </w:r>
-          </w:p>
-        </w:tc>
-      </w:tr>
-      <w:tr>
-        <w:tc>
-          <w:p>
-            <w:pPr>
-              <w:pStyle w:val="Compact"/>
-              <w:jc w:val="left"/>
-            </w:pPr>
-            <w:r>
-              <w:t xml:space="preserve">6</w:t>
-            </w:r>
-          </w:p>
-        </w:tc>
-        <w:tc>
-          <w:p>
-            <w:pPr>
-              <w:pStyle w:val="Compact"/>
-              <w:jc w:val="left"/>
-            </w:pPr>
-            <w:r>
-              <w:t xml:space="preserve">Oct 6</w:t>
-            </w:r>
-          </w:p>
-        </w:tc>
-        <w:tc>
-          <w:p>
-            <w:pPr>
-              <w:pStyle w:val="Compact"/>
-              <w:jc w:val="left"/>
-            </w:pPr>
-            <w:r>
-              <w:t xml:space="preserve">Fruitful Functions</w:t>
-            </w:r>
-          </w:p>
-        </w:tc>
-        <w:tc>
-          <w:p>
-            <w:pPr>
-              <w:pStyle w:val="Compact"/>
-              <w:jc w:val="left"/>
-            </w:pPr>
-            <w:r>
-              <w:t xml:space="preserve">TIP 6</w:t>
-            </w:r>
-          </w:p>
-        </w:tc>
-        <w:tc>
-          <w:p>
-            <w:pPr>
-              <w:pStyle w:val="Compact"/>
-              <w:jc w:val="left"/>
-            </w:pPr>
-            <w:r>
-              <w:t xml:space="preserve">-</w:t>
-            </w:r>
-          </w:p>
-        </w:tc>
-      </w:tr>
-      <w:tr>
-        <w:tc>
-          <w:p>
-            <w:pPr>
-              <w:pStyle w:val="Compact"/>
-              <w:jc w:val="left"/>
-            </w:pPr>
-            <w:r>
-              <w:t xml:space="preserve">7</w:t>
-            </w:r>
-          </w:p>
-        </w:tc>
-        <w:tc>
-          <w:p>
-            <w:pPr>
-              <w:pStyle w:val="Compact"/>
-              <w:jc w:val="left"/>
-            </w:pPr>
-            <w:r>
-              <w:t xml:space="preserve">Oct 13</w:t>
-            </w:r>
-          </w:p>
-        </w:tc>
-        <w:tc>
-          <w:p>
-            <w:pPr>
-              <w:pStyle w:val="Compact"/>
-              <w:jc w:val="left"/>
-            </w:pPr>
-            <w:r>
-              <w:t xml:space="preserve">Iteration</w:t>
-            </w:r>
-          </w:p>
-        </w:tc>
-        <w:tc>
-          <w:p>
-            <w:pPr>
-              <w:pStyle w:val="Compact"/>
-              <w:jc w:val="left"/>
-            </w:pPr>
-            <w:r>
-              <w:t xml:space="preserve">TIP 7</w:t>
-            </w:r>
-          </w:p>
-        </w:tc>
-        <w:tc>
-          <w:p>
-            <w:pPr>
-              <w:pStyle w:val="Compact"/>
-              <w:jc w:val="left"/>
-            </w:pPr>
-            <w:r>
-              <w:t xml:space="preserve">Quiz 2</w:t>
-            </w:r>
-          </w:p>
-        </w:tc>
-      </w:tr>
-      <w:tr>
-        <w:tc>
-          <w:p>
-            <w:pPr>
-              <w:pStyle w:val="Compact"/>
-              <w:jc w:val="left"/>
-            </w:pPr>
-            <w:r>
-              <w:t xml:space="preserve">8</w:t>
-            </w:r>
-          </w:p>
-        </w:tc>
-        <w:tc>
-          <w:p>
-            <w:pPr>
-              <w:pStyle w:val="Compact"/>
-              <w:jc w:val="left"/>
-            </w:pPr>
-            <w:r>
-              <w:t xml:space="preserve">Oct 20</w:t>
-            </w:r>
-          </w:p>
-        </w:tc>
-        <w:tc>
-          <w:p>
-            <w:pPr>
-              <w:pStyle w:val="Compact"/>
-              <w:jc w:val="left"/>
-            </w:pPr>
-            <w:r>
-              <w:t xml:space="preserve">Strings</w:t>
-            </w:r>
-          </w:p>
-        </w:tc>
-        <w:tc>
-          <w:p>
-            <w:pPr>
-              <w:pStyle w:val="Compact"/>
-              <w:jc w:val="left"/>
-            </w:pPr>
-            <w:r>
-              <w:t xml:space="preserve">TIP 8</w:t>
-            </w:r>
-          </w:p>
-        </w:tc>
-        <w:tc>
-          <w:p>
-            <w:pPr>
-              <w:pStyle w:val="Compact"/>
-              <w:jc w:val="left"/>
-            </w:pPr>
-            <w:r>
-              <w:t xml:space="preserve">-</w:t>
-            </w:r>
-          </w:p>
-        </w:tc>
-      </w:tr>
-      <w:tr>
-        <w:tc>
-          <w:p>
-            <w:pPr>
-              <w:pStyle w:val="Compact"/>
-              <w:jc w:val="left"/>
-            </w:pPr>
-            <w:r>
-              <w:t xml:space="preserve">9</w:t>
-            </w:r>
-          </w:p>
-        </w:tc>
-        <w:tc>
-          <w:p>
-            <w:pPr>
-              <w:pStyle w:val="Compact"/>
-              <w:jc w:val="left"/>
-            </w:pPr>
-            <w:r>
-              <w:t xml:space="preserve">Oct 27</w:t>
-            </w:r>
-          </w:p>
-        </w:tc>
-        <w:tc>
-          <w:p>
-            <w:pPr>
-              <w:pStyle w:val="Compact"/>
-              <w:jc w:val="left"/>
-            </w:pPr>
-            <w:r>
-              <w:t xml:space="preserve">Case Study 2: Attendance</w:t>
-            </w:r>
-          </w:p>
-        </w:tc>
-        <w:tc>
-          <w:p>
-            <w:pPr>
-              <w:pStyle w:val="Compact"/>
-              <w:jc w:val="left"/>
-            </w:pPr>
-            <w:r>
-              <w:t xml:space="preserve">-</w:t>
-            </w:r>
-          </w:p>
-        </w:tc>
-        <w:tc>
-          <w:p>
-            <w:pPr>
-              <w:pStyle w:val="Compact"/>
-              <w:jc w:val="left"/>
-            </w:pPr>
-            <w:r>
-              <w:t xml:space="preserve">Mycroft Prototype</w:t>
-            </w:r>
-          </w:p>
-        </w:tc>
-      </w:tr>
-      <w:tr>
-        <w:tc>
-          <w:p>
-            <w:pPr>
-              <w:pStyle w:val="Compact"/>
-              <w:jc w:val="left"/>
-            </w:pPr>
-            <w:r>
-              <w:t xml:space="preserve">10</w:t>
-            </w:r>
-          </w:p>
-        </w:tc>
-        <w:tc>
-          <w:p>
-            <w:pPr>
-              <w:pStyle w:val="Compact"/>
-              <w:jc w:val="left"/>
-            </w:pPr>
-            <w:r>
-              <w:t xml:space="preserve">Nov 3</w:t>
-            </w:r>
-          </w:p>
-        </w:tc>
-        <w:tc>
-          <w:p>
-            <w:pPr>
-              <w:pStyle w:val="Compact"/>
-              <w:jc w:val="left"/>
-            </w:pPr>
-            <w:r>
-              <w:t xml:space="preserve">Lists</w:t>
-            </w:r>
-          </w:p>
-        </w:tc>
-        <w:tc>
-          <w:p>
-            <w:pPr>
-              <w:pStyle w:val="Compact"/>
-              <w:jc w:val="left"/>
-            </w:pPr>
-            <w:r>
-              <w:t xml:space="preserve">TIP 10</w:t>
-            </w:r>
-          </w:p>
-        </w:tc>
-        <w:tc>
-          <w:p>
-            <w:pPr>
-              <w:pStyle w:val="Compact"/>
-              <w:jc w:val="left"/>
-            </w:pPr>
-            <w:r>
-              <w:t xml:space="preserve">-</w:t>
-            </w:r>
-          </w:p>
-        </w:tc>
-      </w:tr>
-      <w:tr>
-        <w:tc>
-          <w:p>
-            <w:pPr>
-              <w:pStyle w:val="Compact"/>
-              <w:jc w:val="left"/>
-            </w:pPr>
-            <w:r>
-              <w:t xml:space="preserve">11</w:t>
-            </w:r>
-          </w:p>
-        </w:tc>
-        <w:tc>
-          <w:p>
-            <w:pPr>
-              <w:pStyle w:val="Compact"/>
-              <w:jc w:val="left"/>
-            </w:pPr>
-            <w:r>
-              <w:t xml:space="preserve">Nov 10</w:t>
-            </w:r>
-          </w:p>
-        </w:tc>
-        <w:tc>
-          <w:p>
-            <w:pPr>
-              <w:pStyle w:val="Compact"/>
-              <w:jc w:val="left"/>
-            </w:pPr>
-            <w:r>
-              <w:t xml:space="preserve">Dictionaries</w:t>
-            </w:r>
-          </w:p>
-        </w:tc>
-        <w:tc>
-          <w:p>
-            <w:pPr>
-              <w:pStyle w:val="Compact"/>
-              <w:jc w:val="left"/>
-            </w:pPr>
-            <w:r>
-              <w:t xml:space="preserve">TIP 11</w:t>
-            </w:r>
-          </w:p>
-        </w:tc>
-        <w:tc>
-          <w:p>
-            <w:pPr>
-              <w:pStyle w:val="Compact"/>
-              <w:jc w:val="left"/>
-            </w:pPr>
-            <w:r>
-              <w:t xml:space="preserve">-</w:t>
-            </w:r>
-          </w:p>
-        </w:tc>
-      </w:tr>
-      <w:tr>
-        <w:tc>
-          <w:p>
-            <w:pPr>
-              <w:pStyle w:val="Compact"/>
-              <w:jc w:val="left"/>
-            </w:pPr>
-            <w:r>
-              <w:t xml:space="preserve">12</w:t>
-            </w:r>
-          </w:p>
-        </w:tc>
-        <w:tc>
-          <w:p>
-            <w:pPr>
-              <w:pStyle w:val="Compact"/>
-              <w:jc w:val="left"/>
-            </w:pPr>
-            <w:r>
-              <w:t xml:space="preserve">Nov 17</w:t>
-            </w:r>
-          </w:p>
-        </w:tc>
-        <w:tc>
-          <w:p>
-            <w:pPr>
-              <w:pStyle w:val="Compact"/>
-              <w:jc w:val="left"/>
-            </w:pPr>
-            <w:r>
-              <w:t xml:space="preserve">Tuples</w:t>
-            </w:r>
-          </w:p>
-        </w:tc>
-        <w:tc>
-          <w:p>
-            <w:pPr>
-              <w:pStyle w:val="Compact"/>
-              <w:jc w:val="left"/>
-            </w:pPr>
-            <w:r>
-              <w:t xml:space="preserve">TIP 11</w:t>
-            </w:r>
-          </w:p>
-        </w:tc>
-        <w:tc>
-          <w:p>
-            <w:pPr>
-              <w:pStyle w:val="Compact"/>
-              <w:jc w:val="left"/>
-            </w:pPr>
-            <w:r>
-              <w:t xml:space="preserve">Quiz 3</w:t>
-            </w:r>
-          </w:p>
-        </w:tc>
-      </w:tr>
-      <w:tr>
-        <w:tc>
-          <w:p>
-            <w:pPr>
-              <w:pStyle w:val="Compact"/>
-              <w:jc w:val="left"/>
-            </w:pPr>
-            <w:r>
-              <w:t xml:space="preserve">13</w:t>
-            </w:r>
-          </w:p>
-        </w:tc>
-        <w:tc>
-          <w:p>
-            <w:pPr>
-              <w:pStyle w:val="Compact"/>
-              <w:jc w:val="left"/>
-            </w:pPr>
-            <w:r>
-              <w:t xml:space="preserve">Nov 24</w:t>
-            </w:r>
-          </w:p>
-        </w:tc>
-        <w:tc>
-          <w:p>
-            <w:pPr>
-              <w:pStyle w:val="Compact"/>
-              <w:jc w:val="left"/>
-            </w:pPr>
-            <w:r>
-              <w:t xml:space="preserve">Files</w:t>
-            </w:r>
-          </w:p>
-        </w:tc>
-        <w:tc>
-          <w:p>
-            <w:pPr>
-              <w:pStyle w:val="Compact"/>
-              <w:jc w:val="left"/>
-            </w:pPr>
-            <w:r>
-              <w:t xml:space="preserve">TIP 12</w:t>
-            </w:r>
-          </w:p>
-        </w:tc>
-        <w:tc>
-          <w:p>
-            <w:pPr>
-              <w:pStyle w:val="Compact"/>
-              <w:jc w:val="left"/>
-            </w:pPr>
-            <w:r>
-              <w:t xml:space="preserve">-</w:t>
-            </w:r>
-          </w:p>
-        </w:tc>
-      </w:tr>
-      <w:tr>
-        <w:tc>
-          <w:p>
-            <w:pPr>
-              <w:pStyle w:val="Compact"/>
-              <w:jc w:val="left"/>
-            </w:pPr>
-            <w:r>
-              <w:t xml:space="preserve">14</w:t>
-            </w:r>
-          </w:p>
-        </w:tc>
-        <w:tc>
-          <w:p>
-            <w:pPr>
-              <w:pStyle w:val="Compact"/>
-              <w:jc w:val="left"/>
-            </w:pPr>
-            <w:r>
-              <w:t xml:space="preserve">Dec 1</w:t>
-            </w:r>
-          </w:p>
-        </w:tc>
-        <w:tc>
-          <w:p>
-            <w:pPr>
-              <w:pStyle w:val="Compact"/>
-              <w:jc w:val="left"/>
-            </w:pPr>
-            <w:r>
-              <w:t xml:space="preserve">Case Study 3: Random Groups</w:t>
-            </w:r>
-          </w:p>
-        </w:tc>
-        <w:tc>
-          <w:p>
-            <w:pPr>
-              <w:pStyle w:val="Compact"/>
-              <w:jc w:val="left"/>
-            </w:pPr>
-            <w:r>
-              <w:t xml:space="preserve">-</w:t>
-            </w:r>
-          </w:p>
-        </w:tc>
-        <w:tc>
-          <w:p>
-            <w:pPr>
-              <w:pStyle w:val="Compact"/>
-              <w:jc w:val="left"/>
-            </w:pPr>
-            <w:r>
-              <w:t xml:space="preserve">Mycroft UX Testing</w:t>
-            </w:r>
-          </w:p>
-        </w:tc>
-      </w:tr>
-      <w:tr>
-        <w:tc>
-          <w:p>
-            <w:pPr>
-              <w:pStyle w:val="Compact"/>
-              <w:jc w:val="left"/>
-            </w:pPr>
-            <w:r>
-              <w:t xml:space="preserve">15</w:t>
-            </w:r>
-          </w:p>
-        </w:tc>
-        <w:tc>
-          <w:p>
-            <w:pPr>
-              <w:pStyle w:val="Compact"/>
-              <w:jc w:val="left"/>
-            </w:pPr>
-            <w:r>
-              <w:t xml:space="preserve">Dec 8</w:t>
-            </w:r>
-          </w:p>
-        </w:tc>
-        <w:tc>
-          <w:p>
-            <w:pPr>
-              <w:pStyle w:val="Compact"/>
-              <w:jc w:val="left"/>
-            </w:pPr>
-            <w:r>
-              <w:t xml:space="preserve">Working Session</w:t>
-            </w:r>
-          </w:p>
-        </w:tc>
-        <w:tc>
-          <w:p>
-            <w:pPr>
-              <w:pStyle w:val="Compact"/>
-              <w:jc w:val="left"/>
-            </w:pPr>
-            <w:r>
-              <w:t xml:space="preserve">-</w:t>
-            </w:r>
-          </w:p>
-        </w:tc>
-        <w:tc>
-          <w:p>
-            <w:pPr>
-              <w:pStyle w:val="Compact"/>
-              <w:jc w:val="left"/>
-            </w:pPr>
-            <w:r>
-              <w:t xml:space="preserve">-</w:t>
-            </w:r>
-          </w:p>
-        </w:tc>
-      </w:tr>
-      <w:tr>
-        <w:tc>
-          <w:p>
-            <w:pPr>
-              <w:pStyle w:val="Compact"/>
-              <w:jc w:val="left"/>
-            </w:pPr>
-            <w:r>
-              <w:t xml:space="preserve">16</w:t>
-            </w:r>
-          </w:p>
-        </w:tc>
-        <w:tc>
-          <w:p>
-            <w:pPr>
-              <w:pStyle w:val="Compact"/>
-              <w:jc w:val="left"/>
-            </w:pPr>
-            <w:r>
-              <w:t xml:space="preserve">Dec 15</w:t>
-            </w:r>
-          </w:p>
-        </w:tc>
-        <w:tc>
-          <w:p>
-            <w:pPr>
-              <w:pStyle w:val="Compact"/>
-              <w:jc w:val="left"/>
-            </w:pPr>
-            <w:r>
-              <w:t xml:space="preserve">Final Projects Due</w:t>
-            </w:r>
-          </w:p>
-        </w:tc>
-        <w:tc>
-          <w:p>
-            <w:pPr>
-              <w:pStyle w:val="Compact"/>
-              <w:jc w:val="left"/>
-            </w:pPr>
-            <w:r>
-              <w:t xml:space="preserve">-</w:t>
-            </w:r>
-          </w:p>
-        </w:tc>
-        <w:tc>
-          <w:p>
-            <w:pPr>
-              <w:pStyle w:val="Compact"/>
-              <w:jc w:val="left"/>
-            </w:pPr>
-            <w:r>
-              <w:rPr>
-                <w:b/>
-              </w:rPr>
-              <w:t xml:space="preserve">Final Project</w:t>
-            </w:r>
+              <w:t xml:space="preserve">Friday</w:t>
+            </w:r>
+          </w:p>
+        </w:tc>
+        <w:tc>
+          <w:p>
+            <w:pPr>
+              <w:pStyle w:val="Compact"/>
+              <w:jc w:val="left"/>
+            </w:pPr>
+            <w:r>
+              <w:t xml:space="preserve">11:00 AM to 1:00 PM</w:t>
+            </w:r>
+          </w:p>
+        </w:tc>
+        <w:tc>
+          <w:p>
+            <w:pPr>
+              <w:pStyle w:val="Compact"/>
+              <w:jc w:val="left"/>
+            </w:pPr>
+            <w:r>
+              <w:t xml:space="preserve">Tia</w:t>
+            </w:r>
+          </w:p>
+        </w:tc>
+        <w:tc>
+          <w:p>
+            <w:pPr>
+              <w:pStyle w:val="Compact"/>
+              <w:jc w:val="left"/>
+            </w:pPr>
+            <w:hyperlink r:id="rId28">
+              <w:r>
+                <w:rPr>
+                  <w:rStyle w:val="Hyperlink"/>
+                </w:rPr>
+                <w:t xml:space="preserve">https://adelphiuniversity.zoom.us/j/4259506444</w:t>
+              </w:r>
+            </w:hyperlink>
           </w:p>
         </w:tc>
       </w:tr>
     </w:tbl>
     <w:p>
       <w:pPr>
-        <w:pStyle w:val="BodyText"/>
-      </w:pPr>
-      <w:r>
-        <w:t xml:space="preserve">TIP:</w:t>
-      </w:r>
-      <w:r>
-        <w:t xml:space="preserve"> </w:t>
+        <w:pStyle w:val="Heading1"/>
+      </w:pPr>
+      <w:bookmarkStart w:id="29" w:name="required-text"/>
+      <w:r>
+        <w:t xml:space="preserve">Required Text</w:t>
+      </w:r>
+      <w:bookmarkEnd w:id="29"/>
+    </w:p>
+    <w:p>
+      <w:pPr>
+        <w:pStyle w:val="FirstParagraph"/>
+      </w:pPr>
+      <w:r>
+        <w:t xml:space="preserve">Downey, A. B. (2016).</w:t>
+      </w:r>
+      <w:r>
+        <w:t xml:space="preserve"> </w:t>
+      </w:r>
+      <w:hyperlink r:id="rId30">
+        <w:r>
+          <w:rPr>
+            <w:i/>
+            <w:rStyle w:val="Hyperlink"/>
+          </w:rPr>
+          <w:t xml:space="preserve">Think Python: How to Think Like a Computer Scientist, Version 2.4.0</w:t>
+        </w:r>
+      </w:hyperlink>
+      <w:r>
+        <w:t xml:space="preserve">. Green Tea Press.</w:t>
+      </w:r>
+    </w:p>
+    <w:p>
+      <w:pPr>
+        <w:pStyle w:val="Heading1"/>
+      </w:pPr>
+      <w:bookmarkStart w:id="31" w:name="required-softwareonline-accounts"/>
+      <w:r>
+        <w:t xml:space="preserve">Required Software/Online Accounts</w:t>
+      </w:r>
+      <w:bookmarkEnd w:id="31"/>
+    </w:p>
+    <w:p>
+      <w:pPr>
+        <w:pStyle w:val="Compact"/>
+        <w:numPr>
+          <w:numId w:val="1004"/>
+          <w:ilvl w:val="0"/>
+        </w:numPr>
+      </w:pPr>
+      <w:r>
+        <w:t xml:space="preserve">Software</w:t>
+      </w:r>
+    </w:p>
+    <w:p>
+      <w:pPr>
+        <w:pStyle w:val="Compact"/>
+        <w:numPr>
+          <w:numId w:val="1005"/>
+          <w:ilvl w:val="1"/>
+        </w:numPr>
+      </w:pPr>
+      <w:hyperlink r:id="rId32">
+        <w:r>
+          <w:rPr>
+            <w:rStyle w:val="Hyperlink"/>
+          </w:rPr>
+          <w:t xml:space="preserve">Slack Client</w:t>
+        </w:r>
+      </w:hyperlink>
+      <w:r>
+        <w:t xml:space="preserve"> </w:t>
+      </w:r>
+      <w:r>
+        <w:t xml:space="preserve">(</w:t>
       </w:r>
       <w:r>
         <w:rPr>
           <w:i/>
         </w:rPr>
-        <w:t xml:space="preserve">Thinking in Python</w:t>
-      </w:r>
+        <w:t xml:space="preserve">must install</w:t>
+      </w:r>
+      <w:r>
+        <w:t xml:space="preserve"> </w:t>
+      </w:r>
+      <w:r>
+        <w:t xml:space="preserve">desktop and mobile clients, using the web client is not sufficient)</w:t>
+      </w:r>
+    </w:p>
+    <w:p>
+      <w:pPr>
+        <w:pStyle w:val="Compact"/>
+        <w:numPr>
+          <w:numId w:val="1005"/>
+          <w:ilvl w:val="1"/>
+        </w:numPr>
+      </w:pPr>
+      <w:r>
+        <w:t xml:space="preserve">Firefox or Chrome web browser</w:t>
+      </w:r>
+    </w:p>
+    <w:p>
+      <w:pPr>
+        <w:pStyle w:val="Compact"/>
+        <w:numPr>
+          <w:numId w:val="1004"/>
+          <w:ilvl w:val="0"/>
+        </w:numPr>
+      </w:pPr>
+      <w:r>
+        <w:t xml:space="preserve">Accounts</w:t>
+      </w:r>
+    </w:p>
+    <w:p>
+      <w:pPr>
+        <w:pStyle w:val="Compact"/>
+        <w:numPr>
+          <w:numId w:val="1006"/>
+          <w:ilvl w:val="1"/>
+        </w:numPr>
+      </w:pPr>
+      <w:hyperlink r:id="rId33">
+        <w:r>
+          <w:rPr>
+            <w:rStyle w:val="Hyperlink"/>
+          </w:rPr>
+          <w:t xml:space="preserve">repl.it</w:t>
+        </w:r>
+      </w:hyperlink>
+    </w:p>
+    <w:p>
+      <w:pPr>
+        <w:pStyle w:val="Compact"/>
+        <w:numPr>
+          <w:numId w:val="1006"/>
+          <w:ilvl w:val="1"/>
+        </w:numPr>
+      </w:pPr>
+      <w:hyperlink r:id="rId34">
+        <w:r>
+          <w:rPr>
+            <w:rStyle w:val="Hyperlink"/>
+          </w:rPr>
+          <w:t xml:space="preserve">AU Ed Tech Slack channel #code</w:t>
+        </w:r>
+      </w:hyperlink>
+    </w:p>
+    <w:p>
+      <w:pPr>
+        <w:pStyle w:val="Heading1"/>
+      </w:pPr>
+      <w:bookmarkStart w:id="35" w:name="required-hardware"/>
+      <w:r>
+        <w:t xml:space="preserve">Required Hardware</w:t>
+      </w:r>
+      <w:bookmarkEnd w:id="35"/>
+    </w:p>
+    <w:p>
+      <w:pPr>
+        <w:pStyle w:val="FirstParagraph"/>
+      </w:pPr>
+      <w:r>
+        <w:t xml:space="preserve">For the final project (see below) we will be designing and</w:t>
+      </w:r>
+      <w:r>
+        <w:t xml:space="preserve"> </w:t>
+      </w:r>
+      <w:r>
+        <w:t xml:space="preserve">programming</w:t>
+      </w:r>
+      <w:r>
+        <w:t xml:space="preserve"> </w:t>
+      </w:r>
+      <w:r>
+        <w:t xml:space="preserve">“</w:t>
+      </w:r>
+      <w:r>
+        <w:t xml:space="preserve">skills</w:t>
+      </w:r>
+      <w:r>
+        <w:t xml:space="preserve">”</w:t>
+      </w:r>
+      <w:r>
+        <w:t xml:space="preserve"> </w:t>
+      </w:r>
+      <w:r>
+        <w:t xml:space="preserve">for the</w:t>
+      </w:r>
+      <w:r>
+        <w:t xml:space="preserve"> </w:t>
+      </w:r>
+      <w:hyperlink r:id="rId36">
+        <w:r>
+          <w:rPr>
+            <w:rStyle w:val="Hyperlink"/>
+          </w:rPr>
+          <w:t xml:space="preserve">Mycroft AI voice assistant.</w:t>
+        </w:r>
+      </w:hyperlink>
+      <w:r>
+        <w:t xml:space="preserve"> </w:t>
+      </w:r>
+      <w:r>
+        <w:t xml:space="preserve">Mycroft is like an open source Alexa or Siri. In order to work on your project,</w:t>
+      </w:r>
+      <w:r>
+        <w:t xml:space="preserve"> </w:t>
+      </w:r>
+      <w:r>
+        <w:t xml:space="preserve">you will need a Raspberry Pi, microphone, and speakers, as well as display,</w:t>
+      </w:r>
+      <w:r>
+        <w:t xml:space="preserve"> </w:t>
+      </w:r>
+      <w:r>
+        <w:t xml:space="preserve">keyboard, and mouse to work with the Pi. You can use any suitable</w:t>
+      </w:r>
+      <w:r>
+        <w:t xml:space="preserve"> </w:t>
+      </w:r>
+      <w:r>
+        <w:t xml:space="preserve">hardware that you already have from the list below, but we also recommend</w:t>
+      </w:r>
+      <w:r>
+        <w:t xml:space="preserve"> </w:t>
+      </w:r>
+      <w:r>
+        <w:t xml:space="preserve">certain items if you are purchasing new hardware.</w:t>
+      </w:r>
+    </w:p>
+    <w:p>
+      <w:pPr>
+        <w:pStyle w:val="BodyText"/>
+      </w:pPr>
+      <w:r>
+        <w:t xml:space="preserve">I am posting links to the items on SparkFun and Amazon. You should be able to</w:t>
+      </w:r>
+      <w:r>
+        <w:t xml:space="preserve"> </w:t>
+      </w:r>
+      <w:r>
+        <w:t xml:space="preserve">get most or all of the items locally, at</w:t>
+      </w:r>
+      <w:r>
+        <w:t xml:space="preserve"> </w:t>
+      </w:r>
+      <w:hyperlink r:id="rId37">
+        <w:r>
+          <w:rPr>
+            <w:rStyle w:val="Hyperlink"/>
+          </w:rPr>
+          <w:t xml:space="preserve">MicroCenter</w:t>
+        </w:r>
+      </w:hyperlink>
+      <w:r>
+        <w:t xml:space="preserve"> </w:t>
+      </w:r>
+      <w:r>
+        <w:t xml:space="preserve">(which may be the easiest option). You</w:t>
+      </w:r>
+      <w:r>
+        <w:t xml:space="preserve"> </w:t>
+      </w:r>
+      <w:r>
+        <w:rPr>
+          <w:i/>
+        </w:rPr>
+        <w:t xml:space="preserve">must</w:t>
+      </w:r>
+      <w:r>
+        <w:t xml:space="preserve"> </w:t>
+      </w:r>
+      <w:r>
+        <w:t xml:space="preserve">have a working Raspberry Pi</w:t>
+      </w:r>
+      <w:r>
+        <w:t xml:space="preserve"> </w:t>
+      </w:r>
+      <w:r>
+        <w:t xml:space="preserve">setup by week 4 (Sep 22). If you have any trouble acquiring equipment, please</w:t>
+      </w:r>
+      <w:r>
+        <w:t xml:space="preserve"> </w:t>
+      </w:r>
+      <w:r>
+        <w:t xml:space="preserve">let me know as soon as possible.</w:t>
+      </w:r>
+    </w:p>
+    <w:p>
+      <w:pPr>
+        <w:pStyle w:val="Compact"/>
+        <w:numPr>
+          <w:numId w:val="1007"/>
+          <w:ilvl w:val="0"/>
+        </w:numPr>
+      </w:pPr>
+      <w:r>
+        <w:t xml:space="preserve">Raspberry Pi model 3 or 4, recommended Raspberry Pi 4 (2GB)</w:t>
+      </w:r>
+      <w:r>
+        <w:t xml:space="preserve"> </w:t>
+      </w:r>
+      <w:hyperlink r:id="rId38">
+        <w:r>
+          <w:rPr>
+            <w:rStyle w:val="Hyperlink"/>
+          </w:rPr>
+          <w:t xml:space="preserve">SparkFun</w:t>
+        </w:r>
+      </w:hyperlink>
+      <w:r>
+        <w:t xml:space="preserve"> </w:t>
+      </w:r>
+      <w:hyperlink r:id="rId39">
+        <w:r>
+          <w:rPr>
+            <w:rStyle w:val="Hyperlink"/>
+          </w:rPr>
+          <w:t xml:space="preserve">Amazon</w:t>
+        </w:r>
+      </w:hyperlink>
+    </w:p>
+    <w:p>
+      <w:pPr>
+        <w:pStyle w:val="Compact"/>
+        <w:numPr>
+          <w:numId w:val="1007"/>
+          <w:ilvl w:val="0"/>
+        </w:numPr>
+      </w:pPr>
+      <w:r>
+        <w:t xml:space="preserve">a microphone that works with Raspberry Pi, recommended ReSpeaker 4-Mic Array</w:t>
+      </w:r>
+      <w:r>
+        <w:t xml:space="preserve"> </w:t>
+      </w:r>
+      <w:hyperlink r:id="rId40">
+        <w:r>
+          <w:rPr>
+            <w:rStyle w:val="Hyperlink"/>
+          </w:rPr>
+          <w:t xml:space="preserve">SparkFun</w:t>
+        </w:r>
+      </w:hyperlink>
+      <w:r>
+        <w:t xml:space="preserve"> </w:t>
+      </w:r>
+      <w:hyperlink r:id="rId41">
+        <w:r>
+          <w:rPr>
+            <w:rStyle w:val="Hyperlink"/>
+          </w:rPr>
+          <w:t xml:space="preserve">Amazon</w:t>
+        </w:r>
+      </w:hyperlink>
+    </w:p>
+    <w:p>
+      <w:pPr>
+        <w:pStyle w:val="Compact"/>
+        <w:numPr>
+          <w:numId w:val="1007"/>
+          <w:ilvl w:val="0"/>
+        </w:numPr>
+      </w:pPr>
+      <w:r>
+        <w:t xml:space="preserve">micro hdmi cable</w:t>
+      </w:r>
+      <w:r>
+        <w:t xml:space="preserve"> </w:t>
+      </w:r>
+      <w:hyperlink r:id="rId42">
+        <w:r>
+          <w:rPr>
+            <w:rStyle w:val="Hyperlink"/>
+          </w:rPr>
+          <w:t xml:space="preserve">SparkFun</w:t>
+        </w:r>
+      </w:hyperlink>
+      <w:r>
+        <w:t xml:space="preserve"> </w:t>
+      </w:r>
+      <w:hyperlink r:id="rId43">
+        <w:r>
+          <w:rPr>
+            <w:rStyle w:val="Hyperlink"/>
+          </w:rPr>
+          <w:t xml:space="preserve">Amazon</w:t>
+        </w:r>
+      </w:hyperlink>
+    </w:p>
+    <w:p>
+      <w:pPr>
+        <w:pStyle w:val="Compact"/>
+        <w:numPr>
+          <w:numId w:val="1007"/>
+          <w:ilvl w:val="0"/>
+        </w:numPr>
+      </w:pPr>
+      <w:r>
+        <w:t xml:space="preserve">two (2) 16GB micro SD cards</w:t>
+      </w:r>
+      <w:r>
+        <w:t xml:space="preserve"> </w:t>
+      </w:r>
+      <w:hyperlink r:id="rId44">
+        <w:r>
+          <w:rPr>
+            <w:rStyle w:val="Hyperlink"/>
+          </w:rPr>
+          <w:t xml:space="preserve">Amazon</w:t>
+        </w:r>
+      </w:hyperlink>
+      <w:r>
+        <w:t xml:space="preserve"> </w:t>
+      </w:r>
+      <w:r>
+        <w:t xml:space="preserve">(these are 32GB, but they’re a good deal)</w:t>
+      </w:r>
+    </w:p>
+    <w:p>
+      <w:pPr>
+        <w:pStyle w:val="FirstParagraph"/>
+      </w:pPr>
+      <w:r>
+        <w:t xml:space="preserve">You probably have these items already:</w:t>
+      </w:r>
+    </w:p>
+    <w:p>
+      <w:pPr>
+        <w:pStyle w:val="Compact"/>
+        <w:numPr>
+          <w:numId w:val="1008"/>
+          <w:ilvl w:val="0"/>
+        </w:numPr>
+      </w:pPr>
+      <w:r>
+        <w:t xml:space="preserve">USB-C power cord (like a USB-C phone charger)</w:t>
+      </w:r>
+      <w:r>
+        <w:t xml:space="preserve"> </w:t>
+      </w:r>
+      <w:hyperlink r:id="rId45">
+        <w:r>
+          <w:rPr>
+            <w:rStyle w:val="Hyperlink"/>
+          </w:rPr>
+          <w:t xml:space="preserve">SparkFun</w:t>
+        </w:r>
+      </w:hyperlink>
+      <w:r>
+        <w:t xml:space="preserve"> </w:t>
+      </w:r>
+      <w:r>
+        <w:t xml:space="preserve">Amazon [</w:t>
+      </w:r>
+      <w:hyperlink r:id="rId46">
+        <w:r>
+          <w:rPr>
+            <w:rStyle w:val="Hyperlink"/>
+          </w:rPr>
+          <w:t xml:space="preserve">RPI official</w:t>
+        </w:r>
+      </w:hyperlink>
+      <w:r>
+        <w:t xml:space="preserve">] [</w:t>
+      </w:r>
+      <w:hyperlink r:id="rId47">
+        <w:r>
+          <w:rPr>
+            <w:rStyle w:val="Hyperlink"/>
+          </w:rPr>
+          <w:t xml:space="preserve">AMZ Basics</w:t>
+        </w:r>
+      </w:hyperlink>
+      <w:r>
+        <w:t xml:space="preserve">]</w:t>
+      </w:r>
+    </w:p>
+    <w:p>
+      <w:pPr>
+        <w:pStyle w:val="Compact"/>
+        <w:numPr>
+          <w:numId w:val="1008"/>
+          <w:ilvl w:val="0"/>
+        </w:numPr>
+      </w:pPr>
+      <w:r>
+        <w:t xml:space="preserve">TV or computer monitor with HDMI input</w:t>
+      </w:r>
+    </w:p>
+    <w:p>
+      <w:pPr>
+        <w:pStyle w:val="Compact"/>
+        <w:numPr>
+          <w:numId w:val="1008"/>
+          <w:ilvl w:val="0"/>
+        </w:numPr>
+      </w:pPr>
+      <w:r>
+        <w:t xml:space="preserve">USB or Bluetooth Mouse / Keyboard</w:t>
+      </w:r>
+    </w:p>
+    <w:p>
+      <w:pPr>
+        <w:pStyle w:val="Heading1"/>
+      </w:pPr>
+      <w:bookmarkStart w:id="48" w:name="class-meetings"/>
+      <w:r>
+        <w:t xml:space="preserve">Class meetings</w:t>
+      </w:r>
+      <w:bookmarkEnd w:id="48"/>
+    </w:p>
+    <w:p>
+      <w:pPr>
+        <w:pStyle w:val="FirstParagraph"/>
+      </w:pPr>
+      <w:r>
+        <w:t xml:space="preserve">This is a fully asynchronous online class, which will run on a Tuesday-Tuesday schedule,</w:t>
+      </w:r>
+      <w:r>
+        <w:t xml:space="preserve"> </w:t>
+      </w:r>
+      <w:r>
+        <w:t xml:space="preserve">meaning new topics will begin each Tuesday, and assignments will be due by end</w:t>
+      </w:r>
+      <w:r>
+        <w:t xml:space="preserve"> </w:t>
+      </w:r>
+      <w:r>
+        <w:t xml:space="preserve">of day on Monday. There are no set meeting times, and there will not be</w:t>
+      </w:r>
+      <w:r>
+        <w:t xml:space="preserve"> </w:t>
+      </w:r>
+      <w:r>
+        <w:t xml:space="preserve">Zoom or other video class sessions. You will be able to flexibly schedule your</w:t>
+      </w:r>
+      <w:r>
+        <w:t xml:space="preserve"> </w:t>
+      </w:r>
+      <w:r>
+        <w:t xml:space="preserve">time within the week for each topic. Assignments will be submitted via Moodle</w:t>
+      </w:r>
+      <w:r>
+        <w:t xml:space="preserve"> </w:t>
+      </w:r>
+      <w:r>
+        <w:t xml:space="preserve">and the coding website</w:t>
+      </w:r>
+      <w:r>
+        <w:t xml:space="preserve"> </w:t>
+      </w:r>
+      <w:hyperlink r:id="rId33">
+        <w:r>
+          <w:rPr>
+            <w:rStyle w:val="Hyperlink"/>
+          </w:rPr>
+          <w:t xml:space="preserve">https://repl.it</w:t>
+        </w:r>
+      </w:hyperlink>
     </w:p>
     <w:p>
       <w:pPr>
         <w:pStyle w:val="Heading3"/>
       </w:pPr>
-      <w:bookmarkStart w:id="44" w:name="live-labs"/>
-      <w:r>
-        <w:t xml:space="preserve">Live labs</w:t>
-      </w:r>
-      <w:bookmarkEnd w:id="44"/>
-    </w:p>
-    <w:p>
-      <w:pPr>
-        <w:pStyle w:val="FirstParagraph"/>
-      </w:pPr>
-      <w:r>
-        <w:t xml:space="preserve">In addition to the required weekly assignments, there will be several</w:t>
-      </w:r>
-      <w:r>
-        <w:t xml:space="preserve"> </w:t>
-      </w:r>
-      <w:r>
-        <w:t xml:space="preserve">“</w:t>
-      </w:r>
-      <w:r>
-        <w:t xml:space="preserve">live</w:t>
-      </w:r>
-      <w:r>
-        <w:t xml:space="preserve">”</w:t>
-      </w:r>
-      <w:r>
-        <w:t xml:space="preserve"> </w:t>
-      </w:r>
-      <w:r>
-        <w:t xml:space="preserve">labs schedule during office hours on Wednesdays (4:30-5:30). These live</w:t>
-      </w:r>
-      <w:r>
-        <w:t xml:space="preserve"> </w:t>
-      </w:r>
-      <w:r>
-        <w:rPr>
-          <w:b/>
-        </w:rPr>
-        <w:t xml:space="preserve">sessions are</w:t>
-      </w:r>
-      <w:r>
-        <w:rPr>
-          <w:b/>
-        </w:rPr>
-        <w:t xml:space="preserve"> </w:t>
-      </w:r>
-      <w:r>
-        <w:rPr>
-          <w:b/>
-        </w:rPr>
-        <w:t xml:space="preserve">optional</w:t>
-      </w:r>
-      <w:r>
-        <w:t xml:space="preserve">, but will offer additional help and hands-on demonstration of course</w:t>
-      </w:r>
-      <w:r>
-        <w:t xml:space="preserve"> </w:t>
-      </w:r>
-      <w:r>
-        <w:t xml:space="preserve">concepts. Recordings of these sessions will be posted on the course website. If</w:t>
-      </w:r>
-      <w:r>
-        <w:t xml:space="preserve"> </w:t>
-      </w:r>
-      <w:r>
-        <w:t xml:space="preserve">the health situation allows it, some of these later sessions may be shifted to</w:t>
-      </w:r>
-      <w:r>
-        <w:t xml:space="preserve"> </w:t>
-      </w:r>
-      <w:r>
-        <w:t xml:space="preserve">flex (oline/in-person) sessions held at the Manhattan Center.</w:t>
-      </w:r>
-    </w:p>
-    <w:p>
-      <w:pPr>
-        <w:pStyle w:val="BodyText"/>
-      </w:pPr>
-      <w:r>
-        <w:t xml:space="preserve">The tentative schedule for live sessions:</w:t>
-      </w:r>
-    </w:p>
-    <w:p>
-      <w:pPr>
-        <w:pStyle w:val="Compact"/>
-        <w:numPr>
-          <w:numId w:val="1009"/>
-          <w:ilvl w:val="0"/>
-        </w:numPr>
-      </w:pPr>
-      <w:r>
-        <w:t xml:space="preserve">9/16: quiz 1 review</w:t>
-      </w:r>
-    </w:p>
-    <w:p>
-      <w:pPr>
-        <w:pStyle w:val="Compact"/>
-        <w:numPr>
-          <w:numId w:val="1009"/>
-          <w:ilvl w:val="0"/>
-        </w:numPr>
-      </w:pPr>
-      <w:r>
-        <w:t xml:space="preserve">9/30: setting up</w:t>
-      </w:r>
-      <w:r>
-        <w:t xml:space="preserve"> </w:t>
-      </w:r>
-      <w:r>
-        <w:t xml:space="preserve">“</w:t>
-      </w:r>
-      <w:r>
-        <w:t xml:space="preserve">picroft</w:t>
-      </w:r>
-      <w:r>
-        <w:t xml:space="preserve">”</w:t>
-      </w:r>
-    </w:p>
-    <w:p>
-      <w:pPr>
-        <w:pStyle w:val="Compact"/>
-        <w:numPr>
-          <w:numId w:val="1009"/>
-          <w:ilvl w:val="0"/>
-        </w:numPr>
-      </w:pPr>
-      <w:r>
-        <w:t xml:space="preserve">10/14: quiz 2 review</w:t>
-      </w:r>
-    </w:p>
-    <w:p>
-      <w:pPr>
-        <w:pStyle w:val="Compact"/>
-        <w:numPr>
-          <w:numId w:val="1009"/>
-          <w:ilvl w:val="0"/>
-        </w:numPr>
-      </w:pPr>
-      <w:r>
-        <w:t xml:space="preserve">10/28: mycroft programming</w:t>
-      </w:r>
-    </w:p>
-    <w:p>
-      <w:pPr>
-        <w:pStyle w:val="Compact"/>
-        <w:numPr>
-          <w:numId w:val="1009"/>
-          <w:ilvl w:val="0"/>
-        </w:numPr>
-      </w:pPr>
-      <w:r>
-        <w:t xml:space="preserve">11/18: quiz 3 review</w:t>
-      </w:r>
-    </w:p>
-    <w:p>
-      <w:pPr>
-        <w:pStyle w:val="Compact"/>
-        <w:numPr>
-          <w:numId w:val="1009"/>
-          <w:ilvl w:val="0"/>
-        </w:numPr>
-      </w:pPr>
-      <w:r>
-        <w:t xml:space="preserve">12/9: final project work session</w:t>
-      </w:r>
-    </w:p>
-    <w:p>
-      <w:pPr>
-        <w:pStyle w:val="Heading1"/>
-      </w:pPr>
-      <w:bookmarkStart w:id="45" w:name="assignments-and-grading"/>
-      <w:r>
-        <w:t xml:space="preserve">Assignments and Grading</w:t>
-      </w:r>
-      <w:bookmarkEnd w:id="45"/>
+      <w:bookmarkStart w:id="49" w:name="weekly-topics"/>
+      <w:r>
+        <w:t xml:space="preserve">Weekly topics</w:t>
+      </w:r>
+      <w:bookmarkEnd w:id="49"/>
     </w:p>
     <w:tbl>
       <w:tblPr>
@@ -2136,7 +1312,7 @@
               <w:jc w:val="left"/>
             </w:pPr>
             <w:r>
-              <w:t xml:space="preserve">Assignment</w:t>
+              <w:t xml:space="preserve">Week</w:t>
             </w:r>
           </w:p>
         </w:tc>
@@ -2153,7 +1329,58 @@
               <w:jc w:val="left"/>
             </w:pPr>
             <w:r>
-              <w:t xml:space="preserve">Pct</w:t>
+              <w:t xml:space="preserve">Date</w:t>
+            </w:r>
+          </w:p>
+        </w:tc>
+        <w:tc>
+          <w:tcPr>
+            <w:tcBorders>
+              <w:bottom w:val="single"/>
+            </w:tcBorders>
+            <w:vAlign w:val="bottom"/>
+          </w:tcPr>
+          <w:p>
+            <w:pPr>
+              <w:pStyle w:val="Compact"/>
+              <w:jc w:val="left"/>
+            </w:pPr>
+            <w:r>
+              <w:t xml:space="preserve">Topic</w:t>
+            </w:r>
+          </w:p>
+        </w:tc>
+        <w:tc>
+          <w:tcPr>
+            <w:tcBorders>
+              <w:bottom w:val="single"/>
+            </w:tcBorders>
+            <w:vAlign w:val="bottom"/>
+          </w:tcPr>
+          <w:p>
+            <w:pPr>
+              <w:pStyle w:val="Compact"/>
+              <w:jc w:val="left"/>
+            </w:pPr>
+            <w:r>
+              <w:t xml:space="preserve">Read</w:t>
+            </w:r>
+          </w:p>
+        </w:tc>
+        <w:tc>
+          <w:tcPr>
+            <w:tcBorders>
+              <w:bottom w:val="single"/>
+            </w:tcBorders>
+            <w:vAlign w:val="bottom"/>
+          </w:tcPr>
+          <w:p>
+            <w:pPr>
+              <w:pStyle w:val="Compact"/>
+              <w:jc w:val="left"/>
+            </w:pPr>
+            <w:r>
+              <w:t xml:space="preserve">Due</w:t>
             </w:r>
           </w:p>
         </w:tc>
@@ -2166,18 +1393,51 @@
               <w:jc w:val="left"/>
             </w:pPr>
             <w:r>
-              <w:t xml:space="preserve">Quizzes</w:t>
-            </w:r>
-          </w:p>
-        </w:tc>
-        <w:tc>
-          <w:p>
-            <w:pPr>
-              <w:pStyle w:val="Compact"/>
-              <w:jc w:val="left"/>
-            </w:pPr>
-            <w:r>
-              <w:t xml:space="preserve">60%</w:t>
+              <w:t xml:space="preserve">1</w:t>
+            </w:r>
+          </w:p>
+        </w:tc>
+        <w:tc>
+          <w:p>
+            <w:pPr>
+              <w:pStyle w:val="Compact"/>
+              <w:jc w:val="left"/>
+            </w:pPr>
+            <w:r>
+              <w:t xml:space="preserve">Sep 1</w:t>
+            </w:r>
+          </w:p>
+        </w:tc>
+        <w:tc>
+          <w:p>
+            <w:pPr>
+              <w:pStyle w:val="Compact"/>
+              <w:jc w:val="left"/>
+            </w:pPr>
+            <w:r>
+              <w:t xml:space="preserve">The way of the program</w:t>
+            </w:r>
+          </w:p>
+        </w:tc>
+        <w:tc>
+          <w:p>
+            <w:pPr>
+              <w:pStyle w:val="Compact"/>
+              <w:jc w:val="left"/>
+            </w:pPr>
+            <w:r>
+              <w:t xml:space="preserve">TIP 1</w:t>
+            </w:r>
+          </w:p>
+        </w:tc>
+        <w:tc>
+          <w:p>
+            <w:pPr>
+              <w:pStyle w:val="Compact"/>
+              <w:jc w:val="left"/>
+            </w:pPr>
+            <w:r>
+              <w:t xml:space="preserve">-</w:t>
             </w:r>
           </w:p>
         </w:tc>
@@ -2190,18 +1450,852 @@
               <w:jc w:val="left"/>
             </w:pPr>
             <w:r>
+              <w:t xml:space="preserve">2</w:t>
+            </w:r>
+          </w:p>
+        </w:tc>
+        <w:tc>
+          <w:p>
+            <w:pPr>
+              <w:pStyle w:val="Compact"/>
+              <w:jc w:val="left"/>
+            </w:pPr>
+            <w:r>
+              <w:t xml:space="preserve">Sep 8</w:t>
+            </w:r>
+          </w:p>
+        </w:tc>
+        <w:tc>
+          <w:p>
+            <w:pPr>
+              <w:pStyle w:val="Compact"/>
+              <w:jc w:val="left"/>
+            </w:pPr>
+            <w:r>
+              <w:t xml:space="preserve">Variables &amp; Statements</w:t>
+            </w:r>
+          </w:p>
+        </w:tc>
+        <w:tc>
+          <w:p>
+            <w:pPr>
+              <w:pStyle w:val="Compact"/>
+              <w:jc w:val="left"/>
+            </w:pPr>
+            <w:r>
+              <w:t xml:space="preserve">TIP 2</w:t>
+            </w:r>
+          </w:p>
+        </w:tc>
+        <w:tc>
+          <w:p>
+            <w:pPr>
+              <w:pStyle w:val="Compact"/>
+              <w:jc w:val="left"/>
+            </w:pPr>
+            <w:r>
+              <w:t xml:space="preserve">-</w:t>
+            </w:r>
+          </w:p>
+        </w:tc>
+      </w:tr>
+      <w:tr>
+        <w:tc>
+          <w:p>
+            <w:pPr>
+              <w:pStyle w:val="Compact"/>
+              <w:jc w:val="left"/>
+            </w:pPr>
+            <w:r>
+              <w:t xml:space="preserve">3</w:t>
+            </w:r>
+          </w:p>
+        </w:tc>
+        <w:tc>
+          <w:p>
+            <w:pPr>
+              <w:pStyle w:val="Compact"/>
+              <w:jc w:val="left"/>
+            </w:pPr>
+            <w:r>
+              <w:t xml:space="preserve">Sep 15</w:t>
+            </w:r>
+          </w:p>
+        </w:tc>
+        <w:tc>
+          <w:p>
+            <w:pPr>
+              <w:pStyle w:val="Compact"/>
+              <w:jc w:val="left"/>
+            </w:pPr>
+            <w:r>
+              <w:t xml:space="preserve">Functions</w:t>
+            </w:r>
+          </w:p>
+        </w:tc>
+        <w:tc>
+          <w:p>
+            <w:pPr>
+              <w:pStyle w:val="Compact"/>
+              <w:jc w:val="left"/>
+            </w:pPr>
+            <w:r>
+              <w:t xml:space="preserve">TIP 3</w:t>
+            </w:r>
+          </w:p>
+        </w:tc>
+        <w:tc>
+          <w:p>
+            <w:pPr>
+              <w:pStyle w:val="Compact"/>
+              <w:jc w:val="left"/>
+            </w:pPr>
+            <w:r>
+              <w:t xml:space="preserve">Quiz 1</w:t>
+            </w:r>
+          </w:p>
+        </w:tc>
+      </w:tr>
+      <w:tr>
+        <w:tc>
+          <w:p>
+            <w:pPr>
+              <w:pStyle w:val="Compact"/>
+              <w:jc w:val="left"/>
+            </w:pPr>
+            <w:r>
+              <w:t xml:space="preserve">4</w:t>
+            </w:r>
+          </w:p>
+        </w:tc>
+        <w:tc>
+          <w:p>
+            <w:pPr>
+              <w:pStyle w:val="Compact"/>
+              <w:jc w:val="left"/>
+            </w:pPr>
+            <w:r>
+              <w:t xml:space="preserve">Sep 22</w:t>
+            </w:r>
+          </w:p>
+        </w:tc>
+        <w:tc>
+          <w:p>
+            <w:pPr>
+              <w:pStyle w:val="Compact"/>
+              <w:jc w:val="left"/>
+            </w:pPr>
+            <w:r>
+              <w:t xml:space="preserve">Case Study 1: Hello World</w:t>
+            </w:r>
+          </w:p>
+        </w:tc>
+        <w:tc>
+          <w:p>
+            <w:pPr>
+              <w:pStyle w:val="Compact"/>
+              <w:jc w:val="left"/>
+            </w:pPr>
+            <w:r>
+              <w:t xml:space="preserve">-</w:t>
+            </w:r>
+          </w:p>
+        </w:tc>
+        <w:tc>
+          <w:p>
+            <w:pPr>
+              <w:pStyle w:val="Compact"/>
+              <w:jc w:val="left"/>
+            </w:pPr>
+            <w:r>
+              <w:t xml:space="preserve">Mycroft Concept</w:t>
+            </w:r>
+          </w:p>
+        </w:tc>
+      </w:tr>
+      <w:tr>
+        <w:tc>
+          <w:p>
+            <w:pPr>
+              <w:pStyle w:val="Compact"/>
+              <w:jc w:val="left"/>
+            </w:pPr>
+            <w:r>
+              <w:t xml:space="preserve">5</w:t>
+            </w:r>
+          </w:p>
+        </w:tc>
+        <w:tc>
+          <w:p>
+            <w:pPr>
+              <w:pStyle w:val="Compact"/>
+              <w:jc w:val="left"/>
+            </w:pPr>
+            <w:r>
+              <w:t xml:space="preserve">Sep 29</w:t>
+            </w:r>
+          </w:p>
+        </w:tc>
+        <w:tc>
+          <w:p>
+            <w:pPr>
+              <w:pStyle w:val="Compact"/>
+              <w:jc w:val="left"/>
+            </w:pPr>
+            <w:r>
+              <w:t xml:space="preserve">Conditionals &amp; Recursion</w:t>
+            </w:r>
+          </w:p>
+        </w:tc>
+        <w:tc>
+          <w:p>
+            <w:pPr>
+              <w:pStyle w:val="Compact"/>
+              <w:jc w:val="left"/>
+            </w:pPr>
+            <w:r>
+              <w:t xml:space="preserve">TIP 5</w:t>
+            </w:r>
+          </w:p>
+        </w:tc>
+        <w:tc>
+          <w:p>
+            <w:pPr>
+              <w:pStyle w:val="Compact"/>
+              <w:jc w:val="left"/>
+            </w:pPr>
+            <w:r>
+              <w:t xml:space="preserve">-</w:t>
+            </w:r>
+          </w:p>
+        </w:tc>
+      </w:tr>
+      <w:tr>
+        <w:tc>
+          <w:p>
+            <w:pPr>
+              <w:pStyle w:val="Compact"/>
+              <w:jc w:val="left"/>
+            </w:pPr>
+            <w:r>
+              <w:t xml:space="preserve">6</w:t>
+            </w:r>
+          </w:p>
+        </w:tc>
+        <w:tc>
+          <w:p>
+            <w:pPr>
+              <w:pStyle w:val="Compact"/>
+              <w:jc w:val="left"/>
+            </w:pPr>
+            <w:r>
+              <w:t xml:space="preserve">Oct 6</w:t>
+            </w:r>
+          </w:p>
+        </w:tc>
+        <w:tc>
+          <w:p>
+            <w:pPr>
+              <w:pStyle w:val="Compact"/>
+              <w:jc w:val="left"/>
+            </w:pPr>
+            <w:r>
+              <w:t xml:space="preserve">Fruitful Functions</w:t>
+            </w:r>
+          </w:p>
+        </w:tc>
+        <w:tc>
+          <w:p>
+            <w:pPr>
+              <w:pStyle w:val="Compact"/>
+              <w:jc w:val="left"/>
+            </w:pPr>
+            <w:r>
+              <w:t xml:space="preserve">TIP 6</w:t>
+            </w:r>
+          </w:p>
+        </w:tc>
+        <w:tc>
+          <w:p>
+            <w:pPr>
+              <w:pStyle w:val="Compact"/>
+              <w:jc w:val="left"/>
+            </w:pPr>
+            <w:r>
+              <w:t xml:space="preserve">-</w:t>
+            </w:r>
+          </w:p>
+        </w:tc>
+      </w:tr>
+      <w:tr>
+        <w:tc>
+          <w:p>
+            <w:pPr>
+              <w:pStyle w:val="Compact"/>
+              <w:jc w:val="left"/>
+            </w:pPr>
+            <w:r>
+              <w:t xml:space="preserve">7</w:t>
+            </w:r>
+          </w:p>
+        </w:tc>
+        <w:tc>
+          <w:p>
+            <w:pPr>
+              <w:pStyle w:val="Compact"/>
+              <w:jc w:val="left"/>
+            </w:pPr>
+            <w:r>
+              <w:t xml:space="preserve">Oct 13</w:t>
+            </w:r>
+          </w:p>
+        </w:tc>
+        <w:tc>
+          <w:p>
+            <w:pPr>
+              <w:pStyle w:val="Compact"/>
+              <w:jc w:val="left"/>
+            </w:pPr>
+            <w:r>
+              <w:t xml:space="preserve">Iteration</w:t>
+            </w:r>
+          </w:p>
+        </w:tc>
+        <w:tc>
+          <w:p>
+            <w:pPr>
+              <w:pStyle w:val="Compact"/>
+              <w:jc w:val="left"/>
+            </w:pPr>
+            <w:r>
+              <w:t xml:space="preserve">TIP 7</w:t>
+            </w:r>
+          </w:p>
+        </w:tc>
+        <w:tc>
+          <w:p>
+            <w:pPr>
+              <w:pStyle w:val="Compact"/>
+              <w:jc w:val="left"/>
+            </w:pPr>
+            <w:r>
+              <w:t xml:space="preserve">Quiz 2</w:t>
+            </w:r>
+          </w:p>
+        </w:tc>
+      </w:tr>
+      <w:tr>
+        <w:tc>
+          <w:p>
+            <w:pPr>
+              <w:pStyle w:val="Compact"/>
+              <w:jc w:val="left"/>
+            </w:pPr>
+            <w:r>
+              <w:t xml:space="preserve">8</w:t>
+            </w:r>
+          </w:p>
+        </w:tc>
+        <w:tc>
+          <w:p>
+            <w:pPr>
+              <w:pStyle w:val="Compact"/>
+              <w:jc w:val="left"/>
+            </w:pPr>
+            <w:r>
+              <w:t xml:space="preserve">Oct 20</w:t>
+            </w:r>
+          </w:p>
+        </w:tc>
+        <w:tc>
+          <w:p>
+            <w:pPr>
+              <w:pStyle w:val="Compact"/>
+              <w:jc w:val="left"/>
+            </w:pPr>
+            <w:r>
+              <w:t xml:space="preserve">Strings</w:t>
+            </w:r>
+          </w:p>
+        </w:tc>
+        <w:tc>
+          <w:p>
+            <w:pPr>
+              <w:pStyle w:val="Compact"/>
+              <w:jc w:val="left"/>
+            </w:pPr>
+            <w:r>
+              <w:t xml:space="preserve">TIP 8</w:t>
+            </w:r>
+          </w:p>
+        </w:tc>
+        <w:tc>
+          <w:p>
+            <w:pPr>
+              <w:pStyle w:val="Compact"/>
+              <w:jc w:val="left"/>
+            </w:pPr>
+            <w:r>
+              <w:t xml:space="preserve">-</w:t>
+            </w:r>
+          </w:p>
+        </w:tc>
+      </w:tr>
+      <w:tr>
+        <w:tc>
+          <w:p>
+            <w:pPr>
+              <w:pStyle w:val="Compact"/>
+              <w:jc w:val="left"/>
+            </w:pPr>
+            <w:r>
+              <w:t xml:space="preserve">9</w:t>
+            </w:r>
+          </w:p>
+        </w:tc>
+        <w:tc>
+          <w:p>
+            <w:pPr>
+              <w:pStyle w:val="Compact"/>
+              <w:jc w:val="left"/>
+            </w:pPr>
+            <w:r>
+              <w:t xml:space="preserve">Oct 27</w:t>
+            </w:r>
+          </w:p>
+        </w:tc>
+        <w:tc>
+          <w:p>
+            <w:pPr>
+              <w:pStyle w:val="Compact"/>
+              <w:jc w:val="left"/>
+            </w:pPr>
+            <w:r>
+              <w:t xml:space="preserve">Case Study 2: Attendance</w:t>
+            </w:r>
+          </w:p>
+        </w:tc>
+        <w:tc>
+          <w:p>
+            <w:pPr>
+              <w:pStyle w:val="Compact"/>
+              <w:jc w:val="left"/>
+            </w:pPr>
+            <w:r>
+              <w:t xml:space="preserve">-</w:t>
+            </w:r>
+          </w:p>
+        </w:tc>
+        <w:tc>
+          <w:p>
+            <w:pPr>
+              <w:pStyle w:val="Compact"/>
+              <w:jc w:val="left"/>
+            </w:pPr>
+            <w:r>
+              <w:t xml:space="preserve">Mycroft Prototype</w:t>
+            </w:r>
+          </w:p>
+        </w:tc>
+      </w:tr>
+      <w:tr>
+        <w:tc>
+          <w:p>
+            <w:pPr>
+              <w:pStyle w:val="Compact"/>
+              <w:jc w:val="left"/>
+            </w:pPr>
+            <w:r>
+              <w:t xml:space="preserve">10</w:t>
+            </w:r>
+          </w:p>
+        </w:tc>
+        <w:tc>
+          <w:p>
+            <w:pPr>
+              <w:pStyle w:val="Compact"/>
+              <w:jc w:val="left"/>
+            </w:pPr>
+            <w:r>
+              <w:t xml:space="preserve">Nov 3</w:t>
+            </w:r>
+          </w:p>
+        </w:tc>
+        <w:tc>
+          <w:p>
+            <w:pPr>
+              <w:pStyle w:val="Compact"/>
+              <w:jc w:val="left"/>
+            </w:pPr>
+            <w:r>
+              <w:t xml:space="preserve">Lists</w:t>
+            </w:r>
+          </w:p>
+        </w:tc>
+        <w:tc>
+          <w:p>
+            <w:pPr>
+              <w:pStyle w:val="Compact"/>
+              <w:jc w:val="left"/>
+            </w:pPr>
+            <w:r>
+              <w:t xml:space="preserve">TIP 10</w:t>
+            </w:r>
+          </w:p>
+        </w:tc>
+        <w:tc>
+          <w:p>
+            <w:pPr>
+              <w:pStyle w:val="Compact"/>
+              <w:jc w:val="left"/>
+            </w:pPr>
+            <w:r>
+              <w:t xml:space="preserve">-</w:t>
+            </w:r>
+          </w:p>
+        </w:tc>
+      </w:tr>
+      <w:tr>
+        <w:tc>
+          <w:p>
+            <w:pPr>
+              <w:pStyle w:val="Compact"/>
+              <w:jc w:val="left"/>
+            </w:pPr>
+            <w:r>
+              <w:t xml:space="preserve">11</w:t>
+            </w:r>
+          </w:p>
+        </w:tc>
+        <w:tc>
+          <w:p>
+            <w:pPr>
+              <w:pStyle w:val="Compact"/>
+              <w:jc w:val="left"/>
+            </w:pPr>
+            <w:r>
+              <w:t xml:space="preserve">Nov 10</w:t>
+            </w:r>
+          </w:p>
+        </w:tc>
+        <w:tc>
+          <w:p>
+            <w:pPr>
+              <w:pStyle w:val="Compact"/>
+              <w:jc w:val="left"/>
+            </w:pPr>
+            <w:r>
+              <w:t xml:space="preserve">Dictionaries</w:t>
+            </w:r>
+          </w:p>
+        </w:tc>
+        <w:tc>
+          <w:p>
+            <w:pPr>
+              <w:pStyle w:val="Compact"/>
+              <w:jc w:val="left"/>
+            </w:pPr>
+            <w:r>
+              <w:t xml:space="preserve">TIP 11</w:t>
+            </w:r>
+          </w:p>
+        </w:tc>
+        <w:tc>
+          <w:p>
+            <w:pPr>
+              <w:pStyle w:val="Compact"/>
+              <w:jc w:val="left"/>
+            </w:pPr>
+            <w:r>
+              <w:t xml:space="preserve">-</w:t>
+            </w:r>
+          </w:p>
+        </w:tc>
+      </w:tr>
+      <w:tr>
+        <w:tc>
+          <w:p>
+            <w:pPr>
+              <w:pStyle w:val="Compact"/>
+              <w:jc w:val="left"/>
+            </w:pPr>
+            <w:r>
+              <w:t xml:space="preserve">12</w:t>
+            </w:r>
+          </w:p>
+        </w:tc>
+        <w:tc>
+          <w:p>
+            <w:pPr>
+              <w:pStyle w:val="Compact"/>
+              <w:jc w:val="left"/>
+            </w:pPr>
+            <w:r>
+              <w:t xml:space="preserve">Nov 17</w:t>
+            </w:r>
+          </w:p>
+        </w:tc>
+        <w:tc>
+          <w:p>
+            <w:pPr>
+              <w:pStyle w:val="Compact"/>
+              <w:jc w:val="left"/>
+            </w:pPr>
+            <w:r>
+              <w:t xml:space="preserve">Tuples</w:t>
+            </w:r>
+          </w:p>
+        </w:tc>
+        <w:tc>
+          <w:p>
+            <w:pPr>
+              <w:pStyle w:val="Compact"/>
+              <w:jc w:val="left"/>
+            </w:pPr>
+            <w:r>
+              <w:t xml:space="preserve">TIP 11</w:t>
+            </w:r>
+          </w:p>
+        </w:tc>
+        <w:tc>
+          <w:p>
+            <w:pPr>
+              <w:pStyle w:val="Compact"/>
+              <w:jc w:val="left"/>
+            </w:pPr>
+            <w:r>
+              <w:t xml:space="preserve">Quiz 3</w:t>
+            </w:r>
+          </w:p>
+        </w:tc>
+      </w:tr>
+      <w:tr>
+        <w:tc>
+          <w:p>
+            <w:pPr>
+              <w:pStyle w:val="Compact"/>
+              <w:jc w:val="left"/>
+            </w:pPr>
+            <w:r>
+              <w:t xml:space="preserve">13</w:t>
+            </w:r>
+          </w:p>
+        </w:tc>
+        <w:tc>
+          <w:p>
+            <w:pPr>
+              <w:pStyle w:val="Compact"/>
+              <w:jc w:val="left"/>
+            </w:pPr>
+            <w:r>
+              <w:t xml:space="preserve">Nov 24</w:t>
+            </w:r>
+          </w:p>
+        </w:tc>
+        <w:tc>
+          <w:p>
+            <w:pPr>
+              <w:pStyle w:val="Compact"/>
+              <w:jc w:val="left"/>
+            </w:pPr>
+            <w:r>
+              <w:t xml:space="preserve">Files</w:t>
+            </w:r>
+          </w:p>
+        </w:tc>
+        <w:tc>
+          <w:p>
+            <w:pPr>
+              <w:pStyle w:val="Compact"/>
+              <w:jc w:val="left"/>
+            </w:pPr>
+            <w:r>
+              <w:t xml:space="preserve">TIP 12</w:t>
+            </w:r>
+          </w:p>
+        </w:tc>
+        <w:tc>
+          <w:p>
+            <w:pPr>
+              <w:pStyle w:val="Compact"/>
+              <w:jc w:val="left"/>
+            </w:pPr>
+            <w:r>
+              <w:t xml:space="preserve">-</w:t>
+            </w:r>
+          </w:p>
+        </w:tc>
+      </w:tr>
+      <w:tr>
+        <w:tc>
+          <w:p>
+            <w:pPr>
+              <w:pStyle w:val="Compact"/>
+              <w:jc w:val="left"/>
+            </w:pPr>
+            <w:r>
+              <w:t xml:space="preserve">14</w:t>
+            </w:r>
+          </w:p>
+        </w:tc>
+        <w:tc>
+          <w:p>
+            <w:pPr>
+              <w:pStyle w:val="Compact"/>
+              <w:jc w:val="left"/>
+            </w:pPr>
+            <w:r>
+              <w:t xml:space="preserve">Dec 1</w:t>
+            </w:r>
+          </w:p>
+        </w:tc>
+        <w:tc>
+          <w:p>
+            <w:pPr>
+              <w:pStyle w:val="Compact"/>
+              <w:jc w:val="left"/>
+            </w:pPr>
+            <w:r>
+              <w:t xml:space="preserve">Case Study 3: Random Groups</w:t>
+            </w:r>
+          </w:p>
+        </w:tc>
+        <w:tc>
+          <w:p>
+            <w:pPr>
+              <w:pStyle w:val="Compact"/>
+              <w:jc w:val="left"/>
+            </w:pPr>
+            <w:r>
+              <w:t xml:space="preserve">-</w:t>
+            </w:r>
+          </w:p>
+        </w:tc>
+        <w:tc>
+          <w:p>
+            <w:pPr>
+              <w:pStyle w:val="Compact"/>
+              <w:jc w:val="left"/>
+            </w:pPr>
+            <w:r>
+              <w:t xml:space="preserve">Mycroft UX Testing</w:t>
+            </w:r>
+          </w:p>
+        </w:tc>
+      </w:tr>
+      <w:tr>
+        <w:tc>
+          <w:p>
+            <w:pPr>
+              <w:pStyle w:val="Compact"/>
+              <w:jc w:val="left"/>
+            </w:pPr>
+            <w:r>
+              <w:t xml:space="preserve">15</w:t>
+            </w:r>
+          </w:p>
+        </w:tc>
+        <w:tc>
+          <w:p>
+            <w:pPr>
+              <w:pStyle w:val="Compact"/>
+              <w:jc w:val="left"/>
+            </w:pPr>
+            <w:r>
+              <w:t xml:space="preserve">Dec 8</w:t>
+            </w:r>
+          </w:p>
+        </w:tc>
+        <w:tc>
+          <w:p>
+            <w:pPr>
+              <w:pStyle w:val="Compact"/>
+              <w:jc w:val="left"/>
+            </w:pPr>
+            <w:r>
+              <w:t xml:space="preserve">Working Session</w:t>
+            </w:r>
+          </w:p>
+        </w:tc>
+        <w:tc>
+          <w:p>
+            <w:pPr>
+              <w:pStyle w:val="Compact"/>
+              <w:jc w:val="left"/>
+            </w:pPr>
+            <w:r>
+              <w:t xml:space="preserve">-</w:t>
+            </w:r>
+          </w:p>
+        </w:tc>
+        <w:tc>
+          <w:p>
+            <w:pPr>
+              <w:pStyle w:val="Compact"/>
+              <w:jc w:val="left"/>
+            </w:pPr>
+            <w:r>
+              <w:t xml:space="preserve">-</w:t>
+            </w:r>
+          </w:p>
+        </w:tc>
+      </w:tr>
+      <w:tr>
+        <w:tc>
+          <w:p>
+            <w:pPr>
+              <w:pStyle w:val="Compact"/>
+              <w:jc w:val="left"/>
+            </w:pPr>
+            <w:r>
+              <w:t xml:space="preserve">16</w:t>
+            </w:r>
+          </w:p>
+        </w:tc>
+        <w:tc>
+          <w:p>
+            <w:pPr>
+              <w:pStyle w:val="Compact"/>
+              <w:jc w:val="left"/>
+            </w:pPr>
+            <w:r>
+              <w:t xml:space="preserve">Dec 15</w:t>
+            </w:r>
+          </w:p>
+        </w:tc>
+        <w:tc>
+          <w:p>
+            <w:pPr>
+              <w:pStyle w:val="Compact"/>
+              <w:jc w:val="left"/>
+            </w:pPr>
+            <w:r>
+              <w:t xml:space="preserve">Final Projects Due</w:t>
+            </w:r>
+          </w:p>
+        </w:tc>
+        <w:tc>
+          <w:p>
+            <w:pPr>
+              <w:pStyle w:val="Compact"/>
+              <w:jc w:val="left"/>
+            </w:pPr>
+            <w:r>
+              <w:t xml:space="preserve">-</w:t>
+            </w:r>
+          </w:p>
+        </w:tc>
+        <w:tc>
+          <w:p>
+            <w:pPr>
+              <w:pStyle w:val="Compact"/>
+              <w:jc w:val="left"/>
+            </w:pPr>
+            <w:r>
+              <w:rPr>
+                <w:b/>
+              </w:rPr>
               <w:t xml:space="preserve">Final Project</w:t>
-            </w:r>
-          </w:p>
-        </w:tc>
-        <w:tc>
-          <w:p>
-            <w:pPr>
-              <w:pStyle w:val="Compact"/>
-              <w:jc w:val="left"/>
-            </w:pPr>
-            <w:r>
-              <w:t xml:space="preserve">40%</w:t>
             </w:r>
           </w:p>
         </w:tc>
@@ -2209,13 +2303,302 @@
     </w:tbl>
     <w:p>
       <w:pPr>
+        <w:pStyle w:val="BodyText"/>
+      </w:pPr>
+      <w:r>
+        <w:t xml:space="preserve">TIP:</w:t>
+      </w:r>
+      <w:r>
+        <w:t xml:space="preserve"> </w:t>
+      </w:r>
+      <w:r>
+        <w:rPr>
+          <w:i/>
+        </w:rPr>
+        <w:t xml:space="preserve">Thinking in Python</w:t>
+      </w:r>
+    </w:p>
+    <w:p>
+      <w:pPr>
+        <w:pStyle w:val="Heading3"/>
+      </w:pPr>
+      <w:bookmarkStart w:id="50" w:name="live-labs"/>
+      <w:r>
+        <w:t xml:space="preserve">Live labs</w:t>
+      </w:r>
+      <w:bookmarkEnd w:id="50"/>
+    </w:p>
+    <w:p>
+      <w:pPr>
+        <w:pStyle w:val="FirstParagraph"/>
+      </w:pPr>
+      <w:r>
+        <w:t xml:space="preserve">In addition to the required weekly assignments, there will be several</w:t>
+      </w:r>
+      <w:r>
+        <w:t xml:space="preserve"> </w:t>
+      </w:r>
+      <w:r>
+        <w:t xml:space="preserve">“</w:t>
+      </w:r>
+      <w:r>
+        <w:t xml:space="preserve">live</w:t>
+      </w:r>
+      <w:r>
+        <w:t xml:space="preserve">”</w:t>
+      </w:r>
+      <w:r>
+        <w:t xml:space="preserve"> </w:t>
+      </w:r>
+      <w:r>
+        <w:t xml:space="preserve">labs on Wednesdays (either at 4:30-5:30 or 6:30-7:30). Lab times and meeting</w:t>
+      </w:r>
+      <w:r>
+        <w:t xml:space="preserve"> </w:t>
+      </w:r>
+      <w:r>
+        <w:t xml:space="preserve">links will be posted on Moodle. These live</w:t>
+      </w:r>
+      <w:r>
+        <w:t xml:space="preserve"> </w:t>
+      </w:r>
+      <w:r>
+        <w:rPr>
+          <w:b/>
+        </w:rPr>
+        <w:t xml:space="preserve">sessions are optional</w:t>
+      </w:r>
+      <w:r>
+        <w:t xml:space="preserve">, but will</w:t>
+      </w:r>
+      <w:r>
+        <w:t xml:space="preserve"> </w:t>
+      </w:r>
+      <w:r>
+        <w:t xml:space="preserve">offer additional help and hands-on demonstration of course concepts. If the</w:t>
+      </w:r>
+      <w:r>
+        <w:t xml:space="preserve"> </w:t>
+      </w:r>
+      <w:r>
+        <w:t xml:space="preserve">health situation allows it, some of these later sessions may be shifted to flex</w:t>
+      </w:r>
+      <w:r>
+        <w:t xml:space="preserve"> </w:t>
+      </w:r>
+      <w:r>
+        <w:t xml:space="preserve">(oline/in-person) sessions held at the Manhattan Center.</w:t>
+      </w:r>
+    </w:p>
+    <w:p>
+      <w:pPr>
+        <w:pStyle w:val="BodyText"/>
+      </w:pPr>
+      <w:r>
+        <w:t xml:space="preserve">The tentative schedule for live sessions:</w:t>
+      </w:r>
+    </w:p>
+    <w:p>
+      <w:pPr>
+        <w:pStyle w:val="Compact"/>
+        <w:numPr>
+          <w:numId w:val="1009"/>
+          <w:ilvl w:val="0"/>
+        </w:numPr>
+      </w:pPr>
+      <w:r>
+        <w:t xml:space="preserve">9/16: quiz 1 review*</w:t>
+      </w:r>
+    </w:p>
+    <w:p>
+      <w:pPr>
+        <w:pStyle w:val="Compact"/>
+        <w:numPr>
+          <w:numId w:val="1009"/>
+          <w:ilvl w:val="0"/>
+        </w:numPr>
+      </w:pPr>
+      <w:r>
+        <w:t xml:space="preserve">9/30: setting up</w:t>
+      </w:r>
+      <w:r>
+        <w:t xml:space="preserve"> </w:t>
+      </w:r>
+      <w:r>
+        <w:t xml:space="preserve">“</w:t>
+      </w:r>
+      <w:r>
+        <w:t xml:space="preserve">picroft</w:t>
+      </w:r>
+      <w:r>
+        <w:t xml:space="preserve">”</w:t>
+      </w:r>
+      <w:r>
+        <w:t xml:space="preserve">*</w:t>
+      </w:r>
+    </w:p>
+    <w:p>
+      <w:pPr>
+        <w:pStyle w:val="Compact"/>
+        <w:numPr>
+          <w:numId w:val="1009"/>
+          <w:ilvl w:val="0"/>
+        </w:numPr>
+      </w:pPr>
+      <w:r>
+        <w:t xml:space="preserve">10/14: quiz 2 review*</w:t>
+      </w:r>
+    </w:p>
+    <w:p>
+      <w:pPr>
+        <w:pStyle w:val="Compact"/>
+        <w:numPr>
+          <w:numId w:val="1009"/>
+          <w:ilvl w:val="0"/>
+        </w:numPr>
+      </w:pPr>
+      <w:r>
+        <w:t xml:space="preserve">10/28: mycroft programming*</w:t>
+      </w:r>
+    </w:p>
+    <w:p>
+      <w:pPr>
+        <w:pStyle w:val="Compact"/>
+        <w:numPr>
+          <w:numId w:val="1009"/>
+          <w:ilvl w:val="0"/>
+        </w:numPr>
+      </w:pPr>
+      <w:r>
+        <w:t xml:space="preserve">11/18: quiz 3 review*</w:t>
+      </w:r>
+    </w:p>
+    <w:p>
+      <w:pPr>
+        <w:pStyle w:val="Compact"/>
+        <w:numPr>
+          <w:numId w:val="1009"/>
+          <w:ilvl w:val="0"/>
+        </w:numPr>
+      </w:pPr>
+      <w:r>
+        <w:t xml:space="preserve">12/9: final project work session*</w:t>
+      </w:r>
+    </w:p>
+    <w:p>
+      <w:pPr>
+        <w:pStyle w:val="Heading1"/>
+      </w:pPr>
+      <w:bookmarkStart w:id="51" w:name="assignments-and-grading"/>
+      <w:r>
+        <w:t xml:space="preserve">Assignments and Grading</w:t>
+      </w:r>
+      <w:bookmarkEnd w:id="51"/>
+    </w:p>
+    <w:tbl>
+      <w:tblPr>
+        <w:tblStyle w:val="Table"/>
+        <w:tblW w:type="pct" w:w="0.0"/>
+        <w:tblLook w:firstRow="1"/>
+      </w:tblPr>
+      <w:tblGrid/>
+      <w:tr>
+        <w:trPr>
+          <w:cnfStyle w:firstRow="1"/>
+        </w:trPr>
+        <w:tc>
+          <w:tcPr>
+            <w:tcBorders>
+              <w:bottom w:val="single"/>
+            </w:tcBorders>
+            <w:vAlign w:val="bottom"/>
+          </w:tcPr>
+          <w:p>
+            <w:pPr>
+              <w:pStyle w:val="Compact"/>
+              <w:jc w:val="left"/>
+            </w:pPr>
+            <w:r>
+              <w:t xml:space="preserve">Assignment</w:t>
+            </w:r>
+          </w:p>
+        </w:tc>
+        <w:tc>
+          <w:tcPr>
+            <w:tcBorders>
+              <w:bottom w:val="single"/>
+            </w:tcBorders>
+            <w:vAlign w:val="bottom"/>
+          </w:tcPr>
+          <w:p>
+            <w:pPr>
+              <w:pStyle w:val="Compact"/>
+              <w:jc w:val="left"/>
+            </w:pPr>
+            <w:r>
+              <w:t xml:space="preserve">Pct</w:t>
+            </w:r>
+          </w:p>
+        </w:tc>
+      </w:tr>
+      <w:tr>
+        <w:tc>
+          <w:p>
+            <w:pPr>
+              <w:pStyle w:val="Compact"/>
+              <w:jc w:val="left"/>
+            </w:pPr>
+            <w:r>
+              <w:t xml:space="preserve">Quizzes</w:t>
+            </w:r>
+          </w:p>
+        </w:tc>
+        <w:tc>
+          <w:p>
+            <w:pPr>
+              <w:pStyle w:val="Compact"/>
+              <w:jc w:val="left"/>
+            </w:pPr>
+            <w:r>
+              <w:t xml:space="preserve">60%</w:t>
+            </w:r>
+          </w:p>
+        </w:tc>
+      </w:tr>
+      <w:tr>
+        <w:tc>
+          <w:p>
+            <w:pPr>
+              <w:pStyle w:val="Compact"/>
+              <w:jc w:val="left"/>
+            </w:pPr>
+            <w:r>
+              <w:t xml:space="preserve">Final Project</w:t>
+            </w:r>
+          </w:p>
+        </w:tc>
+        <w:tc>
+          <w:p>
+            <w:pPr>
+              <w:pStyle w:val="Compact"/>
+              <w:jc w:val="left"/>
+            </w:pPr>
+            <w:r>
+              <w:t xml:space="preserve">40%</w:t>
+            </w:r>
+          </w:p>
+        </w:tc>
+      </w:tr>
+    </w:tbl>
+    <w:p>
+      <w:pPr>
         <w:pStyle w:val="Heading2"/>
       </w:pPr>
-      <w:bookmarkStart w:id="46" w:name="lab-exercises"/>
+      <w:bookmarkStart w:id="52" w:name="lab-exercises"/>
       <w:r>
         <w:t xml:space="preserve">Lab Exercises</w:t>
       </w:r>
-      <w:bookmarkEnd w:id="46"/>
+      <w:bookmarkEnd w:id="52"/>
     </w:p>
     <w:p>
       <w:pPr>
@@ -2259,11 +2642,11 @@
       <w:pPr>
         <w:pStyle w:val="Heading2"/>
       </w:pPr>
-      <w:bookmarkStart w:id="47" w:name="quizzes"/>
+      <w:bookmarkStart w:id="53" w:name="quizzes"/>
       <w:r>
         <w:t xml:space="preserve">Quizzes</w:t>
       </w:r>
-      <w:bookmarkEnd w:id="47"/>
+      <w:bookmarkEnd w:id="53"/>
     </w:p>
     <w:p>
       <w:pPr>
@@ -2408,11 +2791,11 @@
       <w:pPr>
         <w:pStyle w:val="Heading2"/>
       </w:pPr>
-      <w:bookmarkStart w:id="48" w:name="final-project-mycroft-skill"/>
+      <w:bookmarkStart w:id="54" w:name="final-project-mycroft-skill"/>
       <w:r>
         <w:t xml:space="preserve">Final Project: Mycroft Skill</w:t>
       </w:r>
-      <w:bookmarkEnd w:id="48"/>
+      <w:bookmarkEnd w:id="54"/>
     </w:p>
     <w:p>
       <w:pPr>
@@ -2438,7 +2821,7 @@
       <w:pPr>
         <w:pStyle w:val="BodyText"/>
       </w:pPr>
-      <w:hyperlink r:id="rId49">
+      <w:hyperlink r:id="rId55">
         <w:r>
           <w:rPr>
             <w:rStyle w:val="Hyperlink"/>
@@ -2547,7 +2930,7 @@
       <w:r>
         <w:t xml:space="preserve"> </w:t>
       </w:r>
-      <w:hyperlink r:id="rId50">
+      <w:hyperlink r:id="rId56">
         <w:r>
           <w:rPr>
             <w:rStyle w:val="Hyperlink"/>
@@ -2592,11 +2975,11 @@
       <w:pPr>
         <w:pStyle w:val="Heading3"/>
       </w:pPr>
-      <w:bookmarkStart w:id="51" w:name="final-project-grading"/>
+      <w:bookmarkStart w:id="57" w:name="final-project-grading"/>
       <w:r>
         <w:t xml:space="preserve">Final Project Grading:</w:t>
       </w:r>
-      <w:bookmarkEnd w:id="51"/>
+      <w:bookmarkEnd w:id="57"/>
     </w:p>
     <w:p>
       <w:pPr>
@@ -3292,11 +3675,11 @@
       <w:pPr>
         <w:pStyle w:val="Heading3"/>
       </w:pPr>
-      <w:bookmarkStart w:id="52" w:name="deliverables"/>
+      <w:bookmarkStart w:id="58" w:name="deliverables"/>
       <w:r>
         <w:t xml:space="preserve">Deliverables:</w:t>
       </w:r>
-      <w:bookmarkEnd w:id="52"/>
+      <w:bookmarkEnd w:id="58"/>
     </w:p>
     <w:p>
       <w:pPr>
@@ -3413,7 +3796,7 @@
       <w:r>
         <w:t xml:space="preserve"> </w:t>
       </w:r>
-      <w:hyperlink r:id="rId53">
+      <w:hyperlink r:id="rId59">
         <w:r>
           <w:rPr>
             <w:rStyle w:val="Hyperlink"/>

</xml_diff>

<commit_message>
added more equipment to picroft list
</commit_message>
<xml_diff>
--- a/word/intro-to-programming_python.docx
+++ b/word/intro-to-programming_python.docx
@@ -1153,12 +1153,47 @@
         </w:numPr>
       </w:pPr>
       <w:r>
+        <w:t xml:space="preserve">micro SD card reader: these are built into many modern laptop and some desktops,</w:t>
+      </w:r>
+      <w:r>
+        <w:t xml:space="preserve"> </w:t>
+      </w:r>
+      <w:r>
+        <w:t xml:space="preserve">but any card reader/writer that works with your computer (USB 2, USB 3, USB-C)</w:t>
+      </w:r>
+      <w:r>
+        <w:t xml:space="preserve"> </w:t>
+      </w:r>
+      <w:r>
+        <w:t xml:space="preserve">will work. You should be able to find one for less than $10 on Amazon or in a local store (Staples, Best Buy, Microcenter).</w:t>
+      </w:r>
+      <w:r>
+        <w:t xml:space="preserve"> </w:t>
+      </w:r>
+      <w:hyperlink r:id="rId45">
+        <w:r>
+          <w:rPr>
+            <w:rStyle w:val="Hyperlink"/>
+          </w:rPr>
+          <w:t xml:space="preserve">here’s one on amazon</w:t>
+        </w:r>
+      </w:hyperlink>
+    </w:p>
+    <w:p>
+      <w:pPr>
+        <w:pStyle w:val="Compact"/>
+        <w:numPr>
+          <w:numId w:val="1008"/>
+          <w:ilvl w:val="0"/>
+        </w:numPr>
+      </w:pPr>
+      <w:r>
         <w:t xml:space="preserve">USB-C power cord (like a USB-C phone charger)</w:t>
       </w:r>
       <w:r>
         <w:t xml:space="preserve"> </w:t>
       </w:r>
-      <w:hyperlink r:id="rId45">
+      <w:hyperlink r:id="rId46">
         <w:r>
           <w:rPr>
             <w:rStyle w:val="Hyperlink"/>
@@ -1172,7 +1207,7 @@
       <w:r>
         <w:t xml:space="preserve">Amazon [</w:t>
       </w:r>
-      <w:hyperlink r:id="rId46">
+      <w:hyperlink r:id="rId47">
         <w:r>
           <w:rPr>
             <w:rStyle w:val="Hyperlink"/>
@@ -1183,7 +1218,7 @@
       <w:r>
         <w:t xml:space="preserve">] [</w:t>
       </w:r>
-      <w:hyperlink r:id="rId47">
+      <w:hyperlink r:id="rId48">
         <w:r>
           <w:rPr>
             <w:rStyle w:val="Hyperlink"/>
@@ -1223,11 +1258,11 @@
       <w:pPr>
         <w:pStyle w:val="Heading1"/>
       </w:pPr>
-      <w:bookmarkStart w:id="48" w:name="class-meetings"/>
+      <w:bookmarkStart w:id="49" w:name="class-meetings"/>
       <w:r>
         <w:t xml:space="preserve">Class meetings</w:t>
       </w:r>
-      <w:bookmarkEnd w:id="48"/>
+      <w:bookmarkEnd w:id="49"/>
     </w:p>
     <w:p>
       <w:pPr>
@@ -1282,11 +1317,11 @@
       <w:pPr>
         <w:pStyle w:val="Heading3"/>
       </w:pPr>
-      <w:bookmarkStart w:id="49" w:name="weekly-topics"/>
+      <w:bookmarkStart w:id="50" w:name="weekly-topics"/>
       <w:r>
         <w:t xml:space="preserve">Weekly topics</w:t>
       </w:r>
-      <w:bookmarkEnd w:id="49"/>
+      <w:bookmarkEnd w:id="50"/>
     </w:p>
     <w:tbl>
       <w:tblPr>
@@ -2322,11 +2357,11 @@
       <w:pPr>
         <w:pStyle w:val="Heading3"/>
       </w:pPr>
-      <w:bookmarkStart w:id="50" w:name="live-labs"/>
+      <w:bookmarkStart w:id="51" w:name="live-labs"/>
       <w:r>
         <w:t xml:space="preserve">Live labs</w:t>
       </w:r>
-      <w:bookmarkEnd w:id="50"/>
+      <w:bookmarkEnd w:id="51"/>
     </w:p>
     <w:p>
       <w:pPr>
@@ -2489,11 +2524,11 @@
       <w:pPr>
         <w:pStyle w:val="Heading1"/>
       </w:pPr>
-      <w:bookmarkStart w:id="51" w:name="assignments-and-grading"/>
+      <w:bookmarkStart w:id="52" w:name="assignments-and-grading"/>
       <w:r>
         <w:t xml:space="preserve">Assignments and Grading</w:t>
       </w:r>
-      <w:bookmarkEnd w:id="51"/>
+      <w:bookmarkEnd w:id="52"/>
     </w:p>
     <w:tbl>
       <w:tblPr>
@@ -2594,11 +2629,11 @@
       <w:pPr>
         <w:pStyle w:val="Heading2"/>
       </w:pPr>
-      <w:bookmarkStart w:id="52" w:name="lab-exercises"/>
+      <w:bookmarkStart w:id="53" w:name="lab-exercises"/>
       <w:r>
         <w:t xml:space="preserve">Lab Exercises</w:t>
       </w:r>
-      <w:bookmarkEnd w:id="52"/>
+      <w:bookmarkEnd w:id="53"/>
     </w:p>
     <w:p>
       <w:pPr>
@@ -2642,11 +2677,11 @@
       <w:pPr>
         <w:pStyle w:val="Heading2"/>
       </w:pPr>
-      <w:bookmarkStart w:id="53" w:name="quizzes"/>
+      <w:bookmarkStart w:id="54" w:name="quizzes"/>
       <w:r>
         <w:t xml:space="preserve">Quizzes</w:t>
       </w:r>
-      <w:bookmarkEnd w:id="53"/>
+      <w:bookmarkEnd w:id="54"/>
     </w:p>
     <w:p>
       <w:pPr>
@@ -2791,11 +2826,11 @@
       <w:pPr>
         <w:pStyle w:val="Heading2"/>
       </w:pPr>
-      <w:bookmarkStart w:id="54" w:name="final-project-mycroft-skill"/>
+      <w:bookmarkStart w:id="55" w:name="final-project-mycroft-skill"/>
       <w:r>
         <w:t xml:space="preserve">Final Project: Mycroft Skill</w:t>
       </w:r>
-      <w:bookmarkEnd w:id="54"/>
+      <w:bookmarkEnd w:id="55"/>
     </w:p>
     <w:p>
       <w:pPr>
@@ -2821,7 +2856,7 @@
       <w:pPr>
         <w:pStyle w:val="BodyText"/>
       </w:pPr>
-      <w:hyperlink r:id="rId55">
+      <w:hyperlink r:id="rId56">
         <w:r>
           <w:rPr>
             <w:rStyle w:val="Hyperlink"/>
@@ -2930,7 +2965,7 @@
       <w:r>
         <w:t xml:space="preserve"> </w:t>
       </w:r>
-      <w:hyperlink r:id="rId56">
+      <w:hyperlink r:id="rId57">
         <w:r>
           <w:rPr>
             <w:rStyle w:val="Hyperlink"/>
@@ -2975,11 +3010,11 @@
       <w:pPr>
         <w:pStyle w:val="Heading3"/>
       </w:pPr>
-      <w:bookmarkStart w:id="57" w:name="final-project-grading"/>
+      <w:bookmarkStart w:id="58" w:name="final-project-grading"/>
       <w:r>
         <w:t xml:space="preserve">Final Project Grading:</w:t>
       </w:r>
-      <w:bookmarkEnd w:id="57"/>
+      <w:bookmarkEnd w:id="58"/>
     </w:p>
     <w:p>
       <w:pPr>
@@ -3675,11 +3710,11 @@
       <w:pPr>
         <w:pStyle w:val="Heading3"/>
       </w:pPr>
-      <w:bookmarkStart w:id="58" w:name="deliverables"/>
+      <w:bookmarkStart w:id="59" w:name="deliverables"/>
       <w:r>
         <w:t xml:space="preserve">Deliverables:</w:t>
       </w:r>
-      <w:bookmarkEnd w:id="58"/>
+      <w:bookmarkEnd w:id="59"/>
     </w:p>
     <w:p>
       <w:pPr>
@@ -3796,7 +3831,7 @@
       <w:r>
         <w:t xml:space="preserve"> </w:t>
       </w:r>
-      <w:hyperlink r:id="rId59">
+      <w:hyperlink r:id="rId60">
         <w:r>
           <w:rPr>
             <w:rStyle w:val="Hyperlink"/>

</xml_diff>

<commit_message>
added headphones to mycroft equipment list
</commit_message>
<xml_diff>
--- a/word/intro-to-programming_python.docx
+++ b/word/intro-to-programming_python.docx
@@ -1252,6 +1252,24 @@
       </w:pPr>
       <w:r>
         <w:t xml:space="preserve">USB or Bluetooth Mouse / Keyboard</w:t>
+      </w:r>
+    </w:p>
+    <w:p>
+      <w:pPr>
+        <w:pStyle w:val="Compact"/>
+        <w:numPr>
+          <w:numId w:val="1008"/>
+          <w:ilvl w:val="0"/>
+        </w:numPr>
+      </w:pPr>
+      <w:r>
+        <w:t xml:space="preserve">if your monitor doesn’t have speakers you will need computer speakers or headphones.</w:t>
+      </w:r>
+      <w:r>
+        <w:t xml:space="preserve"> </w:t>
+      </w:r>
+      <w:r>
+        <w:t xml:space="preserve">Bluetooth should work, but wired headphones might be easier to set up.</w:t>
       </w:r>
     </w:p>
     <w:p>

</xml_diff>

<commit_message>
added software install to cs syllabus
</commit_message>
<xml_diff>
--- a/word/intro-to-programming_python.docx
+++ b/word/intro-to-programming_python.docx
@@ -334,11 +334,140 @@
       <w:pPr>
         <w:pStyle w:val="Heading1"/>
       </w:pPr>
-      <w:bookmarkStart w:id="23" w:name="required-text"/>
+      <w:bookmarkStart w:id="23" w:name="required-software"/>
+      <w:r>
+        <w:t xml:space="preserve">Required Software</w:t>
+      </w:r>
+      <w:bookmarkEnd w:id="23"/>
+    </w:p>
+    <w:p>
+      <w:pPr>
+        <w:pStyle w:val="FirstParagraph"/>
+      </w:pPr>
+      <w:r>
+        <w:t xml:space="preserve">For this class we will be programming in the</w:t>
+      </w:r>
+      <w:r>
+        <w:t xml:space="preserve"> </w:t>
+      </w:r>
+      <w:hyperlink r:id="rId24">
+        <w:r>
+          <w:rPr>
+            <w:rStyle w:val="Hyperlink"/>
+          </w:rPr>
+          <w:t xml:space="preserve">Python</w:t>
+        </w:r>
+      </w:hyperlink>
+      <w:r>
+        <w:t xml:space="preserve"> </w:t>
+      </w:r>
+      <w:r>
+        <w:t xml:space="preserve">programming language,</w:t>
+      </w:r>
+      <w:r>
+        <w:t xml:space="preserve"> </w:t>
+      </w:r>
+      <w:r>
+        <w:t xml:space="preserve">using a development platform called</w:t>
+      </w:r>
+      <w:r>
+        <w:t xml:space="preserve"> </w:t>
+      </w:r>
+      <w:hyperlink r:id="rId25">
+        <w:r>
+          <w:rPr>
+            <w:rStyle w:val="Hyperlink"/>
+          </w:rPr>
+          <w:t xml:space="preserve">Jupyter Notebook</w:t>
+        </w:r>
+      </w:hyperlink>
+      <w:r>
+        <w:t xml:space="preserve">.</w:t>
+      </w:r>
+    </w:p>
+    <w:p>
+      <w:pPr>
+        <w:pStyle w:val="BodyText"/>
+      </w:pPr>
+      <w:r>
+        <w:t xml:space="preserve">In order to run this software, it is strongly recommended that you use a computer</w:t>
+      </w:r>
+      <w:r>
+        <w:t xml:space="preserve"> </w:t>
+      </w:r>
+      <w:r>
+        <w:t xml:space="preserve">running Windows, MacOS, or a desktop Linux (e.g. Ubuntu, Debian). If you are working</w:t>
+      </w:r>
+      <w:r>
+        <w:t xml:space="preserve"> </w:t>
+      </w:r>
+      <w:r>
+        <w:t xml:space="preserve">from an iPad, Chromebook, or Android the configuration will be more difficult.</w:t>
+      </w:r>
+    </w:p>
+    <w:p>
+      <w:pPr>
+        <w:pStyle w:val="BodyText"/>
+      </w:pPr>
+      <w:r>
+        <w:t xml:space="preserve">The easiest way to install the latest version of Python 3 and Jupyter is by</w:t>
+      </w:r>
+      <w:r>
+        <w:t xml:space="preserve"> </w:t>
+      </w:r>
+      <w:r>
+        <w:t xml:space="preserve">downloading and running the graphical installer for</w:t>
+      </w:r>
+      <w:r>
+        <w:t xml:space="preserve"> </w:t>
+      </w:r>
+      <w:r>
+        <w:rPr>
+          <w:i/>
+        </w:rPr>
+        <w:t xml:space="preserve">Anaconda</w:t>
+      </w:r>
+      <w:r>
+        <w:t xml:space="preserve">. Anaconda is a</w:t>
+      </w:r>
+      <w:r>
+        <w:t xml:space="preserve"> </w:t>
+      </w:r>
+      <w:r>
+        <w:t xml:space="preserve">complete data science platform, but it contains everything we need in a neat</w:t>
+      </w:r>
+      <w:r>
+        <w:t xml:space="preserve"> </w:t>
+      </w:r>
+      <w:r>
+        <w:t xml:space="preserve">package.</w:t>
+      </w:r>
+    </w:p>
+    <w:p>
+      <w:pPr>
+        <w:pStyle w:val="BodyText"/>
+      </w:pPr>
+      <w:r>
+        <w:t xml:space="preserve">**</w:t>
+      </w:r>
+      <w:hyperlink r:id="rId26">
+        <w:r>
+          <w:rPr>
+            <w:rStyle w:val="Hyperlink"/>
+          </w:rPr>
+          <w:t xml:space="preserve">Click here to find the Anaconda installer for your platform.</w:t>
+        </w:r>
+      </w:hyperlink>
+    </w:p>
+    <w:p>
+      <w:pPr>
+        <w:pStyle w:val="Heading1"/>
+      </w:pPr>
+      <w:bookmarkStart w:id="27" w:name="required-text"/>
       <w:r>
         <w:t xml:space="preserve">Required Text</w:t>
       </w:r>
-      <w:bookmarkEnd w:id="23"/>
+      <w:bookmarkEnd w:id="27"/>
     </w:p>
     <w:p>
       <w:pPr>
@@ -361,7 +490,7 @@
       <w:r>
         <w:t xml:space="preserve"> </w:t>
       </w:r>
-      <w:hyperlink r:id="rId24">
+      <w:hyperlink r:id="rId28">
         <w:r>
           <w:rPr>
             <w:rStyle w:val="Hyperlink"/>
@@ -378,11 +507,11 @@
       <w:pPr>
         <w:pStyle w:val="Heading1"/>
       </w:pPr>
-      <w:bookmarkStart w:id="25" w:name="required-software-hardware"/>
+      <w:bookmarkStart w:id="29" w:name="required-software-hardware"/>
       <w:r>
         <w:t xml:space="preserve">Required Software &amp; Hardware</w:t>
       </w:r>
-      <w:bookmarkEnd w:id="25"/>
+      <w:bookmarkEnd w:id="29"/>
     </w:p>
     <w:p>
       <w:pPr>
@@ -394,7 +523,7 @@
       <w:r>
         <w:t xml:space="preserve"> </w:t>
       </w:r>
-      <w:hyperlink r:id="rId26">
+      <w:hyperlink r:id="rId24">
         <w:r>
           <w:rPr>
             <w:rStyle w:val="Hyperlink"/>
@@ -411,7 +540,7 @@
       <w:r>
         <w:t xml:space="preserve"> </w:t>
       </w:r>
-      <w:hyperlink r:id="rId27">
+      <w:hyperlink r:id="rId25">
         <w:r>
           <w:rPr>
             <w:rStyle w:val="Hyperlink"/>
@@ -427,11 +556,11 @@
       <w:pPr>
         <w:pStyle w:val="Heading1"/>
       </w:pPr>
-      <w:bookmarkStart w:id="28" w:name="class-meetings"/>
+      <w:bookmarkStart w:id="30" w:name="class-meetings"/>
       <w:r>
         <w:t xml:space="preserve">Class meetings</w:t>
       </w:r>
-      <w:bookmarkEnd w:id="28"/>
+      <w:bookmarkEnd w:id="30"/>
     </w:p>
     <w:p>
       <w:pPr>
@@ -469,11 +598,11 @@
       <w:pPr>
         <w:pStyle w:val="Heading3"/>
       </w:pPr>
-      <w:bookmarkStart w:id="29" w:name="weekly-topics"/>
+      <w:bookmarkStart w:id="31" w:name="weekly-topics"/>
       <w:r>
         <w:t xml:space="preserve">Weekly topics</w:t>
       </w:r>
-      <w:bookmarkEnd w:id="29"/>
+      <w:bookmarkEnd w:id="31"/>
     </w:p>
     <w:tbl>
       <w:tblPr>
@@ -1512,11 +1641,11 @@
       <w:pPr>
         <w:pStyle w:val="Heading3"/>
       </w:pPr>
-      <w:bookmarkStart w:id="30" w:name="live-labs"/>
+      <w:bookmarkStart w:id="32" w:name="live-labs"/>
       <w:r>
         <w:t xml:space="preserve">Live labs</w:t>
       </w:r>
-      <w:bookmarkEnd w:id="30"/>
+      <w:bookmarkEnd w:id="32"/>
     </w:p>
     <w:p>
       <w:pPr>
@@ -1572,11 +1701,11 @@
       <w:pPr>
         <w:pStyle w:val="Heading1"/>
       </w:pPr>
-      <w:bookmarkStart w:id="31" w:name="assignments-and-grading"/>
+      <w:bookmarkStart w:id="33" w:name="assignments-and-grading"/>
       <w:r>
         <w:t xml:space="preserve">Assignments and Grading</w:t>
       </w:r>
-      <w:bookmarkEnd w:id="31"/>
+      <w:bookmarkEnd w:id="33"/>
     </w:p>
     <w:tbl>
       <w:tblPr>
@@ -1677,11 +1806,11 @@
       <w:pPr>
         <w:pStyle w:val="Heading2"/>
       </w:pPr>
-      <w:bookmarkStart w:id="32" w:name="lab-exercises"/>
+      <w:bookmarkStart w:id="34" w:name="lab-exercises"/>
       <w:r>
         <w:t xml:space="preserve">Lab Exercises</w:t>
       </w:r>
-      <w:bookmarkEnd w:id="32"/>
+      <w:bookmarkEnd w:id="34"/>
     </w:p>
     <w:p>
       <w:pPr>
@@ -1725,11 +1854,11 @@
       <w:pPr>
         <w:pStyle w:val="Heading2"/>
       </w:pPr>
-      <w:bookmarkStart w:id="33" w:name="quizzes"/>
+      <w:bookmarkStart w:id="35" w:name="quizzes"/>
       <w:r>
         <w:t xml:space="preserve">Quizzes</w:t>
       </w:r>
-      <w:bookmarkEnd w:id="33"/>
+      <w:bookmarkEnd w:id="35"/>
     </w:p>
     <w:p>
       <w:pPr>
@@ -1841,11 +1970,11 @@
       <w:pPr>
         <w:pStyle w:val="Heading2"/>
       </w:pPr>
-      <w:bookmarkStart w:id="34" w:name="final-project-content-analysis"/>
+      <w:bookmarkStart w:id="36" w:name="final-project-content-analysis"/>
       <w:r>
         <w:t xml:space="preserve">Final Project: Content Analysis</w:t>
       </w:r>
-      <w:bookmarkEnd w:id="34"/>
+      <w:bookmarkEnd w:id="36"/>
     </w:p>
     <w:p>
       <w:pPr>
@@ -1905,11 +2034,11 @@
       <w:pPr>
         <w:pStyle w:val="Heading3"/>
       </w:pPr>
-      <w:bookmarkStart w:id="35" w:name="deliverables"/>
+      <w:bookmarkStart w:id="37" w:name="deliverables"/>
       <w:r>
         <w:t xml:space="preserve">Deliverables:</w:t>
       </w:r>
-      <w:bookmarkEnd w:id="35"/>
+      <w:bookmarkEnd w:id="37"/>
     </w:p>
     <w:p>
       <w:pPr>
@@ -2130,11 +2259,11 @@
       <w:pPr>
         <w:pStyle w:val="Heading3"/>
       </w:pPr>
-      <w:bookmarkStart w:id="36" w:name="final-project-grading"/>
+      <w:bookmarkStart w:id="38" w:name="final-project-grading"/>
       <w:r>
         <w:t xml:space="preserve">Final Project Grading:</w:t>
       </w:r>
-      <w:bookmarkEnd w:id="36"/>
+      <w:bookmarkEnd w:id="38"/>
     </w:p>
     <w:p>
       <w:pPr>

</xml_diff>

<commit_message>
format change csc 602
</commit_message>
<xml_diff>
--- a/word/intro-to-programming_python.docx
+++ b/word/intro-to-programming_python.docx
@@ -447,13 +447,11 @@
       <w:pPr>
         <w:pStyle w:val="BodyText"/>
       </w:pPr>
-      <w:r>
-        <w:t xml:space="preserve">**</w:t>
-      </w:r>
       <w:hyperlink r:id="rId26">
         <w:r>
           <w:rPr>
             <w:rStyle w:val="Hyperlink"/>
+            <w:b/>
           </w:rPr>
           <w:t xml:space="preserve">Click here to find the Anaconda installer for your platform.</w:t>
         </w:r>

</xml_diff>

<commit_message>
rebuilt with changes to Adelphi template
</commit_message>
<xml_diff>
--- a/word/intro-to-programming_python.docx
+++ b/word/intro-to-programming_python.docx
@@ -76,7 +76,7 @@
         <w:rPr>
           <w:b/>
         </w:rPr>
-        <w:t xml:space="preserve">Computer Science 0145-602, Fall 2021</w:t>
+        <w:t xml:space="preserve">Computer Science 0145-602, Fall 2022</w:t>
       </w:r>
     </w:p>
     <w:p>
@@ -390,72 +390,37 @@
         <w:pStyle w:val="BodyText"/>
       </w:pPr>
       <w:r>
-        <w:t xml:space="preserve">In order to run this software, it is strongly recommended that you use a computer</w:t>
-      </w:r>
-      <w:r>
-        <w:t xml:space="preserve"> </w:t>
-      </w:r>
-      <w:r>
-        <w:t xml:space="preserve">running Windows, MacOS, or a desktop Linux (e.g. Ubuntu, Debian). If you are working</w:t>
-      </w:r>
-      <w:r>
-        <w:t xml:space="preserve"> </w:t>
-      </w:r>
-      <w:r>
-        <w:t xml:space="preserve">from an iPad, Chromebook, or Android the configuration will be more difficult.</w:t>
-      </w:r>
-    </w:p>
-    <w:p>
-      <w:pPr>
-        <w:pStyle w:val="BodyText"/>
-      </w:pPr>
-      <w:r>
-        <w:t xml:space="preserve">The easiest way to install the latest version of Python 3 and Jupyter is by</w:t>
-      </w:r>
-      <w:r>
-        <w:t xml:space="preserve"> </w:t>
-      </w:r>
-      <w:r>
-        <w:t xml:space="preserve">downloading and running the graphical installer for</w:t>
-      </w:r>
-      <w:r>
-        <w:t xml:space="preserve"> </w:t>
-      </w:r>
-      <w:r>
-        <w:rPr>
-          <w:i/>
-        </w:rPr>
-        <w:t xml:space="preserve">Anaconda</w:t>
-      </w:r>
-      <w:r>
-        <w:t xml:space="preserve">. Anaconda is a</w:t>
-      </w:r>
-      <w:r>
-        <w:t xml:space="preserve"> </w:t>
-      </w:r>
-      <w:r>
-        <w:t xml:space="preserve">complete data science platform, but it contains everything we need in a neat</w:t>
-      </w:r>
-      <w:r>
-        <w:t xml:space="preserve"> </w:t>
-      </w:r>
-      <w:r>
-        <w:t xml:space="preserve">package.</w:t>
-      </w:r>
-    </w:p>
-    <w:p>
-      <w:pPr>
-        <w:pStyle w:val="BodyText"/>
-      </w:pPr>
+        <w:t xml:space="preserve">You will be writing your code through a web-based version of Jupyter called</w:t>
+      </w:r>
+      <w:r>
+        <w:t xml:space="preserve"> </w:t>
+      </w:r>
+      <w:r>
+        <w:t xml:space="preserve">Jupyter Hub. You will have to create an account on our Jupyter Hub by going</w:t>
+      </w:r>
+      <w:r>
+        <w:t xml:space="preserve"> </w:t>
+      </w:r>
+      <w:r>
+        <w:t xml:space="preserve">to</w:t>
+      </w:r>
+      <w:r>
+        <w:t xml:space="preserve"> </w:t>
+      </w:r>
       <w:hyperlink r:id="rId26">
         <w:r>
           <w:rPr>
             <w:rStyle w:val="Hyperlink"/>
-            <w:b/>
           </w:rPr>
-          <w:t xml:space="preserve">Click here to find the Anaconda installer for your platform.</w:t>
+          <w:t xml:space="preserve">https://data.mixi.nyc</w:t>
         </w:r>
       </w:hyperlink>
+      <w:r>
+        <w:t xml:space="preserve"> </w:t>
+      </w:r>
+      <w:r>
+        <w:t xml:space="preserve">and joining using your Adelphi student email.</w:t>
+      </w:r>
     </w:p>
     <w:p>
       <w:pPr>
@@ -475,8 +440,85 @@
         <w:rPr>
           <w:i/>
         </w:rPr>
-        <w:t xml:space="preserve">Our textbook is free, open source, and available online.</w:t>
-      </w:r>
+        <w:t xml:space="preserve">Our textbook is free, open source, and available online. There are links</w:t>
+      </w:r>
+      <w:r>
+        <w:rPr>
+          <w:i/>
+        </w:rPr>
+        <w:t xml:space="preserve"> </w:t>
+      </w:r>
+      <w:r>
+        <w:rPr>
+          <w:i/>
+        </w:rPr>
+        <w:t xml:space="preserve">below to the</w:t>
+      </w:r>
+      <w:r>
+        <w:rPr>
+          <w:i/>
+        </w:rPr>
+        <w:t xml:space="preserve"> </w:t>
+      </w:r>
+      <w:r>
+        <w:rPr>
+          <w:i/>
+        </w:rPr>
+        <w:t xml:space="preserve">“</w:t>
+      </w:r>
+      <w:r>
+        <w:rPr>
+          <w:i/>
+        </w:rPr>
+        <w:t xml:space="preserve">standard</w:t>
+      </w:r>
+      <w:r>
+        <w:rPr>
+          <w:i/>
+        </w:rPr>
+        <w:t xml:space="preserve">”</w:t>
+      </w:r>
+      <w:r>
+        <w:rPr>
+          <w:i/>
+        </w:rPr>
+        <w:t xml:space="preserve"> </w:t>
+      </w:r>
+      <w:r>
+        <w:rPr>
+          <w:i/>
+        </w:rPr>
+        <w:t xml:space="preserve">version and an interactive version which includes</w:t>
+      </w:r>
+      <w:r>
+        <w:rPr>
+          <w:i/>
+        </w:rPr>
+        <w:t xml:space="preserve"> </w:t>
+      </w:r>
+      <w:r>
+        <w:rPr>
+          <w:i/>
+        </w:rPr>
+        <w:t xml:space="preserve">live code examples and comprehension questions. You may read either or both</w:t>
+      </w:r>
+      <w:r>
+        <w:rPr>
+          <w:i/>
+        </w:rPr>
+        <w:t xml:space="preserve"> </w:t>
+      </w:r>
+      <w:r>
+        <w:rPr>
+          <w:i/>
+        </w:rPr>
+        <w:t xml:space="preserve">or switch between them, depending on your preference.</w:t>
+      </w:r>
+    </w:p>
+    <w:p>
+      <w:pPr>
+        <w:pStyle w:val="BodyText"/>
+      </w:pPr>
     </w:p>
     <w:p>
       <w:pPr>
@@ -503,81 +545,218 @@
     </w:p>
     <w:p>
       <w:pPr>
+        <w:pStyle w:val="BodyText"/>
+      </w:pPr>
+      <w:r>
+        <w:t xml:space="preserve">Miller, B. &amp; Ranum, D. (n.d.) Based on work by Jeffrey Elkner, Allen B. Downey, and Chris Meyers.</w:t>
+      </w:r>
+      <w:r>
+        <w:t xml:space="preserve"> </w:t>
+      </w:r>
+      <w:hyperlink r:id="rId29">
+        <w:r>
+          <w:rPr>
+            <w:rStyle w:val="Hyperlink"/>
+            <w:i/>
+          </w:rPr>
+          <w:t xml:space="preserve">How to Think Like a Computer Scientist: Interactive Edition</w:t>
+        </w:r>
+      </w:hyperlink>
+    </w:p>
+    <w:p>
+      <w:pPr>
         <w:pStyle w:val="Heading1"/>
       </w:pPr>
-      <w:bookmarkStart w:id="29" w:name="required-software-hardware"/>
-      <w:r>
-        <w:t xml:space="preserve">Required Software &amp; Hardware</w:t>
-      </w:r>
-      <w:bookmarkEnd w:id="29"/>
+      <w:bookmarkStart w:id="30" w:name="reference-materials"/>
+      <w:r>
+        <w:t xml:space="preserve">Reference Materials</w:t>
+      </w:r>
+      <w:bookmarkEnd w:id="30"/>
     </w:p>
     <w:p>
       <w:pPr>
         <w:pStyle w:val="FirstParagraph"/>
       </w:pPr>
       <w:r>
-        <w:t xml:space="preserve">For this course we will be programming in the</w:t>
-      </w:r>
-      <w:r>
-        <w:t xml:space="preserve"> </w:t>
-      </w:r>
-      <w:hyperlink r:id="rId24">
+        <w:rPr>
+          <w:i/>
+        </w:rPr>
+        <w:t xml:space="preserve">Consult this documentation as needed.</w:t>
+      </w:r>
+    </w:p>
+    <w:p>
+      <w:pPr>
+        <w:numPr>
+          <w:ilvl w:val="0"/>
+          <w:numId w:val="1004"/>
+        </w:numPr>
+        <w:pStyle w:val="Compact"/>
+      </w:pPr>
+      <w:r>
+        <w:t xml:space="preserve">[</w:t>
+      </w:r>
+      <w:hyperlink r:id="rId31">
         <w:r>
           <w:rPr>
             <w:rStyle w:val="Hyperlink"/>
           </w:rPr>
-          <w:t xml:space="preserve">Python</w:t>
+          <w:t xml:space="preserve">Jupyter Lab</w:t>
         </w:r>
       </w:hyperlink>
       <w:r>
-        <w:t xml:space="preserve"> </w:t>
-      </w:r>
-      <w:r>
-        <w:t xml:space="preserve">programming language, using a program/platform called</w:t>
-      </w:r>
-      <w:r>
-        <w:t xml:space="preserve"> </w:t>
-      </w:r>
-      <w:hyperlink r:id="rId25">
+        <w:t xml:space="preserve">]</w:t>
+      </w:r>
+      <w:r>
+        <w:t xml:space="preserve"> </w:t>
+      </w:r>
+      <w:r>
+        <w:t xml:space="preserve">our software development environment</w:t>
+      </w:r>
+    </w:p>
+    <w:p>
+      <w:pPr>
+        <w:numPr>
+          <w:ilvl w:val="0"/>
+          <w:numId w:val="1004"/>
+        </w:numPr>
+        <w:pStyle w:val="Compact"/>
+      </w:pPr>
+      <w:r>
+        <w:t xml:space="preserve">[</w:t>
+      </w:r>
+      <w:hyperlink r:id="rId32">
         <w:r>
           <w:rPr>
             <w:rStyle w:val="Hyperlink"/>
           </w:rPr>
-          <w:t xml:space="preserve">Jupyter</w:t>
+          <w:t xml:space="preserve">Python Documentation</w:t>
         </w:r>
       </w:hyperlink>
       <w:r>
-        <w:t xml:space="preserve">.</w:t>
+        <w:t xml:space="preserve">]</w:t>
+      </w:r>
+      <w:r>
+        <w:t xml:space="preserve"> </w:t>
+      </w:r>
+      <w:r>
+        <w:t xml:space="preserve">official python language docs</w:t>
+      </w:r>
+    </w:p>
+    <w:p>
+      <w:pPr>
+        <w:numPr>
+          <w:ilvl w:val="1"/>
+          <w:numId w:val="1005"/>
+        </w:numPr>
+        <w:pStyle w:val="Compact"/>
+      </w:pPr>
+      <w:r>
+        <w:t xml:space="preserve">[</w:t>
+      </w:r>
+      <w:hyperlink r:id="rId33">
+        <w:r>
+          <w:rPr>
+            <w:rStyle w:val="Hyperlink"/>
+          </w:rPr>
+          <w:t xml:space="preserve">tutorial</w:t>
+        </w:r>
+      </w:hyperlink>
+      <w:r>
+        <w:t xml:space="preserve">]</w:t>
+      </w:r>
+      <w:r>
+        <w:t xml:space="preserve"> </w:t>
+      </w:r>
+      <w:r>
+        <w:t xml:space="preserve">basic tutorials</w:t>
+      </w:r>
+    </w:p>
+    <w:p>
+      <w:pPr>
+        <w:numPr>
+          <w:ilvl w:val="1"/>
+          <w:numId w:val="1005"/>
+        </w:numPr>
+        <w:pStyle w:val="Compact"/>
+      </w:pPr>
+      <w:r>
+        <w:t xml:space="preserve">[</w:t>
+      </w:r>
+      <w:hyperlink r:id="rId34">
+        <w:r>
+          <w:rPr>
+            <w:rStyle w:val="Hyperlink"/>
+          </w:rPr>
+          <w:t xml:space="preserve">library reference</w:t>
+        </w:r>
+      </w:hyperlink>
+      <w:r>
+        <w:t xml:space="preserve">]</w:t>
+      </w:r>
+      <w:r>
+        <w:t xml:space="preserve"> </w:t>
+      </w:r>
+      <w:r>
+        <w:t xml:space="preserve">reference of the standard libraries</w:t>
+      </w:r>
+    </w:p>
+    <w:p>
+      <w:pPr>
+        <w:numPr>
+          <w:ilvl w:val="1"/>
+          <w:numId w:val="1005"/>
+        </w:numPr>
+        <w:pStyle w:val="Compact"/>
+      </w:pPr>
+      <w:r>
+        <w:t xml:space="preserve">[</w:t>
+      </w:r>
+      <w:hyperlink r:id="rId35">
+        <w:r>
+          <w:rPr>
+            <w:rStyle w:val="Hyperlink"/>
+          </w:rPr>
+          <w:t xml:space="preserve">style guide</w:t>
+        </w:r>
+      </w:hyperlink>
+      <w:r>
+        <w:t xml:space="preserve">]</w:t>
+      </w:r>
+      <w:r>
+        <w:t xml:space="preserve"> </w:t>
+      </w:r>
+      <w:r>
+        <w:t xml:space="preserve">naming variables, spaces, quotations, comments, etc.</w:t>
       </w:r>
     </w:p>
     <w:p>
       <w:pPr>
         <w:pStyle w:val="Heading1"/>
       </w:pPr>
-      <w:bookmarkStart w:id="30" w:name="class-meetings"/>
+      <w:bookmarkStart w:id="36" w:name="class-meetings"/>
       <w:r>
         <w:t xml:space="preserve">Class meetings</w:t>
       </w:r>
-      <w:bookmarkEnd w:id="30"/>
+      <w:bookmarkEnd w:id="36"/>
     </w:p>
     <w:p>
       <w:pPr>
         <w:pStyle w:val="FirstParagraph"/>
       </w:pPr>
       <w:r>
-        <w:t xml:space="preserve">This is a fully asynchronous online class, which will run on a Wednesday-Wednesday schedule,</w:t>
-      </w:r>
-      <w:r>
-        <w:t xml:space="preserve"> </w:t>
-      </w:r>
-      <w:r>
-        <w:t xml:space="preserve">meaning new topics will begin each Wednesday, and quizzes will be due by end</w:t>
-      </w:r>
-      <w:r>
-        <w:t xml:space="preserve"> </w:t>
-      </w:r>
-      <w:r>
-        <w:t xml:space="preserve">of day on Tuesday. There are no set meeting times, and there will not be</w:t>
+        <w:t xml:space="preserve">This is a fully asynchronous online class, which will run on a Monday-Monday schedule,</w:t>
+      </w:r>
+      <w:r>
+        <w:t xml:space="preserve"> </w:t>
+      </w:r>
+      <w:r>
+        <w:t xml:space="preserve">meaning new topics will begin each Monday, and quizzes will be due by end</w:t>
+      </w:r>
+      <w:r>
+        <w:t xml:space="preserve"> </w:t>
+      </w:r>
+      <w:r>
+        <w:t xml:space="preserve">of day on Sunday. There are no set meeting times, and there will not be</w:t>
       </w:r>
       <w:r>
         <w:t xml:space="preserve"> </w:t>
@@ -596,11 +775,11 @@
       <w:pPr>
         <w:pStyle w:val="Heading3"/>
       </w:pPr>
-      <w:bookmarkStart w:id="31" w:name="weekly-topics"/>
+      <w:bookmarkStart w:id="37" w:name="weekly-topics"/>
       <w:r>
         <w:t xml:space="preserve">Weekly topics</w:t>
       </w:r>
-      <w:bookmarkEnd w:id="31"/>
+      <w:bookmarkEnd w:id="37"/>
     </w:p>
     <w:tbl>
       <w:tblPr>
@@ -718,7 +897,7 @@
               <w:jc w:val="left"/>
             </w:pPr>
             <w:r>
-              <w:t xml:space="preserve">Sep 01</w:t>
+              <w:t xml:space="preserve">Aug 29</w:t>
             </w:r>
           </w:p>
         </w:tc>
@@ -751,7 +930,7 @@
               <w:jc w:val="left"/>
             </w:pPr>
             <w:r>
-              <w:t xml:space="preserve">-</w:t>
+              <w:t xml:space="preserve">Quiz 0</w:t>
             </w:r>
           </w:p>
         </w:tc>
@@ -775,7 +954,7 @@
               <w:jc w:val="left"/>
             </w:pPr>
             <w:r>
-              <w:t xml:space="preserve">Sep 08</w:t>
+              <w:t xml:space="preserve">Sep 05</w:t>
             </w:r>
           </w:p>
         </w:tc>
@@ -832,7 +1011,7 @@
               <w:jc w:val="left"/>
             </w:pPr>
             <w:r>
-              <w:t xml:space="preserve">Sep 15</w:t>
+              <w:t xml:space="preserve">Sep 12</w:t>
             </w:r>
           </w:p>
         </w:tc>
@@ -889,7 +1068,7 @@
               <w:jc w:val="left"/>
             </w:pPr>
             <w:r>
-              <w:t xml:space="preserve">Sep 22</w:t>
+              <w:t xml:space="preserve">Sep 19</w:t>
             </w:r>
           </w:p>
         </w:tc>
@@ -946,7 +1125,7 @@
               <w:jc w:val="left"/>
             </w:pPr>
             <w:r>
-              <w:t xml:space="preserve">Sep 29</w:t>
+              <w:t xml:space="preserve">Sep 23</w:t>
             </w:r>
           </w:p>
         </w:tc>
@@ -1003,29 +1182,29 @@
               <w:jc w:val="left"/>
             </w:pPr>
             <w:r>
-              <w:t xml:space="preserve">Oct 06</w:t>
-            </w:r>
-          </w:p>
-        </w:tc>
-        <w:tc>
-          <w:p>
-            <w:pPr>
-              <w:pStyle w:val="Compact"/>
-              <w:jc w:val="left"/>
-            </w:pPr>
-            <w:r>
-              <w:t xml:space="preserve">Iteration</w:t>
-            </w:r>
-          </w:p>
-        </w:tc>
-        <w:tc>
-          <w:p>
-            <w:pPr>
-              <w:pStyle w:val="Compact"/>
-              <w:jc w:val="left"/>
-            </w:pPr>
-            <w:r>
-              <w:t xml:space="preserve">TIP 7</w:t>
+              <w:t xml:space="preserve">Oct 01</w:t>
+            </w:r>
+          </w:p>
+        </w:tc>
+        <w:tc>
+          <w:p>
+            <w:pPr>
+              <w:pStyle w:val="Compact"/>
+              <w:jc w:val="left"/>
+            </w:pPr>
+            <w:r>
+              <w:t xml:space="preserve">Function Review</w:t>
+            </w:r>
+          </w:p>
+        </w:tc>
+        <w:tc>
+          <w:p>
+            <w:pPr>
+              <w:pStyle w:val="Compact"/>
+              <w:jc w:val="left"/>
+            </w:pPr>
+            <w:r>
+              <w:t xml:space="preserve">-</w:t>
             </w:r>
           </w:p>
         </w:tc>
@@ -1060,29 +1239,29 @@
               <w:jc w:val="left"/>
             </w:pPr>
             <w:r>
-              <w:t xml:space="preserve">Oct 13</w:t>
-            </w:r>
-          </w:p>
-        </w:tc>
-        <w:tc>
-          <w:p>
-            <w:pPr>
-              <w:pStyle w:val="Compact"/>
-              <w:jc w:val="left"/>
-            </w:pPr>
-            <w:r>
-              <w:t xml:space="preserve">Strings</w:t>
-            </w:r>
-          </w:p>
-        </w:tc>
-        <w:tc>
-          <w:p>
-            <w:pPr>
-              <w:pStyle w:val="Compact"/>
-              <w:jc w:val="left"/>
-            </w:pPr>
-            <w:r>
-              <w:t xml:space="preserve">TIP 8</w:t>
+              <w:t xml:space="preserve">Oct 10</w:t>
+            </w:r>
+          </w:p>
+        </w:tc>
+        <w:tc>
+          <w:p>
+            <w:pPr>
+              <w:pStyle w:val="Compact"/>
+              <w:jc w:val="left"/>
+            </w:pPr>
+            <w:r>
+              <w:t xml:space="preserve">Iteration</w:t>
+            </w:r>
+          </w:p>
+        </w:tc>
+        <w:tc>
+          <w:p>
+            <w:pPr>
+              <w:pStyle w:val="Compact"/>
+              <w:jc w:val="left"/>
+            </w:pPr>
+            <w:r>
+              <w:t xml:space="preserve">TIP 7</w:t>
             </w:r>
           </w:p>
         </w:tc>
@@ -1117,29 +1296,29 @@
               <w:jc w:val="left"/>
             </w:pPr>
             <w:r>
-              <w:t xml:space="preserve">Oct 20</w:t>
-            </w:r>
-          </w:p>
-        </w:tc>
-        <w:tc>
-          <w:p>
-            <w:pPr>
-              <w:pStyle w:val="Compact"/>
-              <w:jc w:val="left"/>
-            </w:pPr>
-            <w:r>
-              <w:t xml:space="preserve">Lists</w:t>
-            </w:r>
-          </w:p>
-        </w:tc>
-        <w:tc>
-          <w:p>
-            <w:pPr>
-              <w:pStyle w:val="Compact"/>
-              <w:jc w:val="left"/>
-            </w:pPr>
-            <w:r>
-              <w:t xml:space="preserve">TIP 10</w:t>
+              <w:t xml:space="preserve">Oct 17</w:t>
+            </w:r>
+          </w:p>
+        </w:tc>
+        <w:tc>
+          <w:p>
+            <w:pPr>
+              <w:pStyle w:val="Compact"/>
+              <w:jc w:val="left"/>
+            </w:pPr>
+            <w:r>
+              <w:t xml:space="preserve">Strings</w:t>
+            </w:r>
+          </w:p>
+        </w:tc>
+        <w:tc>
+          <w:p>
+            <w:pPr>
+              <w:pStyle w:val="Compact"/>
+              <w:jc w:val="left"/>
+            </w:pPr>
+            <w:r>
+              <w:t xml:space="preserve">TIP 8</w:t>
             </w:r>
           </w:p>
         </w:tc>
@@ -1174,29 +1353,29 @@
               <w:jc w:val="left"/>
             </w:pPr>
             <w:r>
-              <w:t xml:space="preserve">Oct 27</w:t>
-            </w:r>
-          </w:p>
-        </w:tc>
-        <w:tc>
-          <w:p>
-            <w:pPr>
-              <w:pStyle w:val="Compact"/>
-              <w:jc w:val="left"/>
-            </w:pPr>
-            <w:r>
-              <w:t xml:space="preserve">Dictionaries</w:t>
-            </w:r>
-          </w:p>
-        </w:tc>
-        <w:tc>
-          <w:p>
-            <w:pPr>
-              <w:pStyle w:val="Compact"/>
-              <w:jc w:val="left"/>
-            </w:pPr>
-            <w:r>
-              <w:t xml:space="preserve">TIP 11</w:t>
+              <w:t xml:space="preserve">Oct 24</w:t>
+            </w:r>
+          </w:p>
+        </w:tc>
+        <w:tc>
+          <w:p>
+            <w:pPr>
+              <w:pStyle w:val="Compact"/>
+              <w:jc w:val="left"/>
+            </w:pPr>
+            <w:r>
+              <w:t xml:space="preserve">Lists</w:t>
+            </w:r>
+          </w:p>
+        </w:tc>
+        <w:tc>
+          <w:p>
+            <w:pPr>
+              <w:pStyle w:val="Compact"/>
+              <w:jc w:val="left"/>
+            </w:pPr>
+            <w:r>
+              <w:t xml:space="preserve">TIP 10</w:t>
             </w:r>
           </w:p>
         </w:tc>
@@ -1231,29 +1410,29 @@
               <w:jc w:val="left"/>
             </w:pPr>
             <w:r>
-              <w:t xml:space="preserve">Nov 03</w:t>
-            </w:r>
-          </w:p>
-        </w:tc>
-        <w:tc>
-          <w:p>
-            <w:pPr>
-              <w:pStyle w:val="Compact"/>
-              <w:jc w:val="left"/>
-            </w:pPr>
-            <w:r>
-              <w:t xml:space="preserve">Tuples</w:t>
-            </w:r>
-          </w:p>
-        </w:tc>
-        <w:tc>
-          <w:p>
-            <w:pPr>
-              <w:pStyle w:val="Compact"/>
-              <w:jc w:val="left"/>
-            </w:pPr>
-            <w:r>
-              <w:t xml:space="preserve">TIP 11</w:t>
+              <w:t xml:space="preserve">Oct 31</w:t>
+            </w:r>
+          </w:p>
+        </w:tc>
+        <w:tc>
+          <w:p>
+            <w:pPr>
+              <w:pStyle w:val="Compact"/>
+              <w:jc w:val="left"/>
+            </w:pPr>
+            <w:r>
+              <w:t xml:space="preserve">Strings &amp; Lists</w:t>
+            </w:r>
+          </w:p>
+        </w:tc>
+        <w:tc>
+          <w:p>
+            <w:pPr>
+              <w:pStyle w:val="Compact"/>
+              <w:jc w:val="left"/>
+            </w:pPr>
+            <w:r>
+              <w:t xml:space="preserve">-</w:t>
             </w:r>
           </w:p>
         </w:tc>
@@ -1288,40 +1467,40 @@
               <w:jc w:val="left"/>
             </w:pPr>
             <w:r>
-              <w:t xml:space="preserve">Nov 10</w:t>
-            </w:r>
-          </w:p>
-        </w:tc>
-        <w:tc>
-          <w:p>
-            <w:pPr>
-              <w:pStyle w:val="Compact"/>
-              <w:jc w:val="left"/>
-            </w:pPr>
-            <w:r>
-              <w:t xml:space="preserve">Files</w:t>
-            </w:r>
-          </w:p>
-        </w:tc>
-        <w:tc>
-          <w:p>
-            <w:pPr>
-              <w:pStyle w:val="Compact"/>
-              <w:jc w:val="left"/>
-            </w:pPr>
-            <w:r>
-              <w:t xml:space="preserve">TIP 12</w:t>
-            </w:r>
-          </w:p>
-        </w:tc>
-        <w:tc>
-          <w:p>
-            <w:pPr>
-              <w:pStyle w:val="Compact"/>
-              <w:jc w:val="left"/>
-            </w:pPr>
-            <w:r>
-              <w:t xml:space="preserve">Quiz 10</w:t>
+              <w:t xml:space="preserve">Nov 07</w:t>
+            </w:r>
+          </w:p>
+        </w:tc>
+        <w:tc>
+          <w:p>
+            <w:pPr>
+              <w:pStyle w:val="Compact"/>
+              <w:jc w:val="left"/>
+            </w:pPr>
+            <w:r>
+              <w:t xml:space="preserve">Dictionaries</w:t>
+            </w:r>
+          </w:p>
+        </w:tc>
+        <w:tc>
+          <w:p>
+            <w:pPr>
+              <w:pStyle w:val="Compact"/>
+              <w:jc w:val="left"/>
+            </w:pPr>
+            <w:r>
+              <w:t xml:space="preserve">TIP 11</w:t>
+            </w:r>
+          </w:p>
+        </w:tc>
+        <w:tc>
+          <w:p>
+            <w:pPr>
+              <w:pStyle w:val="Compact"/>
+              <w:jc w:val="left"/>
+            </w:pPr>
+            <w:r>
+              <w:t xml:space="preserve">Quiz 9</w:t>
             </w:r>
           </w:p>
         </w:tc>
@@ -1345,40 +1524,40 @@
               <w:jc w:val="left"/>
             </w:pPr>
             <w:r>
-              <w:t xml:space="preserve">Nov 17</w:t>
-            </w:r>
-          </w:p>
-        </w:tc>
-        <w:tc>
-          <w:p>
-            <w:pPr>
-              <w:pStyle w:val="Compact"/>
-              <w:jc w:val="left"/>
-            </w:pPr>
-            <w:r>
-              <w:t xml:space="preserve">Word frequency tables</w:t>
-            </w:r>
-          </w:p>
-        </w:tc>
-        <w:tc>
-          <w:p>
-            <w:pPr>
-              <w:pStyle w:val="Compact"/>
-              <w:jc w:val="left"/>
-            </w:pPr>
-            <w:r>
-              <w:t xml:space="preserve">-</w:t>
-            </w:r>
-          </w:p>
-        </w:tc>
-        <w:tc>
-          <w:p>
-            <w:pPr>
-              <w:pStyle w:val="Compact"/>
-              <w:jc w:val="left"/>
-            </w:pPr>
-            <w:r>
-              <w:t xml:space="preserve">Project Thesis &amp; Team</w:t>
+              <w:t xml:space="preserve">Nov 14</w:t>
+            </w:r>
+          </w:p>
+        </w:tc>
+        <w:tc>
+          <w:p>
+            <w:pPr>
+              <w:pStyle w:val="Compact"/>
+              <w:jc w:val="left"/>
+            </w:pPr>
+            <w:r>
+              <w:t xml:space="preserve">Tuples &amp; Files</w:t>
+            </w:r>
+          </w:p>
+        </w:tc>
+        <w:tc>
+          <w:p>
+            <w:pPr>
+              <w:pStyle w:val="Compact"/>
+              <w:jc w:val="left"/>
+            </w:pPr>
+            <w:r>
+              <w:t xml:space="preserve">TIP 12</w:t>
+            </w:r>
+          </w:p>
+        </w:tc>
+        <w:tc>
+          <w:p>
+            <w:pPr>
+              <w:pStyle w:val="Compact"/>
+              <w:jc w:val="left"/>
+            </w:pPr>
+            <w:r>
+              <w:t xml:space="preserve">Quiz 10</w:t>
             </w:r>
           </w:p>
         </w:tc>
@@ -1391,32 +1570,29 @@
               <w:jc w:val="left"/>
             </w:pPr>
             <w:r>
-              <w:t xml:space="preserve">-</w:t>
-            </w:r>
-          </w:p>
-        </w:tc>
-        <w:tc>
-          <w:p>
-            <w:pPr>
-              <w:pStyle w:val="Compact"/>
-              <w:jc w:val="left"/>
-            </w:pPr>
-            <w:r>
-              <w:t xml:space="preserve">Nov 24</w:t>
-            </w:r>
-          </w:p>
-        </w:tc>
-        <w:tc>
-          <w:p>
-            <w:pPr>
-              <w:pStyle w:val="Compact"/>
-              <w:jc w:val="left"/>
-            </w:pPr>
-            <w:r>
-              <w:rPr>
-                <w:i/>
-              </w:rPr>
-              <w:t xml:space="preserve">Thanksgiving Break</w:t>
+              <w:t xml:space="preserve">13</w:t>
+            </w:r>
+          </w:p>
+        </w:tc>
+        <w:tc>
+          <w:p>
+            <w:pPr>
+              <w:pStyle w:val="Compact"/>
+              <w:jc w:val="left"/>
+            </w:pPr>
+            <w:r>
+              <w:t xml:space="preserve">Nov 21</w:t>
+            </w:r>
+          </w:p>
+        </w:tc>
+        <w:tc>
+          <w:p>
+            <w:pPr>
+              <w:pStyle w:val="Compact"/>
+              <w:jc w:val="left"/>
+            </w:pPr>
+            <w:r>
+              <w:t xml:space="preserve">Content Analysis</w:t>
             </w:r>
           </w:p>
         </w:tc>
@@ -1451,18 +1627,18 @@
               <w:jc w:val="left"/>
             </w:pPr>
             <w:r>
-              <w:t xml:space="preserve">13</w:t>
-            </w:r>
-          </w:p>
-        </w:tc>
-        <w:tc>
-          <w:p>
-            <w:pPr>
-              <w:pStyle w:val="Compact"/>
-              <w:jc w:val="left"/>
-            </w:pPr>
-            <w:r>
-              <w:t xml:space="preserve">Dec 01</w:t>
+              <w:t xml:space="preserve">14</w:t>
+            </w:r>
+          </w:p>
+        </w:tc>
+        <w:tc>
+          <w:p>
+            <w:pPr>
+              <w:pStyle w:val="Compact"/>
+              <w:jc w:val="left"/>
+            </w:pPr>
+            <w:r>
+              <w:t xml:space="preserve">Nov 28</w:t>
             </w:r>
           </w:p>
         </w:tc>
@@ -1495,7 +1671,7 @@
               <w:jc w:val="left"/>
             </w:pPr>
             <w:r>
-              <w:t xml:space="preserve">-</w:t>
+              <w:t xml:space="preserve">Project Thesis &amp; Team</w:t>
             </w:r>
           </w:p>
         </w:tc>
@@ -1508,29 +1684,29 @@
               <w:jc w:val="left"/>
             </w:pPr>
             <w:r>
-              <w:t xml:space="preserve">14</w:t>
-            </w:r>
-          </w:p>
-        </w:tc>
-        <w:tc>
-          <w:p>
-            <w:pPr>
-              <w:pStyle w:val="Compact"/>
-              <w:jc w:val="left"/>
-            </w:pPr>
-            <w:r>
-              <w:t xml:space="preserve">Dec 08</w:t>
-            </w:r>
-          </w:p>
-        </w:tc>
-        <w:tc>
-          <w:p>
-            <w:pPr>
-              <w:pStyle w:val="Compact"/>
-              <w:jc w:val="left"/>
-            </w:pPr>
-            <w:r>
-              <w:t xml:space="preserve">Working Session</w:t>
+              <w:t xml:space="preserve">15</w:t>
+            </w:r>
+          </w:p>
+        </w:tc>
+        <w:tc>
+          <w:p>
+            <w:pPr>
+              <w:pStyle w:val="Compact"/>
+              <w:jc w:val="left"/>
+            </w:pPr>
+            <w:r>
+              <w:t xml:space="preserve">Dec 05</w:t>
+            </w:r>
+          </w:p>
+        </w:tc>
+        <w:tc>
+          <w:p>
+            <w:pPr>
+              <w:pStyle w:val="Compact"/>
+              <w:jc w:val="left"/>
+            </w:pPr>
+            <w:r>
+              <w:t xml:space="preserve">Group Meeting</w:t>
             </w:r>
           </w:p>
         </w:tc>
@@ -1565,29 +1741,29 @@
               <w:jc w:val="left"/>
             </w:pPr>
             <w:r>
-              <w:t xml:space="preserve">15</w:t>
-            </w:r>
-          </w:p>
-        </w:tc>
-        <w:tc>
-          <w:p>
-            <w:pPr>
-              <w:pStyle w:val="Compact"/>
-              <w:jc w:val="left"/>
-            </w:pPr>
-            <w:r>
-              <w:t xml:space="preserve">Dec 15</w:t>
-            </w:r>
-          </w:p>
-        </w:tc>
-        <w:tc>
-          <w:p>
-            <w:pPr>
-              <w:pStyle w:val="Compact"/>
-              <w:jc w:val="left"/>
-            </w:pPr>
-            <w:r>
-              <w:t xml:space="preserve">Final Projects Due</w:t>
+              <w:t xml:space="preserve">16</w:t>
+            </w:r>
+          </w:p>
+        </w:tc>
+        <w:tc>
+          <w:p>
+            <w:pPr>
+              <w:pStyle w:val="Compact"/>
+              <w:jc w:val="left"/>
+            </w:pPr>
+            <w:r>
+              <w:t xml:space="preserve">Dec 12</w:t>
+            </w:r>
+          </w:p>
+        </w:tc>
+        <w:tc>
+          <w:p>
+            <w:pPr>
+              <w:pStyle w:val="Compact"/>
+              <w:jc w:val="left"/>
+            </w:pPr>
+            <w:r>
+              <w:t xml:space="preserve">Final Projects</w:t>
             </w:r>
           </w:p>
         </w:tc>
@@ -1639,11 +1815,11 @@
       <w:pPr>
         <w:pStyle w:val="Heading3"/>
       </w:pPr>
-      <w:bookmarkStart w:id="32" w:name="live-labs"/>
+      <w:bookmarkStart w:id="38" w:name="live-labs"/>
       <w:r>
         <w:t xml:space="preserve">Live labs</w:t>
       </w:r>
-      <w:bookmarkEnd w:id="32"/>
+      <w:bookmarkEnd w:id="38"/>
     </w:p>
     <w:p>
       <w:pPr>
@@ -1686,24 +1862,86 @@
         <w:t xml:space="preserve"> </w:t>
       </w:r>
       <w:r>
-        <w:t xml:space="preserve">offer additional help and hands-on demonstration of course concepts. These sessions</w:t>
-      </w:r>
-      <w:r>
-        <w:t xml:space="preserve"> </w:t>
-      </w:r>
-      <w:r>
-        <w:t xml:space="preserve">will be hybrid/flexible (online/in-person) sessions held at the Manhattan Center.</w:t>
+        <w:t xml:space="preserve">offer additional help and hands-on demonstration of course concepts.</w:t>
+      </w:r>
+    </w:p>
+    <w:p>
+      <w:pPr>
+        <w:pStyle w:val="Heading3"/>
+      </w:pPr>
+      <w:bookmarkStart w:id="39" w:name="tutoring"/>
+      <w:r>
+        <w:t xml:space="preserve">Tutoring</w:t>
+      </w:r>
+      <w:bookmarkEnd w:id="39"/>
+    </w:p>
+    <w:p>
+      <w:pPr>
+        <w:pStyle w:val="FirstParagraph"/>
+      </w:pPr>
+      <w:r>
+        <w:t xml:space="preserve">The Adelphi Learning Center offers</w:t>
+      </w:r>
+      <w:r>
+        <w:t xml:space="preserve"> </w:t>
+      </w:r>
+      <w:hyperlink r:id="rId40">
+        <w:r>
+          <w:rPr>
+            <w:rStyle w:val="Hyperlink"/>
+          </w:rPr>
+          <w:t xml:space="preserve">individual and group tutoring</w:t>
+        </w:r>
+      </w:hyperlink>
+      <w:r>
+        <w:t xml:space="preserve">,</w:t>
+      </w:r>
+      <w:r>
+        <w:t xml:space="preserve"> </w:t>
+      </w:r>
+      <w:r>
+        <w:t xml:space="preserve">which can be either in person or online, scheduled through their website. This is</w:t>
+      </w:r>
+      <w:r>
+        <w:t xml:space="preserve"> </w:t>
+      </w:r>
+      <w:r>
+        <w:t xml:space="preserve">an excellent, free service and you might want to schedule a session to go over some</w:t>
+      </w:r>
+      <w:r>
+        <w:t xml:space="preserve"> </w:t>
+      </w:r>
+      <w:r>
+        <w:t xml:space="preserve">of the labs. In addition, Math and Computer Science has free, drop-in tutoring sessions</w:t>
+      </w:r>
+      <w:r>
+        <w:t xml:space="preserve"> </w:t>
+      </w:r>
+      <w:r>
+        <w:t xml:space="preserve">on weekday afternoons in the Garden City campus. They may also post some</w:t>
+      </w:r>
+      <w:r>
+        <w:t xml:space="preserve"> </w:t>
+      </w:r>
+      <w:r>
+        <w:t xml:space="preserve">Zoom sessions. I will post the schedule and details on the course website after</w:t>
+      </w:r>
+      <w:r>
+        <w:t xml:space="preserve"> </w:t>
+      </w:r>
+      <w:r>
+        <w:t xml:space="preserve">the semester starts.</w:t>
       </w:r>
     </w:p>
     <w:p>
       <w:pPr>
         <w:pStyle w:val="Heading1"/>
       </w:pPr>
-      <w:bookmarkStart w:id="33" w:name="assignments-and-grading"/>
+      <w:bookmarkStart w:id="41" w:name="assignments-and-grading"/>
       <w:r>
         <w:t xml:space="preserve">Assignments and Grading</w:t>
       </w:r>
-      <w:bookmarkEnd w:id="33"/>
+      <w:bookmarkEnd w:id="41"/>
     </w:p>
     <w:tbl>
       <w:tblPr>
@@ -1804,11 +2042,11 @@
       <w:pPr>
         <w:pStyle w:val="Heading2"/>
       </w:pPr>
-      <w:bookmarkStart w:id="34" w:name="lab-exercises"/>
+      <w:bookmarkStart w:id="42" w:name="lab-exercises"/>
       <w:r>
         <w:t xml:space="preserve">Lab Exercises</w:t>
       </w:r>
-      <w:bookmarkEnd w:id="34"/>
+      <w:bookmarkEnd w:id="42"/>
     </w:p>
     <w:p>
       <w:pPr>
@@ -1845,18 +2083,18 @@
         <w:t xml:space="preserve"> </w:t>
       </w:r>
       <w:r>
-        <w:t xml:space="preserve">with other students and friends.</w:t>
+        <w:t xml:space="preserve">with other students and friends. You are not asked to turn in lab assignments.</w:t>
       </w:r>
     </w:p>
     <w:p>
       <w:pPr>
         <w:pStyle w:val="Heading2"/>
       </w:pPr>
-      <w:bookmarkStart w:id="35" w:name="quizzes"/>
+      <w:bookmarkStart w:id="43" w:name="quizzes"/>
       <w:r>
         <w:t xml:space="preserve">Quizzes</w:t>
       </w:r>
-      <w:bookmarkEnd w:id="35"/>
+      <w:bookmarkEnd w:id="43"/>
     </w:p>
     <w:p>
       <w:pPr>
@@ -1895,31 +2133,37 @@
         <w:pStyle w:val="BodyText"/>
       </w:pPr>
       <w:r>
-        <w:t xml:space="preserve">Quizzes will be timed, taken through Moodle. You will have 45 minutes once you</w:t>
-      </w:r>
-      <w:r>
-        <w:t xml:space="preserve"> </w:t>
-      </w:r>
-      <w:r>
-        <w:t xml:space="preserve">begin the quiz to submit your answers. Before you attempt the quiz, make sure</w:t>
-      </w:r>
-      <w:r>
-        <w:t xml:space="preserve"> </w:t>
-      </w:r>
-      <w:r>
-        <w:t xml:space="preserve">that you are ready to proceed – you will not be able to pause the quiz once it</w:t>
-      </w:r>
-      <w:r>
-        <w:t xml:space="preserve"> </w:t>
-      </w:r>
-      <w:r>
-        <w:t xml:space="preserve">begins. You can use the textbook, course examples, and any documentation or</w:t>
-      </w:r>
-      <w:r>
-        <w:t xml:space="preserve"> </w:t>
-      </w:r>
-      <w:r>
-        <w:t xml:space="preserve">internet resources you find.</w:t>
+        <w:t xml:space="preserve">Quizzes will be timed, taken through Moodle. If you have already worked throug</w:t>
+      </w:r>
+      <w:r>
+        <w:t xml:space="preserve"> </w:t>
+      </w:r>
+      <w:r>
+        <w:t xml:space="preserve">the lab problems, quiz problems are designed to take approximately 30-40 minutes</w:t>
+      </w:r>
+      <w:r>
+        <w:t xml:space="preserve"> </w:t>
+      </w:r>
+      <w:r>
+        <w:t xml:space="preserve">to complete. You will have 90 minutes once you begin the quiz to submit your</w:t>
+      </w:r>
+      <w:r>
+        <w:t xml:space="preserve"> </w:t>
+      </w:r>
+      <w:r>
+        <w:t xml:space="preserve">answers. Before you attempt the quiz, make sure that you are ready to proceed –</w:t>
+      </w:r>
+      <w:r>
+        <w:t xml:space="preserve"> </w:t>
+      </w:r>
+      <w:r>
+        <w:t xml:space="preserve">you will not be able to pause the quiz once it begins. You can use the textbook,</w:t>
+      </w:r>
+      <w:r>
+        <w:t xml:space="preserve"> </w:t>
+      </w:r>
+      <w:r>
+        <w:t xml:space="preserve">course examples, and any documentation or internet resources you find.</w:t>
       </w:r>
       <w:r>
         <w:t xml:space="preserve"> </w:t>
@@ -1928,25 +2172,31 @@
         <w:rPr>
           <w:b/>
         </w:rPr>
-        <w:t xml:space="preserve">You may not ask other people for help.</w:t>
-      </w:r>
-      <w:r>
-        <w:t xml:space="preserve"> </w:t>
-      </w:r>
-      <w:r>
-        <w:t xml:space="preserve">While</w:t>
-      </w:r>
-      <w:r>
-        <w:t xml:space="preserve"> </w:t>
-      </w:r>
-      <w:r>
-        <w:t xml:space="preserve">programming is a highly collaborative practice, these quizzes are meant to</w:t>
-      </w:r>
-      <w:r>
-        <w:t xml:space="preserve"> </w:t>
-      </w:r>
-      <w:r>
-        <w:t xml:space="preserve">assess</w:t>
+        <w:t xml:space="preserve">You may</w:t>
+      </w:r>
+      <w:r>
+        <w:rPr>
+          <w:b/>
+        </w:rPr>
+        <w:t xml:space="preserve"> </w:t>
+      </w:r>
+      <w:r>
+        <w:rPr>
+          <w:b/>
+        </w:rPr>
+        <w:t xml:space="preserve">not ask other people for help.</w:t>
+      </w:r>
+      <w:r>
+        <w:t xml:space="preserve"> </w:t>
+      </w:r>
+      <w:r>
+        <w:t xml:space="preserve">While programming is a highly collaborative</w:t>
+      </w:r>
+      <w:r>
+        <w:t xml:space="preserve"> </w:t>
+      </w:r>
+      <w:r>
+        <w:t xml:space="preserve">practice, these quizzes are meant to assess</w:t>
       </w:r>
       <w:r>
         <w:t xml:space="preserve"> </w:t>
@@ -1968,11 +2218,11 @@
       <w:pPr>
         <w:pStyle w:val="Heading2"/>
       </w:pPr>
-      <w:bookmarkStart w:id="36" w:name="final-project-content-analysis"/>
-      <w:r>
-        <w:t xml:space="preserve">Final Project: Content Analysis</w:t>
-      </w:r>
-      <w:bookmarkEnd w:id="36"/>
+      <w:bookmarkStart w:id="44" w:name="final-project-data-analysis"/>
+      <w:r>
+        <w:t xml:space="preserve">Final Project: Data Analysis</w:t>
+      </w:r>
+      <w:bookmarkEnd w:id="44"/>
     </w:p>
     <w:p>
       <w:pPr>
@@ -1985,13 +2235,13 @@
         <w:t xml:space="preserve"> </w:t>
       </w:r>
       <w:r>
-        <w:t xml:space="preserve">process, and have the opportunity to write a larger program. The final project</w:t>
-      </w:r>
-      <w:r>
-        <w:t xml:space="preserve"> </w:t>
-      </w:r>
-      <w:r>
-        <w:t xml:space="preserve">is a group project, and you should work in a group of 2-4 students.</w:t>
+        <w:t xml:space="preserve">process, and have the opportunity to write a larger program for this final project.</w:t>
+      </w:r>
+      <w:r>
+        <w:t xml:space="preserve"> </w:t>
+      </w:r>
+      <w:r>
+        <w:t xml:space="preserve">The final project is a group project, and you should work in a group of 2-4 students.</w:t>
       </w:r>
     </w:p>
     <w:p>
@@ -1999,13 +2249,63 @@
         <w:pStyle w:val="BodyText"/>
       </w:pPr>
       <w:r>
+        <w:t xml:space="preserve">You will choose to do either a</w:t>
+      </w:r>
+      <w:r>
+        <w:t xml:space="preserve"> </w:t>
+      </w:r>
+      <w:r>
+        <w:rPr>
+          <w:i/>
+        </w:rPr>
+        <w:t xml:space="preserve">content analysis</w:t>
+      </w:r>
+      <w:r>
+        <w:t xml:space="preserve"> </w:t>
+      </w:r>
+      <w:r>
+        <w:t xml:space="preserve">project working with a corpus</w:t>
+      </w:r>
+      <w:r>
+        <w:t xml:space="preserve"> </w:t>
+      </w:r>
+      <w:r>
+        <w:t xml:space="preserve">of text data,</w:t>
+      </w:r>
+      <w:r>
+        <w:t xml:space="preserve"> </w:t>
+      </w:r>
+      <w:r>
+        <w:rPr>
+          <w:i/>
+        </w:rPr>
+        <w:t xml:space="preserve">or</w:t>
+      </w:r>
+      <w:r>
+        <w:t xml:space="preserve"> </w:t>
+      </w:r>
+      <w:r>
+        <w:t xml:space="preserve">a data analysis project working with quantitative data</w:t>
+      </w:r>
+      <w:r>
+        <w:t xml:space="preserve"> </w:t>
+      </w:r>
+      <w:r>
+        <w:t xml:space="preserve">from the New York City public schools open data set.</w:t>
+      </w:r>
+    </w:p>
+    <w:p>
+      <w:pPr>
+        <w:pStyle w:val="BodyText"/>
+      </w:pPr>
+      <w:r>
         <w:t xml:space="preserve">Content Analysis is a research approach that uses statistical methods to analyze</w:t>
       </w:r>
       <w:r>
         <w:t xml:space="preserve"> </w:t>
       </w:r>
       <w:r>
-        <w:t xml:space="preserve">qualitative data. The skills we develop in our first semester of programming</w:t>
+        <w:t xml:space="preserve">textual data. The skills we develop in this first semester of programming</w:t>
       </w:r>
       <w:r>
         <w:t xml:space="preserve"> </w:t>
@@ -2013,302 +2313,145 @@
       <w:r>
         <w:t xml:space="preserve">will be enough to allow us to conduct our own, novel content analysis research.</w:t>
       </w:r>
+      <w:r>
+        <w:t xml:space="preserve"> </w:t>
+      </w:r>
+      <w:r>
+        <w:t xml:space="preserve">We will be focusing on the analysis of textual data, with examples looking at</w:t>
+      </w:r>
+      <w:r>
+        <w:t xml:space="preserve"> </w:t>
+      </w:r>
+      <w:r>
+        <w:t xml:space="preserve">the content found in works of literature, song lyrics, and in political speeches.</w:t>
+      </w:r>
     </w:p>
     <w:p>
       <w:pPr>
         <w:pStyle w:val="BodyText"/>
       </w:pPr>
       <w:r>
-        <w:t xml:space="preserve">We will be focusing on the analysis of textual data, with examples looking at</w:t>
-      </w:r>
-      <w:r>
-        <w:t xml:space="preserve"> </w:t>
-      </w:r>
-      <w:r>
-        <w:t xml:space="preserve">the content found in works of literature and in political speeches.</w:t>
+        <w:t xml:space="preserve">Python is an excellent programming language for</w:t>
+      </w:r>
+      <w:r>
+        <w:t xml:space="preserve"> </w:t>
+      </w:r>
+      <w:r>
+        <w:rPr>
+          <w:i/>
+        </w:rPr>
+        <w:t xml:space="preserve">data science</w:t>
+      </w:r>
+      <w:r>
+        <w:t xml:space="preserve">, and we will learn</w:t>
+      </w:r>
+      <w:r>
+        <w:t xml:space="preserve"> </w:t>
+      </w:r>
+      <w:r>
+        <w:t xml:space="preserve">some of the basic techniques of data science with python while looking at data</w:t>
+      </w:r>
+      <w:r>
+        <w:t xml:space="preserve"> </w:t>
+      </w:r>
+      <w:r>
+        <w:t xml:space="preserve">about New York City schools, including demographic information, State test scores,</w:t>
+      </w:r>
+      <w:r>
+        <w:t xml:space="preserve"> </w:t>
+      </w:r>
+      <w:r>
+        <w:t xml:space="preserve">regents scores, etc.</w:t>
+      </w:r>
+    </w:p>
+    <w:p>
+      <w:pPr>
+        <w:pStyle w:val="BodyText"/>
+      </w:pPr>
+      <w:r>
+        <w:t xml:space="preserve">Your team will choose a single topic and coordinate (through sharing code on</w:t>
+      </w:r>
+      <w:r>
+        <w:t xml:space="preserve"> </w:t>
+      </w:r>
+      <w:r>
+        <w:t xml:space="preserve">our Jupyter Hub) on the final project. To submit this project you will turn</w:t>
+      </w:r>
+      <w:r>
+        <w:t xml:space="preserve"> </w:t>
+      </w:r>
+      <w:r>
+        <w:t xml:space="preserve">your finished Jupyter Notebook which includes both the code and the formatted</w:t>
+      </w:r>
+      <w:r>
+        <w:t xml:space="preserve"> </w:t>
+      </w:r>
+      <w:r>
+        <w:t xml:space="preserve">output, as well as a short team video (5-8 minutes) where each team member</w:t>
+      </w:r>
+      <w:r>
+        <w:t xml:space="preserve"> </w:t>
+      </w:r>
+      <w:r>
+        <w:t xml:space="preserve">describes a key aspect of the software that they worked on.</w:t>
       </w:r>
     </w:p>
     <w:p>
       <w:pPr>
         <w:pStyle w:val="Heading3"/>
       </w:pPr>
-      <w:bookmarkStart w:id="37" w:name="deliverables"/>
-      <w:r>
-        <w:t xml:space="preserve">Deliverables:</w:t>
-      </w:r>
-      <w:bookmarkEnd w:id="37"/>
+      <w:bookmarkStart w:id="45" w:name="final-project-grading"/>
+      <w:r>
+        <w:t xml:space="preserve">Final Project Grading:</w:t>
+      </w:r>
+      <w:bookmarkEnd w:id="45"/>
     </w:p>
     <w:p>
       <w:pPr>
         <w:numPr>
           <w:ilvl w:val="0"/>
-          <w:numId w:val="1004"/>
+          <w:numId w:val="1006"/>
         </w:numPr>
       </w:pPr>
       <w:r>
         <w:rPr>
           <w:b/>
         </w:rPr>
-        <w:t xml:space="preserve">Code Files and Resources</w:t>
+        <w:t xml:space="preserve">Concept &amp; Design</w:t>
+      </w:r>
+      <w:r>
+        <w:t xml:space="preserve"> </w:t>
+      </w:r>
+      <w:r>
+        <w:t xml:space="preserve">(</w:t>
+      </w:r>
+      <w:r>
+        <w:rPr>
+          <w:i/>
+        </w:rPr>
+        <w:t xml:space="preserve">5 points</w:t>
+      </w:r>
+      <w:r>
+        <w:t xml:space="preserve">)</w:t>
       </w:r>
       <w:r>
         <w:br/>
       </w:r>
       <w:r>
-        <w:t xml:space="preserve">You should turn in all files related to your project in a single</w:t>
-      </w:r>
-      <w:r>
-        <w:t xml:space="preserve"> </w:t>
-      </w:r>
-      <w:r>
-        <w:t xml:space="preserve">archive (e.g., .zip, .tar, .7z). Project files</w:t>
-      </w:r>
-      <w:r>
-        <w:t xml:space="preserve"> </w:t>
-      </w:r>
-      <w:r>
-        <w:rPr>
-          <w:i/>
-        </w:rPr>
-        <w:t xml:space="preserve">must</w:t>
-      </w:r>
-      <w:r>
-        <w:t xml:space="preserve"> </w:t>
-      </w:r>
-      <w:r>
-        <w:t xml:space="preserve">contain your</w:t>
-      </w:r>
-      <w:r>
-        <w:t xml:space="preserve"> </w:t>
-      </w:r>
-      <w:r>
-        <w:rPr>
-          <w:b/>
-        </w:rPr>
-        <w:t xml:space="preserve">Python program</w:t>
-      </w:r>
-      <w:r>
-        <w:t xml:space="preserve"> </w:t>
-      </w:r>
-      <w:r>
-        <w:t xml:space="preserve">in the Jupyter Notebook which runs the main loop</w:t>
-      </w:r>
-      <w:r>
-        <w:t xml:space="preserve"> </w:t>
-      </w:r>
-      <w:r>
-        <w:t xml:space="preserve">of your program and produces the output (tables, graphs, text) which</w:t>
-      </w:r>
-      <w:r>
-        <w:t xml:space="preserve"> </w:t>
-      </w:r>
-      <w:r>
-        <w:t xml:space="preserve">“</w:t>
-      </w:r>
-      <w:r>
-        <w:t xml:space="preserve">answers</w:t>
-      </w:r>
-      <w:r>
-        <w:t xml:space="preserve">”</w:t>
-      </w:r>
-      <w:r>
-        <w:t xml:space="preserve"> </w:t>
-      </w:r>
-      <w:r>
-        <w:t xml:space="preserve">your research question.</w:t>
+        <w:t xml:space="preserve">Does the project demonstrate a good match between the type of question</w:t>
+      </w:r>
+      <w:r>
+        <w:t xml:space="preserve"> </w:t>
+      </w:r>
+      <w:r>
+        <w:t xml:space="preserve">you explore and the type of answers that computer analysis can provide?</w:t>
       </w:r>
     </w:p>
     <w:p>
       <w:pPr>
         <w:numPr>
           <w:ilvl w:val="0"/>
-          <w:numId w:val="1000"/>
-        </w:numPr>
-      </w:pPr>
-      <w:r>
-        <w:t xml:space="preserve">In addition to the source code and output, you should include any data</w:t>
-      </w:r>
-      <w:r>
-        <w:t xml:space="preserve"> </w:t>
-      </w:r>
-      <w:r>
-        <w:t xml:space="preserve">files, media, or supporting source code your project requires.</w:t>
-      </w:r>
-    </w:p>
-    <w:p>
-      <w:pPr>
-        <w:numPr>
-          <w:ilvl w:val="0"/>
-          <w:numId w:val="1004"/>
-        </w:numPr>
-      </w:pPr>
-      <w:r>
-        <w:rPr>
-          <w:b/>
-        </w:rPr>
-        <w:t xml:space="preserve">Group Video Demo</w:t>
-      </w:r>
-      <w:r>
-        <w:br/>
-      </w:r>
-      <w:r>
-        <w:t xml:space="preserve">Your group should provide a narrated screencast or video of 3-4 minutes that demonstrates</w:t>
-      </w:r>
-      <w:r>
-        <w:t xml:space="preserve"> </w:t>
-      </w:r>
-      <w:r>
-        <w:t xml:space="preserve">your program running and explains in greater detail the goals of the program</w:t>
-      </w:r>
-      <w:r>
-        <w:t xml:space="preserve"> </w:t>
-      </w:r>
-      <w:r>
-        <w:t xml:space="preserve">and the results it produces.</w:t>
-      </w:r>
-    </w:p>
-    <w:p>
-      <w:pPr>
-        <w:numPr>
-          <w:ilvl w:val="0"/>
-          <w:numId w:val="1004"/>
-        </w:numPr>
-      </w:pPr>
-      <w:r>
-        <w:rPr>
-          <w:b/>
-        </w:rPr>
-        <w:t xml:space="preserve">Individual Video Walkthrough</w:t>
-      </w:r>
-      <w:r>
-        <w:br/>
-      </w:r>
-      <w:r>
-        <w:t xml:space="preserve">Each group member will create their own video (uploaded to their Moodle account only).</w:t>
-      </w:r>
-      <w:r>
-        <w:t xml:space="preserve"> </w:t>
-      </w:r>
-      <w:r>
-        <w:t xml:space="preserve">This video walkthrough of the code should highlight your specific contributions to the project,</w:t>
-      </w:r>
-      <w:r>
-        <w:t xml:space="preserve"> </w:t>
-      </w:r>
-      <w:r>
-        <w:t xml:space="preserve">focusing on key aspects of the code where you were the sole or lead author.</w:t>
-      </w:r>
-      <w:r>
-        <w:t xml:space="preserve"> </w:t>
-      </w:r>
-      <w:r>
-        <w:t xml:space="preserve">In particular, your video should highlight your understanding of the key</w:t>
-      </w:r>
-      <w:r>
-        <w:t xml:space="preserve"> </w:t>
-      </w:r>
-      <w:r>
-        <w:t xml:space="preserve">concept of</w:t>
-      </w:r>
-      <w:r>
-        <w:t xml:space="preserve"> </w:t>
-      </w:r>
-      <w:r>
-        <w:rPr>
-          <w:i/>
-        </w:rPr>
-        <w:t xml:space="preserve">abstraction</w:t>
-      </w:r>
-      <w:r>
-        <w:t xml:space="preserve"> </w:t>
-      </w:r>
-      <w:r>
-        <w:t xml:space="preserve">in computer programming, and how you used it to design</w:t>
-      </w:r>
-      <w:r>
-        <w:t xml:space="preserve"> </w:t>
-      </w:r>
-      <w:r>
-        <w:t xml:space="preserve">your program. See the more specific</w:t>
-      </w:r>
-      <w:r>
-        <w:t xml:space="preserve"> </w:t>
-      </w:r>
-      <w:r>
-        <w:rPr>
-          <w:i/>
-        </w:rPr>
-        <w:t xml:space="preserve">coding fundamentals</w:t>
-      </w:r>
-      <w:r>
-        <w:t xml:space="preserve"> </w:t>
-      </w:r>
-      <w:r>
-        <w:t xml:space="preserve">below for ideas</w:t>
-      </w:r>
-      <w:r>
-        <w:t xml:space="preserve"> </w:t>
-      </w:r>
-      <w:r>
-        <w:t xml:space="preserve">of what to highlight in your video. Videos should be ~5 minutes in length.</w:t>
-      </w:r>
-    </w:p>
-    <w:p>
-      <w:pPr>
-        <w:pStyle w:val="Heading3"/>
-      </w:pPr>
-      <w:bookmarkStart w:id="38" w:name="final-project-grading"/>
-      <w:r>
-        <w:t xml:space="preserve">Final Project Grading:</w:t>
-      </w:r>
-      <w:bookmarkEnd w:id="38"/>
-    </w:p>
-    <w:p>
-      <w:pPr>
-        <w:numPr>
-          <w:ilvl w:val="0"/>
-          <w:numId w:val="1005"/>
-        </w:numPr>
-      </w:pPr>
-      <w:r>
-        <w:rPr>
-          <w:b/>
-        </w:rPr>
-        <w:t xml:space="preserve">Concept &amp; Design</w:t>
-      </w:r>
-      <w:r>
-        <w:t xml:space="preserve"> </w:t>
-      </w:r>
-      <w:r>
-        <w:t xml:space="preserve">(</w:t>
-      </w:r>
-      <w:r>
-        <w:rPr>
-          <w:i/>
-        </w:rPr>
-        <w:t xml:space="preserve">5 points</w:t>
-      </w:r>
-      <w:r>
-        <w:t xml:space="preserve">)</w:t>
-      </w:r>
-      <w:r>
-        <w:br/>
-      </w:r>
-      <w:r>
-        <w:t xml:space="preserve">Does the project demonstrate a good match between the type of question</w:t>
-      </w:r>
-      <w:r>
-        <w:t xml:space="preserve"> </w:t>
-      </w:r>
-      <w:r>
-        <w:t xml:space="preserve">you explore and the type of answers that computer analysis can provide?</w:t>
-      </w:r>
-    </w:p>
-    <w:p>
-      <w:pPr>
-        <w:numPr>
-          <w:ilvl w:val="0"/>
-          <w:numId w:val="1005"/>
+          <w:numId w:val="1006"/>
         </w:numPr>
       </w:pPr>
       <w:r>
@@ -2349,78 +2492,15 @@
       <w:pPr>
         <w:numPr>
           <w:ilvl w:val="1"/>
-          <w:numId w:val="1006"/>
-        </w:numPr>
-        <w:pStyle w:val="Compact"/>
-      </w:pPr>
-      <w:r>
-        <w:rPr>
-          <w:i/>
-        </w:rPr>
-        <w:t xml:space="preserve">variables</w:t>
-      </w:r>
-    </w:p>
-    <w:p>
-      <w:pPr>
-        <w:numPr>
-          <w:ilvl w:val="2"/>
           <w:numId w:val="1007"/>
         </w:numPr>
         <w:pStyle w:val="Compact"/>
       </w:pPr>
       <w:r>
-        <w:t xml:space="preserve">data is not</w:t>
-      </w:r>
-      <w:r>
-        <w:t xml:space="preserve"> </w:t>
-      </w:r>
-      <w:r>
-        <w:t xml:space="preserve">“</w:t>
-      </w:r>
-      <w:r>
-        <w:t xml:space="preserve">hard coded</w:t>
-      </w:r>
-      <w:r>
-        <w:t xml:space="preserve">”</w:t>
-      </w:r>
-      <w:r>
-        <w:t xml:space="preserve"> </w:t>
-      </w:r>
-      <w:r>
-        <w:t xml:space="preserve">and can be easily changed</w:t>
-      </w:r>
-      <w:r>
-        <w:t xml:space="preserve"> </w:t>
-      </w:r>
-      <w:r>
-        <w:t xml:space="preserve">by using variables, soliciting user input, and/or reading from files</w:t>
-      </w:r>
-    </w:p>
-    <w:p>
-      <w:pPr>
-        <w:numPr>
-          <w:ilvl w:val="2"/>
-          <w:numId w:val="1007"/>
-        </w:numPr>
-        <w:pStyle w:val="Compact"/>
-      </w:pPr>
-      <w:r>
-        <w:t xml:space="preserve">data is separate from functionality</w:t>
-      </w:r>
-    </w:p>
-    <w:p>
-      <w:pPr>
-        <w:numPr>
-          <w:ilvl w:val="1"/>
-          <w:numId w:val="1006"/>
-        </w:numPr>
-        <w:pStyle w:val="Compact"/>
-      </w:pPr>
-      <w:r>
         <w:rPr>
           <w:i/>
         </w:rPr>
-        <w:t xml:space="preserve">functions</w:t>
+        <w:t xml:space="preserve">variables</w:t>
       </w:r>
     </w:p>
     <w:p>
@@ -2432,7 +2512,31 @@
         <w:pStyle w:val="Compact"/>
       </w:pPr>
       <w:r>
-        <w:t xml:space="preserve">abstraction through function parameters</w:t>
+        <w:t xml:space="preserve">data is not</w:t>
+      </w:r>
+      <w:r>
+        <w:t xml:space="preserve"> </w:t>
+      </w:r>
+      <w:r>
+        <w:t xml:space="preserve">“</w:t>
+      </w:r>
+      <w:r>
+        <w:t xml:space="preserve">hard coded</w:t>
+      </w:r>
+      <w:r>
+        <w:t xml:space="preserve">”</w:t>
+      </w:r>
+      <w:r>
+        <w:t xml:space="preserve"> </w:t>
+      </w:r>
+      <w:r>
+        <w:t xml:space="preserve">and can be easily changed</w:t>
+      </w:r>
+      <w:r>
+        <w:t xml:space="preserve"> </w:t>
+      </w:r>
+      <w:r>
+        <w:t xml:space="preserve">by using variables, soliciting user input, and/or reading from files</w:t>
       </w:r>
     </w:p>
     <w:p>
@@ -2444,58 +2548,22 @@
         <w:pStyle w:val="Compact"/>
       </w:pPr>
       <w:r>
-        <w:t xml:space="preserve">encapsulation through function parameters and return statements;</w:t>
-      </w:r>
-      <w:r>
-        <w:t xml:space="preserve"> </w:t>
-      </w:r>
-      <w:r>
-        <w:t xml:space="preserve">use</w:t>
-      </w:r>
-      <w:r>
-        <w:t xml:space="preserve"> </w:t>
-      </w:r>
-      <w:r>
-        <w:t xml:space="preserve">“</w:t>
-      </w:r>
-      <w:r>
-        <w:t xml:space="preserve">pure functions</w:t>
-      </w:r>
-      <w:r>
-        <w:t xml:space="preserve">”</w:t>
-      </w:r>
-      <w:r>
-        <w:t xml:space="preserve"> </w:t>
-      </w:r>
-      <w:r>
-        <w:t xml:space="preserve">with zero-side effects when possible</w:t>
+        <w:t xml:space="preserve">data is separate from functionality</w:t>
       </w:r>
     </w:p>
     <w:p>
       <w:pPr>
         <w:numPr>
-          <w:ilvl w:val="2"/>
-          <w:numId w:val="1008"/>
+          <w:ilvl w:val="1"/>
+          <w:numId w:val="1007"/>
         </w:numPr>
         <w:pStyle w:val="Compact"/>
       </w:pPr>
       <w:r>
-        <w:t xml:space="preserve">composition and re-use of code</w:t>
-      </w:r>
-    </w:p>
-    <w:p>
-      <w:pPr>
-        <w:numPr>
-          <w:ilvl w:val="1"/>
-          <w:numId w:val="1006"/>
-        </w:numPr>
-        <w:pStyle w:val="Compact"/>
-      </w:pPr>
-      <w:r>
         <w:rPr>
           <w:i/>
         </w:rPr>
-        <w:t xml:space="preserve">design</w:t>
+        <w:t xml:space="preserve">functions</w:t>
       </w:r>
     </w:p>
     <w:p>
@@ -2507,7 +2575,7 @@
         <w:pStyle w:val="Compact"/>
       </w:pPr>
       <w:r>
-        <w:t xml:space="preserve">the program is organized through the use of functions</w:t>
+        <w:t xml:space="preserve">abstraction through function parameters</w:t>
       </w:r>
     </w:p>
     <w:p>
@@ -2519,7 +2587,13 @@
         <w:pStyle w:val="Compact"/>
       </w:pPr>
       <w:r>
-        <w:t xml:space="preserve">functions’</w:t>
+        <w:t xml:space="preserve">encapsulation through function parameters and return statements;</w:t>
+      </w:r>
+      <w:r>
+        <w:t xml:space="preserve"> </w:t>
+      </w:r>
+      <w:r>
+        <w:t xml:space="preserve">use</w:t>
       </w:r>
       <w:r>
         <w:t xml:space="preserve"> </w:t>
@@ -2528,7 +2602,7 @@
         <w:t xml:space="preserve">“</w:t>
       </w:r>
       <w:r>
-        <w:t xml:space="preserve">scale</w:t>
+        <w:t xml:space="preserve">pure functions</w:t>
       </w:r>
       <w:r>
         <w:t xml:space="preserve">”</w:t>
@@ -2537,19 +2611,7 @@
         <w:t xml:space="preserve"> </w:t>
       </w:r>
       <w:r>
-        <w:t xml:space="preserve">is appropriate to the task and discrete:</w:t>
-      </w:r>
-      <w:r>
-        <w:t xml:space="preserve"> </w:t>
-      </w:r>
-      <w:r>
-        <w:t xml:space="preserve">concerns are separated logically, such as one function</w:t>
-      </w:r>
-      <w:r>
-        <w:t xml:space="preserve"> </w:t>
-      </w:r>
-      <w:r>
-        <w:t xml:space="preserve">for gathering results and another for outputting results</w:t>
+        <w:t xml:space="preserve">with zero-side effects when possible</w:t>
       </w:r>
     </w:p>
     <w:p>
@@ -2561,40 +2623,22 @@
         <w:pStyle w:val="Compact"/>
       </w:pPr>
       <w:r>
-        <w:t xml:space="preserve">functions are written in a way that they are used</w:t>
-      </w:r>
-      <w:r>
-        <w:t xml:space="preserve"> </w:t>
-      </w:r>
-      <w:r>
-        <w:t xml:space="preserve">several times in the program</w:t>
+        <w:t xml:space="preserve">composition and re-use of code</w:t>
       </w:r>
     </w:p>
     <w:p>
       <w:pPr>
         <w:numPr>
-          <w:ilvl w:val="2"/>
-          <w:numId w:val="1009"/>
+          <w:ilvl w:val="1"/>
+          <w:numId w:val="1007"/>
         </w:numPr>
         <w:pStyle w:val="Compact"/>
       </w:pPr>
       <w:r>
-        <w:t xml:space="preserve">code is not repeated</w:t>
-      </w:r>
-    </w:p>
-    <w:p>
-      <w:pPr>
-        <w:numPr>
-          <w:ilvl w:val="1"/>
-          <w:numId w:val="1006"/>
-        </w:numPr>
-        <w:pStyle w:val="Compact"/>
-      </w:pPr>
-      <w:r>
         <w:rPr>
           <w:i/>
         </w:rPr>
-        <w:t xml:space="preserve">data structures</w:t>
+        <w:t xml:space="preserve">design</w:t>
       </w:r>
     </w:p>
     <w:p>
@@ -2606,55 +2650,7 @@
         <w:pStyle w:val="Compact"/>
       </w:pPr>
       <w:r>
-        <w:t xml:space="preserve">use python built-in data structures appropriately:</w:t>
-      </w:r>
-      <w:r>
-        <w:t xml:space="preserve"> </w:t>
-      </w:r>
-      <w:r>
-        <w:rPr>
-          <w:rStyle w:val="VerbatimChar"/>
-        </w:rPr>
-        <w:t xml:space="preserve">list</w:t>
-      </w:r>
-      <w:r>
-        <w:t xml:space="preserve">,</w:t>
-      </w:r>
-      <w:r>
-        <w:t xml:space="preserve"> </w:t>
-      </w:r>
-      <w:r>
-        <w:rPr>
-          <w:rStyle w:val="VerbatimChar"/>
-        </w:rPr>
-        <w:t xml:space="preserve">dict</w:t>
-      </w:r>
-      <w:r>
-        <w:t xml:space="preserve">,</w:t>
-      </w:r>
-      <w:r>
-        <w:t xml:space="preserve"> </w:t>
-      </w:r>
-      <w:r>
-        <w:rPr>
-          <w:rStyle w:val="VerbatimChar"/>
-        </w:rPr>
-        <w:t xml:space="preserve">tuple</w:t>
-      </w:r>
-      <w:r>
-        <w:t xml:space="preserve">,</w:t>
-      </w:r>
-      <w:r>
-        <w:t xml:space="preserve"> </w:t>
-      </w:r>
-      <w:r>
-        <w:rPr>
-          <w:rStyle w:val="VerbatimChar"/>
-        </w:rPr>
-        <w:t xml:space="preserve">set</w:t>
-      </w:r>
-      <w:r>
-        <w:t xml:space="preserve">, etc</w:t>
+        <w:t xml:space="preserve">the program is organized through the use of functions</w:t>
       </w:r>
     </w:p>
     <w:p>
@@ -2666,7 +2662,37 @@
         <w:pStyle w:val="Compact"/>
       </w:pPr>
       <w:r>
-        <w:t xml:space="preserve">use index/slice notation if needed</w:t>
+        <w:t xml:space="preserve">functions’</w:t>
+      </w:r>
+      <w:r>
+        <w:t xml:space="preserve"> </w:t>
+      </w:r>
+      <w:r>
+        <w:t xml:space="preserve">“</w:t>
+      </w:r>
+      <w:r>
+        <w:t xml:space="preserve">scale</w:t>
+      </w:r>
+      <w:r>
+        <w:t xml:space="preserve">”</w:t>
+      </w:r>
+      <w:r>
+        <w:t xml:space="preserve"> </w:t>
+      </w:r>
+      <w:r>
+        <w:t xml:space="preserve">is appropriate to the task and discrete:</w:t>
+      </w:r>
+      <w:r>
+        <w:t xml:space="preserve"> </w:t>
+      </w:r>
+      <w:r>
+        <w:t xml:space="preserve">concerns are separated logically, such as one function</w:t>
+      </w:r>
+      <w:r>
+        <w:t xml:space="preserve"> </w:t>
+      </w:r>
+      <w:r>
+        <w:t xml:space="preserve">for gathering results and another for outputting results</w:t>
       </w:r>
     </w:p>
     <w:p>
@@ -2678,7 +2704,13 @@
         <w:pStyle w:val="Compact"/>
       </w:pPr>
       <w:r>
-        <w:t xml:space="preserve">sort data structures</w:t>
+        <w:t xml:space="preserve">functions are written in a way that they are used</w:t>
+      </w:r>
+      <w:r>
+        <w:t xml:space="preserve"> </w:t>
+      </w:r>
+      <w:r>
+        <w:t xml:space="preserve">several times in the program</w:t>
       </w:r>
     </w:p>
     <w:p>
@@ -2690,14 +2722,14 @@
         <w:pStyle w:val="Compact"/>
       </w:pPr>
       <w:r>
-        <w:t xml:space="preserve">map, filter data as needed</w:t>
+        <w:t xml:space="preserve">code is not repeated</w:t>
       </w:r>
     </w:p>
     <w:p>
       <w:pPr>
         <w:numPr>
           <w:ilvl w:val="1"/>
-          <w:numId w:val="1006"/>
+          <w:numId w:val="1007"/>
         </w:numPr>
         <w:pStyle w:val="Compact"/>
       </w:pPr>
@@ -2705,7 +2737,7 @@
         <w:rPr>
           <w:i/>
         </w:rPr>
-        <w:t xml:space="preserve">style</w:t>
+        <w:t xml:space="preserve">data structures</w:t>
       </w:r>
     </w:p>
     <w:p>
@@ -2717,7 +2749,55 @@
         <w:pStyle w:val="Compact"/>
       </w:pPr>
       <w:r>
-        <w:t xml:space="preserve">is the code style consistent throughout the program?</w:t>
+        <w:t xml:space="preserve">use python built-in data structures appropriately:</w:t>
+      </w:r>
+      <w:r>
+        <w:t xml:space="preserve"> </w:t>
+      </w:r>
+      <w:r>
+        <w:rPr>
+          <w:rStyle w:val="VerbatimChar"/>
+        </w:rPr>
+        <w:t xml:space="preserve">list</w:t>
+      </w:r>
+      <w:r>
+        <w:t xml:space="preserve">,</w:t>
+      </w:r>
+      <w:r>
+        <w:t xml:space="preserve"> </w:t>
+      </w:r>
+      <w:r>
+        <w:rPr>
+          <w:rStyle w:val="VerbatimChar"/>
+        </w:rPr>
+        <w:t xml:space="preserve">dict</w:t>
+      </w:r>
+      <w:r>
+        <w:t xml:space="preserve">,</w:t>
+      </w:r>
+      <w:r>
+        <w:t xml:space="preserve"> </w:t>
+      </w:r>
+      <w:r>
+        <w:rPr>
+          <w:rStyle w:val="VerbatimChar"/>
+        </w:rPr>
+        <w:t xml:space="preserve">tuple</w:t>
+      </w:r>
+      <w:r>
+        <w:t xml:space="preserve">,</w:t>
+      </w:r>
+      <w:r>
+        <w:t xml:space="preserve"> </w:t>
+      </w:r>
+      <w:r>
+        <w:rPr>
+          <w:rStyle w:val="VerbatimChar"/>
+        </w:rPr>
+        <w:t xml:space="preserve">set</w:t>
+      </w:r>
+      <w:r>
+        <w:t xml:space="preserve">, etc</w:t>
       </w:r>
     </w:p>
     <w:p>
@@ -2729,7 +2809,7 @@
         <w:pStyle w:val="Compact"/>
       </w:pPr>
       <w:r>
-        <w:t xml:space="preserve">does the code adhere to the style conventions discussed in our readings?</w:t>
+        <w:t xml:space="preserve">use index/slice notation if needed</w:t>
       </w:r>
     </w:p>
     <w:p>
@@ -2741,7 +2821,7 @@
         <w:pStyle w:val="Compact"/>
       </w:pPr>
       <w:r>
-        <w:t xml:space="preserve">are variables and functions named in a clear way?</w:t>
+        <w:t xml:space="preserve">sort data structures</w:t>
       </w:r>
     </w:p>
     <w:p>
@@ -2753,14 +2833,14 @@
         <w:pStyle w:val="Compact"/>
       </w:pPr>
       <w:r>
-        <w:t xml:space="preserve">are comments and docstrings included to clarify the program?</w:t>
+        <w:t xml:space="preserve">map, filter data as needed</w:t>
       </w:r>
     </w:p>
     <w:p>
       <w:pPr>
         <w:numPr>
           <w:ilvl w:val="1"/>
-          <w:numId w:val="1006"/>
+          <w:numId w:val="1007"/>
         </w:numPr>
         <w:pStyle w:val="Compact"/>
       </w:pPr>
@@ -2768,7 +2848,7 @@
         <w:rPr>
           <w:i/>
         </w:rPr>
-        <w:t xml:space="preserve">testing</w:t>
+        <w:t xml:space="preserve">style</w:t>
       </w:r>
     </w:p>
     <w:p>
@@ -2780,6 +2860,69 @@
         <w:pStyle w:val="Compact"/>
       </w:pPr>
       <w:r>
+        <w:t xml:space="preserve">is the code style consistent throughout the program?</w:t>
+      </w:r>
+    </w:p>
+    <w:p>
+      <w:pPr>
+        <w:numPr>
+          <w:ilvl w:val="2"/>
+          <w:numId w:val="1012"/>
+        </w:numPr>
+        <w:pStyle w:val="Compact"/>
+      </w:pPr>
+      <w:r>
+        <w:t xml:space="preserve">does the code adhere to the style conventions discussed in our readings?</w:t>
+      </w:r>
+    </w:p>
+    <w:p>
+      <w:pPr>
+        <w:numPr>
+          <w:ilvl w:val="2"/>
+          <w:numId w:val="1012"/>
+        </w:numPr>
+        <w:pStyle w:val="Compact"/>
+      </w:pPr>
+      <w:r>
+        <w:t xml:space="preserve">are variables and functions named in a clear way?</w:t>
+      </w:r>
+    </w:p>
+    <w:p>
+      <w:pPr>
+        <w:numPr>
+          <w:ilvl w:val="2"/>
+          <w:numId w:val="1012"/>
+        </w:numPr>
+        <w:pStyle w:val="Compact"/>
+      </w:pPr>
+      <w:r>
+        <w:t xml:space="preserve">are comments and docstrings included to clarify the program?</w:t>
+      </w:r>
+    </w:p>
+    <w:p>
+      <w:pPr>
+        <w:numPr>
+          <w:ilvl w:val="1"/>
+          <w:numId w:val="1007"/>
+        </w:numPr>
+        <w:pStyle w:val="Compact"/>
+      </w:pPr>
+      <w:r>
+        <w:rPr>
+          <w:i/>
+        </w:rPr>
+        <w:t xml:space="preserve">testing</w:t>
+      </w:r>
+    </w:p>
+    <w:p>
+      <w:pPr>
+        <w:numPr>
+          <w:ilvl w:val="2"/>
+          <w:numId w:val="1013"/>
+        </w:numPr>
+        <w:pStyle w:val="Compact"/>
+      </w:pPr>
+      <w:r>
         <w:t xml:space="preserve">does the program include test functions to ensure the program is working as expected?</w:t>
       </w:r>
     </w:p>
@@ -2798,7 +2941,7 @@
       <w:pPr>
         <w:numPr>
           <w:ilvl w:val="0"/>
-          <w:numId w:val="1005"/>
+          <w:numId w:val="1006"/>
         </w:numPr>
       </w:pPr>
       <w:r>
@@ -2881,7 +3024,7 @@
       <w:pPr>
         <w:numPr>
           <w:ilvl w:val="0"/>
-          <w:numId w:val="1005"/>
+          <w:numId w:val="1006"/>
         </w:numPr>
       </w:pPr>
       <w:r>
@@ -3279,6 +3422,12 @@
     <w:abstractNumId w:val="991"/>
   </w:num>
   <w:num w:numId="1004">
+    <w:abstractNumId w:val="991"/>
+  </w:num>
+  <w:num w:numId="1005">
+    <w:abstractNumId w:val="991"/>
+  </w:num>
+  <w:num w:numId="1006">
     <w:abstractNumId w:val="99411"/>
     <w:lvlOverride w:ilvl="0">
       <w:startOverride w:val="1"/>
@@ -3308,39 +3457,6 @@
       <w:startOverride w:val="1"/>
     </w:lvlOverride>
   </w:num>
-  <w:num w:numId="1005">
-    <w:abstractNumId w:val="99411"/>
-    <w:lvlOverride w:ilvl="0">
-      <w:startOverride w:val="1"/>
-    </w:lvlOverride>
-    <w:lvlOverride w:ilvl="1">
-      <w:startOverride w:val="1"/>
-    </w:lvlOverride>
-    <w:lvlOverride w:ilvl="2">
-      <w:startOverride w:val="1"/>
-    </w:lvlOverride>
-    <w:lvlOverride w:ilvl="3">
-      <w:startOverride w:val="1"/>
-    </w:lvlOverride>
-    <w:lvlOverride w:ilvl="4">
-      <w:startOverride w:val="1"/>
-    </w:lvlOverride>
-    <w:lvlOverride w:ilvl="5">
-      <w:startOverride w:val="1"/>
-    </w:lvlOverride>
-    <w:lvlOverride w:ilvl="6">
-      <w:startOverride w:val="1"/>
-    </w:lvlOverride>
-    <w:lvlOverride w:ilvl="7">
-      <w:startOverride w:val="1"/>
-    </w:lvlOverride>
-    <w:lvlOverride w:ilvl="8">
-      <w:startOverride w:val="1"/>
-    </w:lvlOverride>
-  </w:num>
-  <w:num w:numId="1006">
-    <w:abstractNumId w:val="991"/>
-  </w:num>
   <w:num w:numId="1007">
     <w:abstractNumId w:val="991"/>
   </w:num>
@@ -3357,6 +3473,9 @@
     <w:abstractNumId w:val="991"/>
   </w:num>
   <w:num w:numId="1012">
+    <w:abstractNumId w:val="991"/>
+  </w:num>
+  <w:num w:numId="1013">
     <w:abstractNumId w:val="991"/>
   </w:num>
 </w:numbering>

</xml_diff>

<commit_message>
rebuilt with print hide template, updated office hours in csc 602
</commit_message>
<xml_diff>
--- a/word/intro-to-programming_python.docx
+++ b/word/intro-to-programming_python.docx
@@ -76,7 +76,7 @@
         <w:rPr>
           <w:b/>
         </w:rPr>
-        <w:t xml:space="preserve">Computer Science 0145-602, Fall 2022</w:t>
+        <w:t xml:space="preserve">Computer Science 0145-602-001, Fall 2022</w:t>
       </w:r>
     </w:p>
     <w:p>
@@ -221,6 +221,18 @@
         <w:pStyle w:val="Compact"/>
       </w:pPr>
       <w:r>
+        <w:t xml:space="preserve">Monday, 11-12PM</w:t>
+      </w:r>
+    </w:p>
+    <w:p>
+      <w:pPr>
+        <w:numPr>
+          <w:ilvl w:val="0"/>
+          <w:numId w:val="1002"/>
+        </w:numPr>
+        <w:pStyle w:val="Compact"/>
+      </w:pPr>
+      <w:r>
         <w:t xml:space="preserve">Wednesday, 4:30-5:30PM</w:t>
       </w:r>
     </w:p>
@@ -396,41 +408,18 @@
         <w:t xml:space="preserve"> </w:t>
       </w:r>
       <w:r>
-        <w:t xml:space="preserve">Jupyter Hub. You will have to create an account on our Jupyter Hub by going</w:t>
-      </w:r>
-      <w:r>
-        <w:t xml:space="preserve"> </w:t>
-      </w:r>
-      <w:r>
-        <w:t xml:space="preserve">to</w:t>
-      </w:r>
-      <w:r>
-        <w:t xml:space="preserve"> </w:t>
-      </w:r>
-      <w:hyperlink r:id="rId26">
-        <w:r>
-          <w:rPr>
-            <w:rStyle w:val="Hyperlink"/>
-          </w:rPr>
-          <w:t xml:space="preserve">https://data.mixi.nyc</w:t>
-        </w:r>
-      </w:hyperlink>
-      <w:r>
-        <w:t xml:space="preserve"> </w:t>
-      </w:r>
-      <w:r>
-        <w:t xml:space="preserve">and joining using your Adelphi student email.</w:t>
+        <w:t xml:space="preserve">Jupyter Hub. Instructions for joining our Jupyter Hub are on the course website.</w:t>
       </w:r>
     </w:p>
     <w:p>
       <w:pPr>
         <w:pStyle w:val="Heading1"/>
       </w:pPr>
-      <w:bookmarkStart w:id="27" w:name="required-text"/>
+      <w:bookmarkStart w:id="26" w:name="required-text"/>
       <w:r>
         <w:t xml:space="preserve">Required Text</w:t>
       </w:r>
-      <w:bookmarkEnd w:id="27"/>
+      <w:bookmarkEnd w:id="26"/>
     </w:p>
     <w:p>
       <w:pPr>
@@ -530,7 +519,7 @@
       <w:r>
         <w:t xml:space="preserve"> </w:t>
       </w:r>
-      <w:hyperlink r:id="rId28">
+      <w:hyperlink r:id="rId27">
         <w:r>
           <w:rPr>
             <w:rStyle w:val="Hyperlink"/>
@@ -553,7 +542,7 @@
       <w:r>
         <w:t xml:space="preserve"> </w:t>
       </w:r>
-      <w:hyperlink r:id="rId29">
+      <w:hyperlink r:id="rId28">
         <w:r>
           <w:rPr>
             <w:rStyle w:val="Hyperlink"/>
@@ -567,11 +556,11 @@
       <w:pPr>
         <w:pStyle w:val="Heading1"/>
       </w:pPr>
-      <w:bookmarkStart w:id="30" w:name="reference-materials"/>
+      <w:bookmarkStart w:id="29" w:name="reference-materials"/>
       <w:r>
         <w:t xml:space="preserve">Reference Materials</w:t>
       </w:r>
-      <w:bookmarkEnd w:id="30"/>
+      <w:bookmarkEnd w:id="29"/>
     </w:p>
     <w:p>
       <w:pPr>
@@ -595,7 +584,7 @@
       <w:r>
         <w:t xml:space="preserve">[</w:t>
       </w:r>
-      <w:hyperlink r:id="rId31">
+      <w:hyperlink r:id="rId30">
         <w:r>
           <w:rPr>
             <w:rStyle w:val="Hyperlink"/>
@@ -624,7 +613,7 @@
       <w:r>
         <w:t xml:space="preserve">[</w:t>
       </w:r>
-      <w:hyperlink r:id="rId32">
+      <w:hyperlink r:id="rId31">
         <w:r>
           <w:rPr>
             <w:rStyle w:val="Hyperlink"/>
@@ -653,7 +642,7 @@
       <w:r>
         <w:t xml:space="preserve">[</w:t>
       </w:r>
-      <w:hyperlink r:id="rId33">
+      <w:hyperlink r:id="rId32">
         <w:r>
           <w:rPr>
             <w:rStyle w:val="Hyperlink"/>
@@ -682,7 +671,7 @@
       <w:r>
         <w:t xml:space="preserve">[</w:t>
       </w:r>
-      <w:hyperlink r:id="rId34">
+      <w:hyperlink r:id="rId33">
         <w:r>
           <w:rPr>
             <w:rStyle w:val="Hyperlink"/>
@@ -711,7 +700,7 @@
       <w:r>
         <w:t xml:space="preserve">[</w:t>
       </w:r>
-      <w:hyperlink r:id="rId35">
+      <w:hyperlink r:id="rId34">
         <w:r>
           <w:rPr>
             <w:rStyle w:val="Hyperlink"/>
@@ -733,53 +722,53 @@
       <w:pPr>
         <w:pStyle w:val="Heading1"/>
       </w:pPr>
-      <w:bookmarkStart w:id="36" w:name="class-meetings"/>
+      <w:bookmarkStart w:id="35" w:name="class-meetings"/>
       <w:r>
         <w:t xml:space="preserve">Class meetings</w:t>
       </w:r>
+      <w:bookmarkEnd w:id="35"/>
+    </w:p>
+    <w:p>
+      <w:pPr>
+        <w:pStyle w:val="FirstParagraph"/>
+      </w:pPr>
+      <w:r>
+        <w:t xml:space="preserve">This is a fully asynchronous online class, which will run on a Monday-Monday schedule,</w:t>
+      </w:r>
+      <w:r>
+        <w:t xml:space="preserve"> </w:t>
+      </w:r>
+      <w:r>
+        <w:t xml:space="preserve">meaning new topics will begin each Monday, and quizzes will be due by end</w:t>
+      </w:r>
+      <w:r>
+        <w:t xml:space="preserve"> </w:t>
+      </w:r>
+      <w:r>
+        <w:t xml:space="preserve">of day on Sunday. There are no set meeting times, and there will not be</w:t>
+      </w:r>
+      <w:r>
+        <w:t xml:space="preserve"> </w:t>
+      </w:r>
+      <w:r>
+        <w:t xml:space="preserve">Zoom or other video class sessions. You will be able to flexibly schedule your</w:t>
+      </w:r>
+      <w:r>
+        <w:t xml:space="preserve"> </w:t>
+      </w:r>
+      <w:r>
+        <w:t xml:space="preserve">time within the week for each topic.</w:t>
+      </w:r>
+    </w:p>
+    <w:p>
+      <w:pPr>
+        <w:pStyle w:val="Heading3"/>
+      </w:pPr>
+      <w:bookmarkStart w:id="36" w:name="weekly-topics"/>
+      <w:r>
+        <w:t xml:space="preserve">Weekly topics</w:t>
+      </w:r>
       <w:bookmarkEnd w:id="36"/>
-    </w:p>
-    <w:p>
-      <w:pPr>
-        <w:pStyle w:val="FirstParagraph"/>
-      </w:pPr>
-      <w:r>
-        <w:t xml:space="preserve">This is a fully asynchronous online class, which will run on a Monday-Monday schedule,</w:t>
-      </w:r>
-      <w:r>
-        <w:t xml:space="preserve"> </w:t>
-      </w:r>
-      <w:r>
-        <w:t xml:space="preserve">meaning new topics will begin each Monday, and quizzes will be due by end</w:t>
-      </w:r>
-      <w:r>
-        <w:t xml:space="preserve"> </w:t>
-      </w:r>
-      <w:r>
-        <w:t xml:space="preserve">of day on Sunday. There are no set meeting times, and there will not be</w:t>
-      </w:r>
-      <w:r>
-        <w:t xml:space="preserve"> </w:t>
-      </w:r>
-      <w:r>
-        <w:t xml:space="preserve">Zoom or other video class sessions. You will be able to flexibly schedule your</w:t>
-      </w:r>
-      <w:r>
-        <w:t xml:space="preserve"> </w:t>
-      </w:r>
-      <w:r>
-        <w:t xml:space="preserve">time within the week for each topic.</w:t>
-      </w:r>
-    </w:p>
-    <w:p>
-      <w:pPr>
-        <w:pStyle w:val="Heading3"/>
-      </w:pPr>
-      <w:bookmarkStart w:id="37" w:name="weekly-topics"/>
-      <w:r>
-        <w:t xml:space="preserve">Weekly topics</w:t>
-      </w:r>
-      <w:bookmarkEnd w:id="37"/>
     </w:p>
     <w:tbl>
       <w:tblPr>
@@ -1815,10 +1804,64 @@
       <w:pPr>
         <w:pStyle w:val="Heading3"/>
       </w:pPr>
-      <w:bookmarkStart w:id="38" w:name="live-labs"/>
+      <w:bookmarkStart w:id="37" w:name="live-labs"/>
       <w:r>
         <w:t xml:space="preserve">Live labs</w:t>
       </w:r>
+      <w:bookmarkEnd w:id="37"/>
+    </w:p>
+    <w:p>
+      <w:pPr>
+        <w:pStyle w:val="FirstParagraph"/>
+      </w:pPr>
+      <w:r>
+        <w:t xml:space="preserve">In addition to the required weekly assignments, there will be several</w:t>
+      </w:r>
+      <w:r>
+        <w:t xml:space="preserve"> </w:t>
+      </w:r>
+      <w:r>
+        <w:t xml:space="preserve">“</w:t>
+      </w:r>
+      <w:r>
+        <w:t xml:space="preserve">live</w:t>
+      </w:r>
+      <w:r>
+        <w:t xml:space="preserve">”</w:t>
+      </w:r>
+      <w:r>
+        <w:t xml:space="preserve"> </w:t>
+      </w:r>
+      <w:r>
+        <w:t xml:space="preserve">labs on Wednesdays (4:30-5:30). These live</w:t>
+      </w:r>
+      <w:r>
+        <w:t xml:space="preserve"> </w:t>
+      </w:r>
+      <w:r>
+        <w:rPr>
+          <w:b/>
+        </w:rPr>
+        <w:t xml:space="preserve">sessions are optional</w:t>
+      </w:r>
+      <w:r>
+        <w:t xml:space="preserve">, but will</w:t>
+      </w:r>
+      <w:r>
+        <w:t xml:space="preserve"> </w:t>
+      </w:r>
+      <w:r>
+        <w:t xml:space="preserve">offer additional help and hands-on demonstration of course concepts.</w:t>
+      </w:r>
+    </w:p>
+    <w:p>
+      <w:pPr>
+        <w:pStyle w:val="Heading3"/>
+      </w:pPr>
+      <w:bookmarkStart w:id="38" w:name="tutoring"/>
+      <w:r>
+        <w:t xml:space="preserve">Tutoring</w:t>
+      </w:r>
       <w:bookmarkEnd w:id="38"/>
     </w:p>
     <w:p>
@@ -1826,66 +1869,12 @@
         <w:pStyle w:val="FirstParagraph"/>
       </w:pPr>
       <w:r>
-        <w:t xml:space="preserve">In addition to the required weekly assignments, there will be several</w:t>
-      </w:r>
-      <w:r>
-        <w:t xml:space="preserve"> </w:t>
-      </w:r>
-      <w:r>
-        <w:t xml:space="preserve">“</w:t>
-      </w:r>
-      <w:r>
-        <w:t xml:space="preserve">live</w:t>
-      </w:r>
-      <w:r>
-        <w:t xml:space="preserve">”</w:t>
-      </w:r>
-      <w:r>
-        <w:t xml:space="preserve"> </w:t>
-      </w:r>
-      <w:r>
-        <w:t xml:space="preserve">labs on Wednesdays (4:30-5:30). These live</w:t>
-      </w:r>
-      <w:r>
-        <w:t xml:space="preserve"> </w:t>
-      </w:r>
-      <w:r>
-        <w:rPr>
-          <w:b/>
-        </w:rPr>
-        <w:t xml:space="preserve">sessions are optional</w:t>
-      </w:r>
-      <w:r>
-        <w:t xml:space="preserve">, but will</w:t>
-      </w:r>
-      <w:r>
-        <w:t xml:space="preserve"> </w:t>
-      </w:r>
-      <w:r>
-        <w:t xml:space="preserve">offer additional help and hands-on demonstration of course concepts.</w:t>
-      </w:r>
-    </w:p>
-    <w:p>
-      <w:pPr>
-        <w:pStyle w:val="Heading3"/>
-      </w:pPr>
-      <w:bookmarkStart w:id="39" w:name="tutoring"/>
-      <w:r>
-        <w:t xml:space="preserve">Tutoring</w:t>
-      </w:r>
-      <w:bookmarkEnd w:id="39"/>
-    </w:p>
-    <w:p>
-      <w:pPr>
-        <w:pStyle w:val="FirstParagraph"/>
-      </w:pPr>
-      <w:r>
         <w:t xml:space="preserve">The Adelphi Learning Center offers</w:t>
       </w:r>
       <w:r>
         <w:t xml:space="preserve"> </w:t>
       </w:r>
-      <w:hyperlink r:id="rId40">
+      <w:hyperlink r:id="rId39">
         <w:r>
           <w:rPr>
             <w:rStyle w:val="Hyperlink"/>
@@ -1937,11 +1926,11 @@
       <w:pPr>
         <w:pStyle w:val="Heading1"/>
       </w:pPr>
-      <w:bookmarkStart w:id="41" w:name="assignments-and-grading"/>
+      <w:bookmarkStart w:id="40" w:name="assignments-and-grading"/>
       <w:r>
         <w:t xml:space="preserve">Assignments and Grading</w:t>
       </w:r>
-      <w:bookmarkEnd w:id="41"/>
+      <w:bookmarkEnd w:id="40"/>
     </w:p>
     <w:tbl>
       <w:tblPr>
@@ -2042,10 +2031,58 @@
       <w:pPr>
         <w:pStyle w:val="Heading2"/>
       </w:pPr>
-      <w:bookmarkStart w:id="42" w:name="lab-exercises"/>
+      <w:bookmarkStart w:id="41" w:name="lab-exercises"/>
       <w:r>
         <w:t xml:space="preserve">Lab Exercises</w:t>
       </w:r>
+      <w:bookmarkEnd w:id="41"/>
+    </w:p>
+    <w:p>
+      <w:pPr>
+        <w:pStyle w:val="FirstParagraph"/>
+      </w:pPr>
+      <w:r>
+        <w:t xml:space="preserve">Most weeks there will be ungraded lab exercises where students can practice</w:t>
+      </w:r>
+      <w:r>
+        <w:t xml:space="preserve"> </w:t>
+      </w:r>
+      <w:r>
+        <w:t xml:space="preserve">the new materials covered. In general, you should spend about one hour working</w:t>
+      </w:r>
+      <w:r>
+        <w:t xml:space="preserve"> </w:t>
+      </w:r>
+      <w:r>
+        <w:t xml:space="preserve">on these exercises. If you understand the exercises, you will be on track with</w:t>
+      </w:r>
+      <w:r>
+        <w:t xml:space="preserve"> </w:t>
+      </w:r>
+      <w:r>
+        <w:t xml:space="preserve">the course. There may be bonus problems that are a little bit more</w:t>
+      </w:r>
+      <w:r>
+        <w:t xml:space="preserve"> </w:t>
+      </w:r>
+      <w:r>
+        <w:t xml:space="preserve">challenging, which are optional. You are encouraged to work on the exercises</w:t>
+      </w:r>
+      <w:r>
+        <w:t xml:space="preserve"> </w:t>
+      </w:r>
+      <w:r>
+        <w:t xml:space="preserve">with other students and friends. You are not asked to turn in lab assignments.</w:t>
+      </w:r>
+    </w:p>
+    <w:p>
+      <w:pPr>
+        <w:pStyle w:val="Heading2"/>
+      </w:pPr>
+      <w:bookmarkStart w:id="42" w:name="quizzes"/>
+      <w:r>
+        <w:t xml:space="preserve">Quizzes</w:t>
+      </w:r>
       <w:bookmarkEnd w:id="42"/>
     </w:p>
     <w:p>
@@ -2053,46 +2090,126 @@
         <w:pStyle w:val="FirstParagraph"/>
       </w:pPr>
       <w:r>
-        <w:t xml:space="preserve">Most weeks there will be ungraded lab exercises where students can practice</w:t>
-      </w:r>
-      <w:r>
-        <w:t xml:space="preserve"> </w:t>
-      </w:r>
-      <w:r>
-        <w:t xml:space="preserve">the new materials covered. In general, you should spend about one hour working</w:t>
-      </w:r>
-      <w:r>
-        <w:t xml:space="preserve"> </w:t>
-      </w:r>
-      <w:r>
-        <w:t xml:space="preserve">on these exercises. If you understand the exercises, you will be on track with</w:t>
-      </w:r>
-      <w:r>
-        <w:t xml:space="preserve"> </w:t>
-      </w:r>
-      <w:r>
-        <w:t xml:space="preserve">the course. There may be bonus problems that are a little bit more</w:t>
-      </w:r>
-      <w:r>
-        <w:t xml:space="preserve"> </w:t>
-      </w:r>
-      <w:r>
-        <w:t xml:space="preserve">challenging, which are optional. You are encouraged to work on the exercises</w:t>
-      </w:r>
-      <w:r>
-        <w:t xml:space="preserve"> </w:t>
-      </w:r>
-      <w:r>
-        <w:t xml:space="preserve">with other students and friends. You are not asked to turn in lab assignments.</w:t>
+        <w:t xml:space="preserve">Quizzes will consist of 1-3 questions, similar to the lab exercises. Each quiz</w:t>
+      </w:r>
+      <w:r>
+        <w:t xml:space="preserve"> </w:t>
+      </w:r>
+      <w:r>
+        <w:t xml:space="preserve">is worth a total of 6 points. Earlier in the semester, the quizzes will have</w:t>
+      </w:r>
+      <w:r>
+        <w:t xml:space="preserve"> </w:t>
+      </w:r>
+      <w:r>
+        <w:t xml:space="preserve">up to 6 questions each, with multiple choice and short answer questions. After</w:t>
+      </w:r>
+      <w:r>
+        <w:t xml:space="preserve"> </w:t>
+      </w:r>
+      <w:r>
+        <w:t xml:space="preserve">we develop more skills writing code, quizzes will consist of a single question</w:t>
+      </w:r>
+      <w:r>
+        <w:t xml:space="preserve"> </w:t>
+      </w:r>
+      <w:r>
+        <w:t xml:space="preserve">and you will copy-paste your solution or upload your source code to Moodle.</w:t>
+      </w:r>
+    </w:p>
+    <w:p>
+      <w:pPr>
+        <w:pStyle w:val="BodyText"/>
+      </w:pPr>
+      <w:r>
+        <w:t xml:space="preserve">Quizzes will be timed, taken through Moodle. If you have already worked throug</w:t>
+      </w:r>
+      <w:r>
+        <w:t xml:space="preserve"> </w:t>
+      </w:r>
+      <w:r>
+        <w:t xml:space="preserve">the lab problems, quiz problems are designed to take approximately 30-40 minutes</w:t>
+      </w:r>
+      <w:r>
+        <w:t xml:space="preserve"> </w:t>
+      </w:r>
+      <w:r>
+        <w:t xml:space="preserve">to complete. You will have 90 minutes once you begin the quiz to submit your</w:t>
+      </w:r>
+      <w:r>
+        <w:t xml:space="preserve"> </w:t>
+      </w:r>
+      <w:r>
+        <w:t xml:space="preserve">answers. Before you attempt the quiz, make sure that you are ready to proceed –</w:t>
+      </w:r>
+      <w:r>
+        <w:t xml:space="preserve"> </w:t>
+      </w:r>
+      <w:r>
+        <w:t xml:space="preserve">you will not be able to pause the quiz once it begins. You can use the textbook,</w:t>
+      </w:r>
+      <w:r>
+        <w:t xml:space="preserve"> </w:t>
+      </w:r>
+      <w:r>
+        <w:t xml:space="preserve">course examples, and any documentation or internet resources you find.</w:t>
+      </w:r>
+      <w:r>
+        <w:t xml:space="preserve"> </w:t>
+      </w:r>
+      <w:r>
+        <w:rPr>
+          <w:b/>
+        </w:rPr>
+        <w:t xml:space="preserve">You may</w:t>
+      </w:r>
+      <w:r>
+        <w:rPr>
+          <w:b/>
+        </w:rPr>
+        <w:t xml:space="preserve"> </w:t>
+      </w:r>
+      <w:r>
+        <w:rPr>
+          <w:b/>
+        </w:rPr>
+        <w:t xml:space="preserve">not ask other people for help.</w:t>
+      </w:r>
+      <w:r>
+        <w:t xml:space="preserve"> </w:t>
+      </w:r>
+      <w:r>
+        <w:t xml:space="preserve">While programming is a highly collaborative</w:t>
+      </w:r>
+      <w:r>
+        <w:t xml:space="preserve"> </w:t>
+      </w:r>
+      <w:r>
+        <w:t xml:space="preserve">practice, these quizzes are meant to assess</w:t>
+      </w:r>
+      <w:r>
+        <w:t xml:space="preserve"> </w:t>
+      </w:r>
+      <w:r>
+        <w:rPr>
+          <w:i/>
+        </w:rPr>
+        <w:t xml:space="preserve">your</w:t>
+      </w:r>
+      <w:r>
+        <w:t xml:space="preserve"> </w:t>
+      </w:r>
+      <w:r>
+        <w:t xml:space="preserve">work and understanding.</w:t>
       </w:r>
     </w:p>
     <w:p>
       <w:pPr>
         <w:pStyle w:val="Heading2"/>
       </w:pPr>
-      <w:bookmarkStart w:id="43" w:name="quizzes"/>
-      <w:r>
-        <w:t xml:space="preserve">Quizzes</w:t>
+      <w:bookmarkStart w:id="43" w:name="final-project-data-analysis"/>
+      <w:r>
+        <w:t xml:space="preserve">Final Project: Data Analysis</w:t>
       </w:r>
       <w:bookmarkEnd w:id="43"/>
     </w:p>
@@ -2101,31 +2218,19 @@
         <w:pStyle w:val="FirstParagraph"/>
       </w:pPr>
       <w:r>
-        <w:t xml:space="preserve">Quizzes will consist of 1-3 questions, similar to the lab exercises. Each quiz</w:t>
-      </w:r>
-      <w:r>
-        <w:t xml:space="preserve"> </w:t>
-      </w:r>
-      <w:r>
-        <w:t xml:space="preserve">is worth a total of 6 points. Earlier in the semester, the quizzes will have</w:t>
-      </w:r>
-      <w:r>
-        <w:t xml:space="preserve"> </w:t>
-      </w:r>
-      <w:r>
-        <w:t xml:space="preserve">up to 6 questions each, with multiple choice and short answer questions. After</w:t>
-      </w:r>
-      <w:r>
-        <w:t xml:space="preserve"> </w:t>
-      </w:r>
-      <w:r>
-        <w:t xml:space="preserve">we develop more skills writing code, quizzes will consist of a single question</w:t>
-      </w:r>
-      <w:r>
-        <w:t xml:space="preserve"> </w:t>
-      </w:r>
-      <w:r>
-        <w:t xml:space="preserve">and you will copy-paste your solution or upload your source code to Moodle.</w:t>
+        <w:t xml:space="preserve">During the course of the semester we will be learning about the software design</w:t>
+      </w:r>
+      <w:r>
+        <w:t xml:space="preserve"> </w:t>
+      </w:r>
+      <w:r>
+        <w:t xml:space="preserve">process, and have the opportunity to write a larger program for this final project.</w:t>
+      </w:r>
+      <w:r>
+        <w:t xml:space="preserve"> </w:t>
+      </w:r>
+      <w:r>
+        <w:t xml:space="preserve">The final project is a group project, and you should work in a group of 2-4 students.</w:t>
       </w:r>
     </w:p>
     <w:p>
@@ -2133,70 +2238,7 @@
         <w:pStyle w:val="BodyText"/>
       </w:pPr>
       <w:r>
-        <w:t xml:space="preserve">Quizzes will be timed, taken through Moodle. If you have already worked throug</w:t>
-      </w:r>
-      <w:r>
-        <w:t xml:space="preserve"> </w:t>
-      </w:r>
-      <w:r>
-        <w:t xml:space="preserve">the lab problems, quiz problems are designed to take approximately 30-40 minutes</w:t>
-      </w:r>
-      <w:r>
-        <w:t xml:space="preserve"> </w:t>
-      </w:r>
-      <w:r>
-        <w:t xml:space="preserve">to complete. You will have 90 minutes once you begin the quiz to submit your</w:t>
-      </w:r>
-      <w:r>
-        <w:t xml:space="preserve"> </w:t>
-      </w:r>
-      <w:r>
-        <w:t xml:space="preserve">answers. Before you attempt the quiz, make sure that you are ready to proceed –</w:t>
-      </w:r>
-      <w:r>
-        <w:t xml:space="preserve"> </w:t>
-      </w:r>
-      <w:r>
-        <w:t xml:space="preserve">you will not be able to pause the quiz once it begins. You can use the textbook,</w:t>
-      </w:r>
-      <w:r>
-        <w:t xml:space="preserve"> </w:t>
-      </w:r>
-      <w:r>
-        <w:t xml:space="preserve">course examples, and any documentation or internet resources you find.</w:t>
-      </w:r>
-      <w:r>
-        <w:t xml:space="preserve"> </w:t>
-      </w:r>
-      <w:r>
-        <w:rPr>
-          <w:b/>
-        </w:rPr>
-        <w:t xml:space="preserve">You may</w:t>
-      </w:r>
-      <w:r>
-        <w:rPr>
-          <w:b/>
-        </w:rPr>
-        <w:t xml:space="preserve"> </w:t>
-      </w:r>
-      <w:r>
-        <w:rPr>
-          <w:b/>
-        </w:rPr>
-        <w:t xml:space="preserve">not ask other people for help.</w:t>
-      </w:r>
-      <w:r>
-        <w:t xml:space="preserve"> </w:t>
-      </w:r>
-      <w:r>
-        <w:t xml:space="preserve">While programming is a highly collaborative</w:t>
-      </w:r>
-      <w:r>
-        <w:t xml:space="preserve"> </w:t>
-      </w:r>
-      <w:r>
-        <w:t xml:space="preserve">practice, these quizzes are meant to assess</w:t>
+        <w:t xml:space="preserve">You will choose to do either a</w:t>
       </w:r>
       <w:r>
         <w:t xml:space="preserve"> </w:t>
@@ -2205,206 +2247,153 @@
         <w:rPr>
           <w:i/>
         </w:rPr>
-        <w:t xml:space="preserve">your</w:t>
-      </w:r>
-      <w:r>
-        <w:t xml:space="preserve"> </w:t>
-      </w:r>
-      <w:r>
-        <w:t xml:space="preserve">work and understanding.</w:t>
-      </w:r>
-    </w:p>
-    <w:p>
-      <w:pPr>
-        <w:pStyle w:val="Heading2"/>
-      </w:pPr>
-      <w:bookmarkStart w:id="44" w:name="final-project-data-analysis"/>
-      <w:r>
-        <w:t xml:space="preserve">Final Project: Data Analysis</w:t>
+        <w:t xml:space="preserve">content analysis</w:t>
+      </w:r>
+      <w:r>
+        <w:t xml:space="preserve"> </w:t>
+      </w:r>
+      <w:r>
+        <w:t xml:space="preserve">project working with a corpus</w:t>
+      </w:r>
+      <w:r>
+        <w:t xml:space="preserve"> </w:t>
+      </w:r>
+      <w:r>
+        <w:t xml:space="preserve">of text data,</w:t>
+      </w:r>
+      <w:r>
+        <w:t xml:space="preserve"> </w:t>
+      </w:r>
+      <w:r>
+        <w:rPr>
+          <w:i/>
+        </w:rPr>
+        <w:t xml:space="preserve">or</w:t>
+      </w:r>
+      <w:r>
+        <w:t xml:space="preserve"> </w:t>
+      </w:r>
+      <w:r>
+        <w:t xml:space="preserve">a data analysis project working with quantitative data</w:t>
+      </w:r>
+      <w:r>
+        <w:t xml:space="preserve"> </w:t>
+      </w:r>
+      <w:r>
+        <w:t xml:space="preserve">from the New York City public schools open data set.</w:t>
+      </w:r>
+    </w:p>
+    <w:p>
+      <w:pPr>
+        <w:pStyle w:val="BodyText"/>
+      </w:pPr>
+      <w:r>
+        <w:t xml:space="preserve">Content Analysis is a research approach that uses statistical methods to analyze</w:t>
+      </w:r>
+      <w:r>
+        <w:t xml:space="preserve"> </w:t>
+      </w:r>
+      <w:r>
+        <w:t xml:space="preserve">textual data. The skills we develop in this first semester of programming</w:t>
+      </w:r>
+      <w:r>
+        <w:t xml:space="preserve"> </w:t>
+      </w:r>
+      <w:r>
+        <w:t xml:space="preserve">will be enough to allow us to conduct our own, novel content analysis research.</w:t>
+      </w:r>
+      <w:r>
+        <w:t xml:space="preserve"> </w:t>
+      </w:r>
+      <w:r>
+        <w:t xml:space="preserve">We will be focusing on the analysis of textual data, with examples looking at</w:t>
+      </w:r>
+      <w:r>
+        <w:t xml:space="preserve"> </w:t>
+      </w:r>
+      <w:r>
+        <w:t xml:space="preserve">the content found in works of literature, song lyrics, and in political speeches.</w:t>
+      </w:r>
+    </w:p>
+    <w:p>
+      <w:pPr>
+        <w:pStyle w:val="BodyText"/>
+      </w:pPr>
+      <w:r>
+        <w:t xml:space="preserve">Python is an excellent programming language for</w:t>
+      </w:r>
+      <w:r>
+        <w:t xml:space="preserve"> </w:t>
+      </w:r>
+      <w:r>
+        <w:rPr>
+          <w:i/>
+        </w:rPr>
+        <w:t xml:space="preserve">data science</w:t>
+      </w:r>
+      <w:r>
+        <w:t xml:space="preserve">, and we will learn</w:t>
+      </w:r>
+      <w:r>
+        <w:t xml:space="preserve"> </w:t>
+      </w:r>
+      <w:r>
+        <w:t xml:space="preserve">some of the basic techniques of data science with python while looking at data</w:t>
+      </w:r>
+      <w:r>
+        <w:t xml:space="preserve"> </w:t>
+      </w:r>
+      <w:r>
+        <w:t xml:space="preserve">about New York City schools, including demographic information, State test scores,</w:t>
+      </w:r>
+      <w:r>
+        <w:t xml:space="preserve"> </w:t>
+      </w:r>
+      <w:r>
+        <w:t xml:space="preserve">regents scores, etc.</w:t>
+      </w:r>
+    </w:p>
+    <w:p>
+      <w:pPr>
+        <w:pStyle w:val="BodyText"/>
+      </w:pPr>
+      <w:r>
+        <w:t xml:space="preserve">Your team will choose a single topic and coordinate (through sharing code on</w:t>
+      </w:r>
+      <w:r>
+        <w:t xml:space="preserve"> </w:t>
+      </w:r>
+      <w:r>
+        <w:t xml:space="preserve">our Jupyter Hub) on the final project. To submit this project you will turn</w:t>
+      </w:r>
+      <w:r>
+        <w:t xml:space="preserve"> </w:t>
+      </w:r>
+      <w:r>
+        <w:t xml:space="preserve">your finished Jupyter Notebook which includes both the code and the formatted</w:t>
+      </w:r>
+      <w:r>
+        <w:t xml:space="preserve"> </w:t>
+      </w:r>
+      <w:r>
+        <w:t xml:space="preserve">output. Each team member will upload a video screencast where they discuss</w:t>
+      </w:r>
+      <w:r>
+        <w:t xml:space="preserve"> </w:t>
+      </w:r>
+      <w:r>
+        <w:t xml:space="preserve">a key aspect of the code where they were the lead developer/designer.</w:t>
+      </w:r>
+    </w:p>
+    <w:p>
+      <w:pPr>
+        <w:pStyle w:val="Heading3"/>
+      </w:pPr>
+      <w:bookmarkStart w:id="44" w:name="final-project-grading"/>
+      <w:r>
+        <w:t xml:space="preserve">Final Project Grading:</w:t>
       </w:r>
       <w:bookmarkEnd w:id="44"/>
-    </w:p>
-    <w:p>
-      <w:pPr>
-        <w:pStyle w:val="FirstParagraph"/>
-      </w:pPr>
-      <w:r>
-        <w:t xml:space="preserve">During the course of the semester we will be learning about the software design</w:t>
-      </w:r>
-      <w:r>
-        <w:t xml:space="preserve"> </w:t>
-      </w:r>
-      <w:r>
-        <w:t xml:space="preserve">process, and have the opportunity to write a larger program for this final project.</w:t>
-      </w:r>
-      <w:r>
-        <w:t xml:space="preserve"> </w:t>
-      </w:r>
-      <w:r>
-        <w:t xml:space="preserve">The final project is a group project, and you should work in a group of 2-4 students.</w:t>
-      </w:r>
-    </w:p>
-    <w:p>
-      <w:pPr>
-        <w:pStyle w:val="BodyText"/>
-      </w:pPr>
-      <w:r>
-        <w:t xml:space="preserve">You will choose to do either a</w:t>
-      </w:r>
-      <w:r>
-        <w:t xml:space="preserve"> </w:t>
-      </w:r>
-      <w:r>
-        <w:rPr>
-          <w:i/>
-        </w:rPr>
-        <w:t xml:space="preserve">content analysis</w:t>
-      </w:r>
-      <w:r>
-        <w:t xml:space="preserve"> </w:t>
-      </w:r>
-      <w:r>
-        <w:t xml:space="preserve">project working with a corpus</w:t>
-      </w:r>
-      <w:r>
-        <w:t xml:space="preserve"> </w:t>
-      </w:r>
-      <w:r>
-        <w:t xml:space="preserve">of text data,</w:t>
-      </w:r>
-      <w:r>
-        <w:t xml:space="preserve"> </w:t>
-      </w:r>
-      <w:r>
-        <w:rPr>
-          <w:i/>
-        </w:rPr>
-        <w:t xml:space="preserve">or</w:t>
-      </w:r>
-      <w:r>
-        <w:t xml:space="preserve"> </w:t>
-      </w:r>
-      <w:r>
-        <w:t xml:space="preserve">a data analysis project working with quantitative data</w:t>
-      </w:r>
-      <w:r>
-        <w:t xml:space="preserve"> </w:t>
-      </w:r>
-      <w:r>
-        <w:t xml:space="preserve">from the New York City public schools open data set.</w:t>
-      </w:r>
-    </w:p>
-    <w:p>
-      <w:pPr>
-        <w:pStyle w:val="BodyText"/>
-      </w:pPr>
-      <w:r>
-        <w:t xml:space="preserve">Content Analysis is a research approach that uses statistical methods to analyze</w:t>
-      </w:r>
-      <w:r>
-        <w:t xml:space="preserve"> </w:t>
-      </w:r>
-      <w:r>
-        <w:t xml:space="preserve">textual data. The skills we develop in this first semester of programming</w:t>
-      </w:r>
-      <w:r>
-        <w:t xml:space="preserve"> </w:t>
-      </w:r>
-      <w:r>
-        <w:t xml:space="preserve">will be enough to allow us to conduct our own, novel content analysis research.</w:t>
-      </w:r>
-      <w:r>
-        <w:t xml:space="preserve"> </w:t>
-      </w:r>
-      <w:r>
-        <w:t xml:space="preserve">We will be focusing on the analysis of textual data, with examples looking at</w:t>
-      </w:r>
-      <w:r>
-        <w:t xml:space="preserve"> </w:t>
-      </w:r>
-      <w:r>
-        <w:t xml:space="preserve">the content found in works of literature, song lyrics, and in political speeches.</w:t>
-      </w:r>
-    </w:p>
-    <w:p>
-      <w:pPr>
-        <w:pStyle w:val="BodyText"/>
-      </w:pPr>
-      <w:r>
-        <w:t xml:space="preserve">Python is an excellent programming language for</w:t>
-      </w:r>
-      <w:r>
-        <w:t xml:space="preserve"> </w:t>
-      </w:r>
-      <w:r>
-        <w:rPr>
-          <w:i/>
-        </w:rPr>
-        <w:t xml:space="preserve">data science</w:t>
-      </w:r>
-      <w:r>
-        <w:t xml:space="preserve">, and we will learn</w:t>
-      </w:r>
-      <w:r>
-        <w:t xml:space="preserve"> </w:t>
-      </w:r>
-      <w:r>
-        <w:t xml:space="preserve">some of the basic techniques of data science with python while looking at data</w:t>
-      </w:r>
-      <w:r>
-        <w:t xml:space="preserve"> </w:t>
-      </w:r>
-      <w:r>
-        <w:t xml:space="preserve">about New York City schools, including demographic information, State test scores,</w:t>
-      </w:r>
-      <w:r>
-        <w:t xml:space="preserve"> </w:t>
-      </w:r>
-      <w:r>
-        <w:t xml:space="preserve">regents scores, etc.</w:t>
-      </w:r>
-    </w:p>
-    <w:p>
-      <w:pPr>
-        <w:pStyle w:val="BodyText"/>
-      </w:pPr>
-      <w:r>
-        <w:t xml:space="preserve">Your team will choose a single topic and coordinate (through sharing code on</w:t>
-      </w:r>
-      <w:r>
-        <w:t xml:space="preserve"> </w:t>
-      </w:r>
-      <w:r>
-        <w:t xml:space="preserve">our Jupyter Hub) on the final project. To submit this project you will turn</w:t>
-      </w:r>
-      <w:r>
-        <w:t xml:space="preserve"> </w:t>
-      </w:r>
-      <w:r>
-        <w:t xml:space="preserve">your finished Jupyter Notebook which includes both the code and the formatted</w:t>
-      </w:r>
-      <w:r>
-        <w:t xml:space="preserve"> </w:t>
-      </w:r>
-      <w:r>
-        <w:t xml:space="preserve">output, as well as a short team video (5-8 minutes) where each team member</w:t>
-      </w:r>
-      <w:r>
-        <w:t xml:space="preserve"> </w:t>
-      </w:r>
-      <w:r>
-        <w:t xml:space="preserve">describes a key aspect of the software that they worked on.</w:t>
-      </w:r>
-    </w:p>
-    <w:p>
-      <w:pPr>
-        <w:pStyle w:val="Heading3"/>
-      </w:pPr>
-      <w:bookmarkStart w:id="45" w:name="final-project-grading"/>
-      <w:r>
-        <w:t xml:space="preserve">Final Project Grading:</w:t>
-      </w:r>
-      <w:bookmarkEnd w:id="45"/>
     </w:p>
     <w:p>
       <w:pPr>

</xml_diff>

<commit_message>
updated instructions for final assignment
</commit_message>
<xml_diff>
--- a/word/intro-to-programming_python.docx
+++ b/word/intro-to-programming_python.docx
@@ -2370,7 +2370,7 @@
         <w:t xml:space="preserve"> </w:t>
       </w:r>
       <w:r>
-        <w:t xml:space="preserve">your finished Jupyter Notebook which includes both the code and the formatted</w:t>
+        <w:t xml:space="preserve">your finished Jupyter Notebook(s) which includes both the code and the formatted</w:t>
       </w:r>
       <w:r>
         <w:t xml:space="preserve"> </w:t>
@@ -2382,7 +2382,13 @@
         <w:t xml:space="preserve"> </w:t>
       </w:r>
       <w:r>
-        <w:t xml:space="preserve">a key aspect of the code where they were the lead developer/designer.</w:t>
+        <w:t xml:space="preserve">a key aspect of the code where they were the lead developer/designer. The</w:t>
+      </w:r>
+      <w:r>
+        <w:t xml:space="preserve"> </w:t>
+      </w:r>
+      <w:r>
+        <w:t xml:space="preserve">screencast must include the code you have written while you discuss it.</w:t>
       </w:r>
     </w:p>
     <w:p>

</xml_diff>

<commit_message>
added more instructions for the portfolio video
</commit_message>
<xml_diff>
--- a/word/intro-to-programming_python.docx
+++ b/word/intro-to-programming_python.docx
@@ -2321,7 +2321,7 @@
     </w:p>
     <w:bookmarkEnd w:id="51"/>
     <w:bookmarkEnd w:id="52"/>
-    <w:bookmarkStart w:id="58" w:name="assignments-and-grading"/>
+    <w:bookmarkStart w:id="60" w:name="assignments-and-grading"/>
     <w:p>
       <w:pPr>
         <w:pStyle w:val="Heading1"/>
@@ -2508,7 +2508,7 @@
       </w:r>
     </w:p>
     <w:bookmarkEnd w:id="53"/>
-    <w:bookmarkStart w:id="56" w:name="programming-portfolios"/>
+    <w:bookmarkStart w:id="58" w:name="programming-portfolios"/>
     <w:p>
       <w:pPr>
         <w:pStyle w:val="Heading2"/>
@@ -2571,21 +2571,102 @@
         <w:t xml:space="preserve">posted on the course website.</w:t>
       </w:r>
     </w:p>
-    <w:bookmarkStart w:id="54" w:name="portfolio-1"/>
-    <w:p>
-      <w:pPr>
-        <w:pStyle w:val="Heading3"/>
-      </w:pPr>
-      <w:r>
-        <w:t xml:space="preserve">Portfolio 1</w:t>
-      </w:r>
-    </w:p>
-    <w:p>
-      <w:pPr>
-        <w:pStyle w:val="FirstParagraph"/>
-      </w:pPr>
-      <w:r>
-        <w:t xml:space="preserve">Your first portfolio covers chapters 1-5 in</w:t>
+    <w:p>
+      <w:pPr>
+        <w:pStyle w:val="BodyText"/>
+      </w:pPr>
+      <w:r>
+        <w:t xml:space="preserve">This is not a video production class, so you are not expected to create a polished video with high production quality.</w:t>
+      </w:r>
+      <w:r>
+        <w:t xml:space="preserve"> </w:t>
+      </w:r>
+      <w:r>
+        <w:t xml:space="preserve">However, follow these tips to make a good video:</w:t>
+      </w:r>
+    </w:p>
+    <w:p>
+      <w:pPr>
+        <w:numPr>
+          <w:ilvl w:val="0"/>
+          <w:numId w:val="1009"/>
+        </w:numPr>
+        <w:pStyle w:val="Compact"/>
+      </w:pPr>
+      <w:r>
+        <w:rPr>
+          <w:bCs/>
+          <w:b/>
+        </w:rPr>
+        <w:t xml:space="preserve">Make good use of the time.</w:t>
+      </w:r>
+      <w:r>
+        <w:t xml:space="preserve"> </w:t>
+      </w:r>
+      <w:r>
+        <w:t xml:space="preserve">Write an outline for your video before recording. Open all of</w:t>
+      </w:r>
+      <w:r>
+        <w:t xml:space="preserve"> </w:t>
+      </w:r>
+      <w:r>
+        <w:t xml:space="preserve">the documents (code, browser tabs) you need. Practice what you are going to say.</w:t>
+      </w:r>
+    </w:p>
+    <w:p>
+      <w:pPr>
+        <w:numPr>
+          <w:ilvl w:val="0"/>
+          <w:numId w:val="1009"/>
+        </w:numPr>
+        <w:pStyle w:val="Compact"/>
+      </w:pPr>
+      <w:r>
+        <w:rPr>
+          <w:bCs/>
+          <w:b/>
+        </w:rPr>
+        <w:t xml:space="preserve">Record in high definition (aka HD, or 1920x1080 or higher)</w:t>
+      </w:r>
+      <w:r>
+        <w:t xml:space="preserve">.</w:t>
+      </w:r>
+      <w:r>
+        <w:t xml:space="preserve"> </w:t>
+      </w:r>
+      <w:r>
+        <w:t xml:space="preserve">Since reading text on the screen is key to the portfolio, make sure that you are making a</w:t>
+      </w:r>
+      <w:r>
+        <w:t xml:space="preserve"> </w:t>
+      </w:r>
+      <w:r>
+        <w:t xml:space="preserve">high resolution video so that the text isn’t pixelated/blurry.</w:t>
+      </w:r>
+    </w:p>
+    <w:p>
+      <w:pPr>
+        <w:numPr>
+          <w:ilvl w:val="0"/>
+          <w:numId w:val="1009"/>
+        </w:numPr>
+        <w:pStyle w:val="Compact"/>
+      </w:pPr>
+      <w:r>
+        <w:rPr>
+          <w:bCs/>
+          <w:b/>
+        </w:rPr>
+        <w:t xml:space="preserve">Record clear audio</w:t>
+      </w:r>
+      <w:r>
+        <w:t xml:space="preserve">. Test out your mic before you record the whole thing and make sure that</w:t>
+      </w:r>
+      <w:r>
+        <w:t xml:space="preserve"> </w:t>
+      </w:r>
+      <w:r>
+        <w:t xml:space="preserve">your audio is coming through clearly. The code on screen pluse your narration</w:t>
       </w:r>
       <w:r>
         <w:t xml:space="preserve"> </w:t>
@@ -2595,16 +2676,13 @@
           <w:iCs/>
           <w:i/>
         </w:rPr>
-        <w:t xml:space="preserve">How to Think Like a Computer Scientist</w:t>
-      </w:r>
-      <w:r>
-        <w:t xml:space="preserve">.</w:t>
-      </w:r>
-      <w:r>
-        <w:t xml:space="preserve"> </w:t>
-      </w:r>
-      <w:r>
-        <w:t xml:space="preserve">Key concepts for portfolio 1:</w:t>
+        <w:t xml:space="preserve">are</w:t>
+      </w:r>
+      <w:r>
+        <w:t xml:space="preserve"> </w:t>
+      </w:r>
+      <w:r>
+        <w:t xml:space="preserve">the portfolio.</w:t>
       </w:r>
     </w:p>
     <w:p>
@@ -2620,20 +2698,268 @@
           <w:bCs/>
           <w:b/>
         </w:rPr>
-        <w:t xml:space="preserve">algorithm:</w:t>
-      </w:r>
-      <w:r>
-        <w:t xml:space="preserve"> </w:t>
-      </w:r>
-      <w:r>
-        <w:t xml:space="preserve">your own definition of an algorithm and an example of an algorithm that you have written.</w:t>
+        <w:t xml:space="preserve">Lightly edit.</w:t>
+      </w:r>
+      <w:r>
+        <w:t xml:space="preserve"> </w:t>
+      </w:r>
+      <w:r>
+        <w:t xml:space="preserve">It will be hard to make the video all in one take. Consider using video editing</w:t>
+      </w:r>
+      <w:r>
+        <w:t xml:space="preserve"> </w:t>
+      </w:r>
+      <w:r>
+        <w:t xml:space="preserve">software to join clips together, add still screenshots, and edit out dead time.</w:t>
+      </w:r>
+      <w:r>
+        <w:t xml:space="preserve"> </w:t>
+      </w:r>
+      <w:r>
+        <w:rPr>
+          <w:iCs/>
+          <w:i/>
+        </w:rPr>
+        <w:t xml:space="preserve">Don’t</w:t>
+      </w:r>
+      <w:r>
+        <w:t xml:space="preserve"> </w:t>
+      </w:r>
+      <w:r>
+        <w:t xml:space="preserve">feel</w:t>
+      </w:r>
+      <w:r>
+        <w:t xml:space="preserve"> </w:t>
+      </w:r>
+      <w:r>
+        <w:t xml:space="preserve">obligated to do anything fancy (background music, fast/slow motion, titles, credits, transitions).</w:t>
+      </w:r>
+    </w:p>
+    <w:p>
+      <w:pPr>
+        <w:pStyle w:val="FirstParagraph"/>
+      </w:pPr>
+      <w:r>
+        <w:t xml:space="preserve">To submit your portfolio videos:</w:t>
       </w:r>
     </w:p>
     <w:p>
       <w:pPr>
         <w:numPr>
           <w:ilvl w:val="0"/>
-          <w:numId w:val="1009"/>
+          <w:numId w:val="1010"/>
+        </w:numPr>
+        <w:pStyle w:val="Compact"/>
+      </w:pPr>
+      <w:r>
+        <w:t xml:space="preserve">Upload your video to YouTube [</w:t>
+      </w:r>
+      <w:hyperlink r:id="rId54">
+        <w:r>
+          <w:rPr>
+            <w:rStyle w:val="Hyperlink"/>
+          </w:rPr>
+          <w:t xml:space="preserve">how to</w:t>
+        </w:r>
+      </w:hyperlink>
+      <w:r>
+        <w:t xml:space="preserve">].</w:t>
+      </w:r>
+    </w:p>
+    <w:p>
+      <w:pPr>
+        <w:numPr>
+          <w:ilvl w:val="1"/>
+          <w:numId w:val="1011"/>
+        </w:numPr>
+        <w:pStyle w:val="Compact"/>
+      </w:pPr>
+      <w:r>
+        <w:t xml:space="preserve">Login with your</w:t>
+      </w:r>
+      <w:r>
+        <w:t xml:space="preserve"> </w:t>
+      </w:r>
+      <w:r>
+        <w:rPr>
+          <w:rStyle w:val="VerbatimChar"/>
+        </w:rPr>
+        <w:t xml:space="preserve">mail.adelphi.edu</w:t>
+      </w:r>
+      <w:r>
+        <w:t xml:space="preserve"> </w:t>
+      </w:r>
+      <w:r>
+        <w:t xml:space="preserve">account</w:t>
+      </w:r>
+      <w:r>
+        <w:t xml:space="preserve"> </w:t>
+      </w:r>
+      <w:r>
+        <w:rPr>
+          <w:iCs/>
+          <w:i/>
+        </w:rPr>
+        <w:t xml:space="preserve">or</w:t>
+      </w:r>
+      <w:r>
+        <w:t xml:space="preserve"> </w:t>
+      </w:r>
+      <w:r>
+        <w:t xml:space="preserve">your regular YouTube account.</w:t>
+      </w:r>
+    </w:p>
+    <w:p>
+      <w:pPr>
+        <w:numPr>
+          <w:ilvl w:val="1"/>
+          <w:numId w:val="1011"/>
+        </w:numPr>
+        <w:pStyle w:val="Compact"/>
+      </w:pPr>
+      <w:r>
+        <w:t xml:space="preserve">Set the</w:t>
+      </w:r>
+      <w:r>
+        <w:t xml:space="preserve"> </w:t>
+      </w:r>
+      <w:hyperlink r:id="rId55">
+        <w:r>
+          <w:rPr>
+            <w:rStyle w:val="Hyperlink"/>
+          </w:rPr>
+          <w:t xml:space="preserve">visibility of your video</w:t>
+        </w:r>
+      </w:hyperlink>
+      <w:r>
+        <w:t xml:space="preserve">:</w:t>
+      </w:r>
+    </w:p>
+    <w:p>
+      <w:pPr>
+        <w:numPr>
+          <w:ilvl w:val="2"/>
+          <w:numId w:val="1012"/>
+        </w:numPr>
+        <w:pStyle w:val="Compact"/>
+      </w:pPr>
+      <w:r>
+        <w:t xml:space="preserve">unlisted (recommended) - anyone with the link can see it</w:t>
+      </w:r>
+    </w:p>
+    <w:p>
+      <w:pPr>
+        <w:numPr>
+          <w:ilvl w:val="2"/>
+          <w:numId w:val="1012"/>
+        </w:numPr>
+        <w:pStyle w:val="Compact"/>
+      </w:pPr>
+      <w:r>
+        <w:t xml:space="preserve">private (you must share with</w:t>
+      </w:r>
+      <w:r>
+        <w:t xml:space="preserve"> </w:t>
+      </w:r>
+      <w:r>
+        <w:rPr>
+          <w:rStyle w:val="VerbatimChar"/>
+        </w:rPr>
+        <w:t xml:space="preserve">mcuringa@adelphi.edu</w:t>
+      </w:r>
+      <w:r>
+        <w:t xml:space="preserve">)</w:t>
+      </w:r>
+    </w:p>
+    <w:p>
+      <w:pPr>
+        <w:numPr>
+          <w:ilvl w:val="2"/>
+          <w:numId w:val="1012"/>
+        </w:numPr>
+        <w:pStyle w:val="Compact"/>
+      </w:pPr>
+      <w:r>
+        <w:t xml:space="preserve">public (people can search for it and find it on the web and on youtube)</w:t>
+      </w:r>
+    </w:p>
+    <w:p>
+      <w:pPr>
+        <w:numPr>
+          <w:ilvl w:val="0"/>
+          <w:numId w:val="1010"/>
+        </w:numPr>
+        <w:pStyle w:val="Compact"/>
+      </w:pPr>
+      <w:r>
+        <w:t xml:space="preserve">Copy the link and submit it on Moodle</w:t>
+      </w:r>
+    </w:p>
+    <w:p>
+      <w:pPr>
+        <w:numPr>
+          <w:ilvl w:val="0"/>
+          <w:numId w:val="1010"/>
+        </w:numPr>
+        <w:pStyle w:val="Compact"/>
+      </w:pPr>
+      <w:r>
+        <w:t xml:space="preserve">Optional: put source code files (.py python files) in a .zip archive and submit with your link</w:t>
+      </w:r>
+    </w:p>
+    <w:p>
+      <w:pPr>
+        <w:numPr>
+          <w:ilvl w:val="0"/>
+          <w:numId w:val="1010"/>
+        </w:numPr>
+        <w:pStyle w:val="Compact"/>
+      </w:pPr>
+      <w:r>
+        <w:t xml:space="preserve">Optional: post your video on Slack for others to check out</w:t>
+      </w:r>
+    </w:p>
+    <w:bookmarkStart w:id="56" w:name="portfolio-1"/>
+    <w:p>
+      <w:pPr>
+        <w:pStyle w:val="Heading3"/>
+      </w:pPr>
+      <w:r>
+        <w:t xml:space="preserve">Portfolio 1</w:t>
+      </w:r>
+    </w:p>
+    <w:p>
+      <w:pPr>
+        <w:pStyle w:val="FirstParagraph"/>
+      </w:pPr>
+      <w:r>
+        <w:t xml:space="preserve">Your first portfolio covers chapters 1-5 in</w:t>
+      </w:r>
+      <w:r>
+        <w:t xml:space="preserve"> </w:t>
+      </w:r>
+      <w:r>
+        <w:rPr>
+          <w:iCs/>
+          <w:i/>
+        </w:rPr>
+        <w:t xml:space="preserve">How to Think Like a Computer Scientist</w:t>
+      </w:r>
+      <w:r>
+        <w:t xml:space="preserve">.</w:t>
+      </w:r>
+      <w:r>
+        <w:t xml:space="preserve"> </w:t>
+      </w:r>
+      <w:r>
+        <w:t xml:space="preserve">Key concepts for portfolio 1:</w:t>
+      </w:r>
+    </w:p>
+    <w:p>
+      <w:pPr>
+        <w:numPr>
+          <w:ilvl w:val="0"/>
+          <w:numId w:val="1013"/>
         </w:numPr>
         <w:pStyle w:val="Compact"/>
       </w:pPr>
@@ -2642,6 +2968,28 @@
           <w:bCs/>
           <w:b/>
         </w:rPr>
+        <w:t xml:space="preserve">algorithm:</w:t>
+      </w:r>
+      <w:r>
+        <w:t xml:space="preserve"> </w:t>
+      </w:r>
+      <w:r>
+        <w:t xml:space="preserve">your own definition of an algorithm and an example of an algorithm that you have written.</w:t>
+      </w:r>
+    </w:p>
+    <w:p>
+      <w:pPr>
+        <w:numPr>
+          <w:ilvl w:val="0"/>
+          <w:numId w:val="1013"/>
+        </w:numPr>
+        <w:pStyle w:val="Compact"/>
+      </w:pPr>
+      <w:r>
+        <w:rPr>
+          <w:bCs/>
+          <w:b/>
+        </w:rPr>
         <w:t xml:space="preserve">debugging:</w:t>
       </w:r>
       <w:r>
@@ -2671,7 +3019,7 @@
       <w:pPr>
         <w:numPr>
           <w:ilvl w:val="0"/>
-          <w:numId w:val="1009"/>
+          <w:numId w:val="1013"/>
         </w:numPr>
         <w:pStyle w:val="Compact"/>
       </w:pPr>
@@ -2693,7 +3041,7 @@
       <w:pPr>
         <w:numPr>
           <w:ilvl w:val="0"/>
-          <w:numId w:val="1009"/>
+          <w:numId w:val="1013"/>
         </w:numPr>
         <w:pStyle w:val="Compact"/>
       </w:pPr>
@@ -2715,7 +3063,7 @@
       <w:pPr>
         <w:numPr>
           <w:ilvl w:val="0"/>
-          <w:numId w:val="1009"/>
+          <w:numId w:val="1013"/>
         </w:numPr>
         <w:pStyle w:val="Compact"/>
       </w:pPr>
@@ -2737,7 +3085,7 @@
       <w:pPr>
         <w:numPr>
           <w:ilvl w:val="0"/>
-          <w:numId w:val="1009"/>
+          <w:numId w:val="1013"/>
         </w:numPr>
         <w:pStyle w:val="Compact"/>
       </w:pPr>
@@ -2795,60 +3143,45 @@
         <w:t xml:space="preserve"> </w:t>
       </w:r>
       <w:r>
-        <w:t xml:space="preserve">loops?</w:t>
-      </w:r>
-    </w:p>
-    <w:p>
-      <w:pPr>
-        <w:numPr>
-          <w:ilvl w:val="0"/>
-          <w:numId w:val="1009"/>
-        </w:numPr>
-        <w:pStyle w:val="Compact"/>
-      </w:pPr>
+        <w:t xml:space="preserve">loops? how to you repeat code</w:t>
+      </w:r>
+      <w:r>
+        <w:t xml:space="preserve"> </w:t>
+      </w:r>
+      <w:r>
+        <w:rPr>
+          <w:rStyle w:val="VerbatimChar"/>
+        </w:rPr>
+        <w:t xml:space="preserve">n</w:t>
+      </w:r>
+      <w:r>
+        <w:t xml:space="preserve"> </w:t>
+      </w:r>
+      <w:r>
+        <w:t xml:space="preserve">(e.g. 4 times)? how do you</w:t>
+      </w:r>
+      <w:r>
+        <w:t xml:space="preserve"> </w:t>
+      </w:r>
       <w:r>
         <w:rPr>
           <w:bCs/>
           <w:b/>
         </w:rPr>
-        <w:t xml:space="preserve">modules:</w:t>
-      </w:r>
-      <w:r>
-        <w:t xml:space="preserve"> </w:t>
-      </w:r>
-      <w:r>
-        <w:t xml:space="preserve">what are modules or libraries in computer programming? how did you use modules in your code example?</w:t>
-      </w:r>
-    </w:p>
-    <w:bookmarkEnd w:id="54"/>
-    <w:bookmarkStart w:id="55" w:name="portfolio-2"/>
-    <w:p>
-      <w:pPr>
-        <w:pStyle w:val="Heading3"/>
-      </w:pPr>
-      <w:r>
-        <w:t xml:space="preserve">Portfolio 2</w:t>
-      </w:r>
-    </w:p>
-    <w:p>
-      <w:pPr>
-        <w:pStyle w:val="FirstParagraph"/>
-      </w:pPr>
-      <w:r>
-        <w:t xml:space="preserve">Your second portfolio covers chapter 6-10, but will also draw on concepts in chapters 1-5.</w:t>
-      </w:r>
-      <w:r>
-        <w:t xml:space="preserve"> </w:t>
-      </w:r>
-      <w:r>
-        <w:t xml:space="preserve">Specifically, your portfolio must include:</w:t>
+        <w:t xml:space="preserve">iterate</w:t>
+      </w:r>
+      <w:r>
+        <w:t xml:space="preserve"> </w:t>
+      </w:r>
+      <w:r>
+        <w:t xml:space="preserve">over a list?</w:t>
       </w:r>
     </w:p>
     <w:p>
       <w:pPr>
         <w:numPr>
           <w:ilvl w:val="0"/>
-          <w:numId w:val="1010"/>
+          <w:numId w:val="1013"/>
         </w:numPr>
         <w:pStyle w:val="Compact"/>
       </w:pPr>
@@ -2857,20 +3190,56 @@
           <w:bCs/>
           <w:b/>
         </w:rPr>
-        <w:t xml:space="preserve">function parameters:</w:t>
-      </w:r>
-      <w:r>
-        <w:t xml:space="preserve"> </w:t>
-      </w:r>
-      <w:r>
-        <w:t xml:space="preserve">what are parameters? what are arguments? who are parameters different from variables?</w:t>
+        <w:t xml:space="preserve">modules:</w:t>
+      </w:r>
+      <w:r>
+        <w:t xml:space="preserve"> </w:t>
+      </w:r>
+      <w:r>
+        <w:t xml:space="preserve">what are modules or libraries in computer programming? how did you use the</w:t>
+      </w:r>
+      <w:r>
+        <w:t xml:space="preserve"> </w:t>
+      </w:r>
+      <w:r>
+        <w:rPr>
+          <w:rStyle w:val="VerbatimChar"/>
+        </w:rPr>
+        <w:t xml:space="preserve">math</w:t>
+      </w:r>
+      <w:r>
+        <w:t xml:space="preserve">,</w:t>
+      </w:r>
+      <w:r>
+        <w:t xml:space="preserve"> </w:t>
+      </w:r>
+      <w:r>
+        <w:rPr>
+          <w:rStyle w:val="VerbatimChar"/>
+        </w:rPr>
+        <w:t xml:space="preserve">turtle</w:t>
+      </w:r>
+      <w:r>
+        <w:t xml:space="preserve">,</w:t>
+      </w:r>
+      <w:r>
+        <w:t xml:space="preserve"> </w:t>
+      </w:r>
+      <w:r>
+        <w:rPr>
+          <w:rStyle w:val="VerbatimChar"/>
+        </w:rPr>
+        <w:t xml:space="preserve">random</w:t>
+      </w:r>
+      <w:r>
+        <w:t xml:space="preserve">, or other modules in your code example?</w:t>
       </w:r>
     </w:p>
     <w:p>
       <w:pPr>
         <w:numPr>
           <w:ilvl w:val="0"/>
-          <w:numId w:val="1010"/>
+          <w:numId w:val="1013"/>
         </w:numPr>
         <w:pStyle w:val="Compact"/>
       </w:pPr>
@@ -2879,43 +3248,165 @@
           <w:bCs/>
           <w:b/>
         </w:rPr>
-        <w:t xml:space="preserve">return statement:</w:t>
-      </w:r>
-      <w:r>
-        <w:t xml:space="preserve"> </w:t>
-      </w:r>
-      <w:r>
-        <w:t xml:space="preserve">demonstrate that you can write functions with return statements by highlighting code that you have written that uses</w:t>
-      </w:r>
-      <w:r>
-        <w:t xml:space="preserve"> </w:t>
-      </w:r>
-      <w:r>
-        <w:rPr>
-          <w:rStyle w:val="VerbatimChar"/>
-        </w:rPr>
-        <w:t xml:space="preserve">return</w:t>
-      </w:r>
-      <w:r>
-        <w:t xml:space="preserve"> </w:t>
-      </w:r>
-      <w:r>
-        <w:t xml:space="preserve">when the exercise prompt did not tell you what value should be returned.</w:t>
-      </w:r>
-    </w:p>
-    <w:p>
-      <w:pPr>
-        <w:numPr>
-          <w:ilvl w:val="0"/>
-          <w:numId w:val="1010"/>
-        </w:numPr>
-        <w:pStyle w:val="Compact"/>
-      </w:pPr>
+        <w:t xml:space="preserve">learning:</w:t>
+      </w:r>
+      <w:r>
+        <w:t xml:space="preserve"> </w:t>
+      </w:r>
+      <w:r>
+        <w:t xml:space="preserve">what have you learned? anything interesting, surprising, challenging? anything you are looking forward to learning?</w:t>
+      </w:r>
+    </w:p>
+    <w:p>
+      <w:pPr>
+        <w:pStyle w:val="FirstParagraph"/>
+      </w:pPr>
+      <w:r>
+        <w:t xml:space="preserve">In addition to covering the content above, to receive full points for Portfolio 1, you</w:t>
+      </w:r>
+      <w:r>
+        <w:t xml:space="preserve"> </w:t>
+      </w:r>
+      <w:r>
+        <w:rPr>
+          <w:iCs/>
+          <w:i/>
+        </w:rPr>
+        <w:t xml:space="preserve">must</w:t>
+      </w:r>
+      <w:r>
+        <w:t xml:space="preserve"> </w:t>
+      </w:r>
+      <w:r>
+        <w:t xml:space="preserve">demonstrate your code running in VS Code (1 point)</w:t>
+      </w:r>
+      <w:r>
+        <w:t xml:space="preserve"> </w:t>
+      </w:r>
+      <w:r>
+        <w:t xml:space="preserve">and that you understand how to use Chat-GPT for feedback, documentation, or general help (1 point).</w:t>
+      </w:r>
+    </w:p>
+    <w:p>
+      <w:pPr>
+        <w:pStyle w:val="BodyText"/>
+      </w:pPr>
+      <w:r>
+        <w:t xml:space="preserve">This video</w:t>
+      </w:r>
+      <w:r>
+        <w:t xml:space="preserve"> </w:t>
+      </w:r>
       <w:r>
         <w:rPr>
           <w:bCs/>
           <w:b/>
         </w:rPr>
+        <w:t xml:space="preserve">must be between 7 and 10 minutes</w:t>
+      </w:r>
+      <w:r>
+        <w:t xml:space="preserve"> </w:t>
+      </w:r>
+      <w:r>
+        <w:t xml:space="preserve">long. If your video is too long or too short, you will lose 2 points on the final score.</w:t>
+      </w:r>
+    </w:p>
+    <w:bookmarkEnd w:id="56"/>
+    <w:bookmarkStart w:id="57" w:name="portfolio-2"/>
+    <w:p>
+      <w:pPr>
+        <w:pStyle w:val="Heading3"/>
+      </w:pPr>
+      <w:r>
+        <w:t xml:space="preserve">Portfolio 2</w:t>
+      </w:r>
+    </w:p>
+    <w:p>
+      <w:pPr>
+        <w:pStyle w:val="FirstParagraph"/>
+      </w:pPr>
+      <w:r>
+        <w:t xml:space="preserve">Your second portfolio covers chapter 6-10, but will also draw on concepts in chapters 1-5.</w:t>
+      </w:r>
+      <w:r>
+        <w:t xml:space="preserve"> </w:t>
+      </w:r>
+      <w:r>
+        <w:t xml:space="preserve">Specifically, your portfolio must include:</w:t>
+      </w:r>
+    </w:p>
+    <w:p>
+      <w:pPr>
+        <w:numPr>
+          <w:ilvl w:val="0"/>
+          <w:numId w:val="1014"/>
+        </w:numPr>
+        <w:pStyle w:val="Compact"/>
+      </w:pPr>
+      <w:r>
+        <w:rPr>
+          <w:bCs/>
+          <w:b/>
+        </w:rPr>
+        <w:t xml:space="preserve">function parameters:</w:t>
+      </w:r>
+      <w:r>
+        <w:t xml:space="preserve"> </w:t>
+      </w:r>
+      <w:r>
+        <w:t xml:space="preserve">what are parameters? what are arguments? who are parameters different from variables?</w:t>
+      </w:r>
+    </w:p>
+    <w:p>
+      <w:pPr>
+        <w:numPr>
+          <w:ilvl w:val="0"/>
+          <w:numId w:val="1014"/>
+        </w:numPr>
+        <w:pStyle w:val="Compact"/>
+      </w:pPr>
+      <w:r>
+        <w:rPr>
+          <w:bCs/>
+          <w:b/>
+        </w:rPr>
+        <w:t xml:space="preserve">return statement:</w:t>
+      </w:r>
+      <w:r>
+        <w:t xml:space="preserve"> </w:t>
+      </w:r>
+      <w:r>
+        <w:t xml:space="preserve">demonstrate that you can write functions with return statements by highlighting code that you have written that uses</w:t>
+      </w:r>
+      <w:r>
+        <w:t xml:space="preserve"> </w:t>
+      </w:r>
+      <w:r>
+        <w:rPr>
+          <w:rStyle w:val="VerbatimChar"/>
+        </w:rPr>
+        <w:t xml:space="preserve">return</w:t>
+      </w:r>
+      <w:r>
+        <w:t xml:space="preserve"> </w:t>
+      </w:r>
+      <w:r>
+        <w:t xml:space="preserve">when the exercise prompt did not tell you what value should be returned.</w:t>
+      </w:r>
+    </w:p>
+    <w:p>
+      <w:pPr>
+        <w:numPr>
+          <w:ilvl w:val="0"/>
+          <w:numId w:val="1014"/>
+        </w:numPr>
+        <w:pStyle w:val="Compact"/>
+      </w:pPr>
+      <w:r>
+        <w:rPr>
+          <w:bCs/>
+          <w:b/>
+        </w:rPr>
         <w:t xml:space="preserve">selection:</w:t>
       </w:r>
       <w:r>
@@ -2996,7 +3487,7 @@
       <w:pPr>
         <w:numPr>
           <w:ilvl w:val="0"/>
-          <w:numId w:val="1010"/>
+          <w:numId w:val="1014"/>
         </w:numPr>
         <w:pStyle w:val="Compact"/>
       </w:pPr>
@@ -3085,7 +3576,7 @@
       <w:pPr>
         <w:numPr>
           <w:ilvl w:val="0"/>
-          <w:numId w:val="1010"/>
+          <w:numId w:val="1014"/>
         </w:numPr>
         <w:pStyle w:val="Compact"/>
       </w:pPr>
@@ -3107,7 +3598,7 @@
       <w:pPr>
         <w:numPr>
           <w:ilvl w:val="0"/>
-          <w:numId w:val="1010"/>
+          <w:numId w:val="1014"/>
         </w:numPr>
         <w:pStyle w:val="Compact"/>
       </w:pPr>
@@ -3138,27 +3629,27 @@
         <w:t xml:space="preserve">? demonstrate code that solves a problem using the methods of the Python string class.</w:t>
       </w:r>
     </w:p>
-    <w:bookmarkEnd w:id="55"/>
-    <w:bookmarkEnd w:id="56"/>
-    <w:bookmarkStart w:id="57" w:name="portfolio-3"/>
-    <w:p>
-      <w:pPr>
-        <w:pStyle w:val="Heading2"/>
-      </w:pPr>
-      <w:r>
-        <w:t xml:space="preserve">Portfolio 3</w:t>
-      </w:r>
-    </w:p>
-    <w:p>
-      <w:pPr>
-        <w:pStyle w:val="FirstParagraph"/>
-      </w:pPr>
-      <w:r>
-        <w:t xml:space="preserve">Your final portfolio demonstrates the knowledge and skills that you developed during the semester. It covers the content in chapters 11, 12, 13, 16, &amp; 17. Your main goal for this portfolio is to demonstrate that you’ve mastered the key problem solving principles you’ve been working towards, and that you can conceive, design, and code Python programs to solve basic problems.</w:t>
-      </w:r>
-    </w:p>
     <w:bookmarkEnd w:id="57"/>
     <w:bookmarkEnd w:id="58"/>
+    <w:bookmarkStart w:id="59" w:name="portfolio-3"/>
+    <w:p>
+      <w:pPr>
+        <w:pStyle w:val="Heading2"/>
+      </w:pPr>
+      <w:r>
+        <w:t xml:space="preserve">Portfolio 3</w:t>
+      </w:r>
+    </w:p>
+    <w:p>
+      <w:pPr>
+        <w:pStyle w:val="FirstParagraph"/>
+      </w:pPr>
+      <w:r>
+        <w:t xml:space="preserve">Your final portfolio demonstrates the knowledge and skills that you developed during the semester. It covers the content in chapters 11, 12, 13, 16, &amp; 17. Your main goal for this portfolio is to demonstrate that you’ve mastered the key problem solving principles you’ve been working towards, and that you can conceive, design, and code Python programs to solve basic problems.</w:t>
+      </w:r>
+    </w:p>
+    <w:bookmarkEnd w:id="59"/>
+    <w:bookmarkEnd w:id="60"/>
     <w:sectPr/>
   </w:body>
 </w:document>
@@ -3511,6 +4002,72 @@
     </w:lvlOverride>
   </w:num>
   <w:num w:numId="1010">
+    <w:abstractNumId w:val="99411"/>
+    <w:lvlOverride w:ilvl="0">
+      <w:startOverride w:val="1"/>
+    </w:lvlOverride>
+    <w:lvlOverride w:ilvl="1">
+      <w:startOverride w:val="1"/>
+    </w:lvlOverride>
+    <w:lvlOverride w:ilvl="2">
+      <w:startOverride w:val="1"/>
+    </w:lvlOverride>
+    <w:lvlOverride w:ilvl="3">
+      <w:startOverride w:val="1"/>
+    </w:lvlOverride>
+    <w:lvlOverride w:ilvl="4">
+      <w:startOverride w:val="1"/>
+    </w:lvlOverride>
+    <w:lvlOverride w:ilvl="5">
+      <w:startOverride w:val="1"/>
+    </w:lvlOverride>
+    <w:lvlOverride w:ilvl="6">
+      <w:startOverride w:val="1"/>
+    </w:lvlOverride>
+    <w:lvlOverride w:ilvl="7">
+      <w:startOverride w:val="1"/>
+    </w:lvlOverride>
+    <w:lvlOverride w:ilvl="8">
+      <w:startOverride w:val="1"/>
+    </w:lvlOverride>
+  </w:num>
+  <w:num w:numId="1011">
+    <w:abstractNumId w:val="991"/>
+  </w:num>
+  <w:num w:numId="1012">
+    <w:abstractNumId w:val="991"/>
+  </w:num>
+  <w:num w:numId="1013">
+    <w:abstractNumId w:val="99411"/>
+    <w:lvlOverride w:ilvl="0">
+      <w:startOverride w:val="1"/>
+    </w:lvlOverride>
+    <w:lvlOverride w:ilvl="1">
+      <w:startOverride w:val="1"/>
+    </w:lvlOverride>
+    <w:lvlOverride w:ilvl="2">
+      <w:startOverride w:val="1"/>
+    </w:lvlOverride>
+    <w:lvlOverride w:ilvl="3">
+      <w:startOverride w:val="1"/>
+    </w:lvlOverride>
+    <w:lvlOverride w:ilvl="4">
+      <w:startOverride w:val="1"/>
+    </w:lvlOverride>
+    <w:lvlOverride w:ilvl="5">
+      <w:startOverride w:val="1"/>
+    </w:lvlOverride>
+    <w:lvlOverride w:ilvl="6">
+      <w:startOverride w:val="1"/>
+    </w:lvlOverride>
+    <w:lvlOverride w:ilvl="7">
+      <w:startOverride w:val="1"/>
+    </w:lvlOverride>
+    <w:lvlOverride w:ilvl="8">
+      <w:startOverride w:val="1"/>
+    </w:lvlOverride>
+  </w:num>
+  <w:num w:numId="1014">
     <w:abstractNumId w:val="99411"/>
     <w:lvlOverride w:ilvl="0">
       <w:startOverride w:val="1"/>

</xml_diff>

<commit_message>
added academic dishonesty to portfolio
</commit_message>
<xml_diff>
--- a/word/intro-to-programming_python.docx
+++ b/word/intro-to-programming_python.docx
@@ -2737,9 +2737,87 @@
     </w:p>
     <w:p>
       <w:pPr>
+        <w:numPr>
+          <w:ilvl w:val="0"/>
+          <w:numId w:val="1009"/>
+        </w:numPr>
+        <w:pStyle w:val="Compact"/>
+      </w:pPr>
+      <w:r>
+        <w:rPr>
+          <w:bCs/>
+          <w:b/>
+        </w:rPr>
+        <w:t xml:space="preserve">Include code you wrote.</w:t>
+      </w:r>
+      <w:r>
+        <w:t xml:space="preserve"> </w:t>
+      </w:r>
+      <w:r>
+        <w:t xml:space="preserve">Just to be clear, your video should include code that you have written. It is</w:t>
+      </w:r>
+      <w:r>
+        <w:t xml:space="preserve"> </w:t>
+      </w:r>
+      <w:r>
+        <w:t xml:space="preserve">up to you if you want to show several different exercises, a larger program from a challenge</w:t>
+      </w:r>
+      <w:r>
+        <w:t xml:space="preserve"> </w:t>
+      </w:r>
+      <w:r>
+        <w:t xml:space="preserve">problem, or something else that you have written.</w:t>
+      </w:r>
+      <w:r>
+        <w:t xml:space="preserve"> </w:t>
+      </w:r>
+      <w:r>
+        <w:rPr>
+          <w:bCs/>
+          <w:b/>
+        </w:rPr>
+        <w:t xml:space="preserve">Do not show somebody else’s code.</w:t>
+      </w:r>
+      <w:r>
+        <w:t xml:space="preserve"> </w:t>
+      </w:r>
+      <w:r>
+        <w:t xml:space="preserve">If you include</w:t>
+      </w:r>
+      <w:r>
+        <w:t xml:space="preserve"> </w:t>
+      </w:r>
+      <w:r>
+        <w:t xml:space="preserve">code that you didn’t write (from the book, written by an AI, found online, written by a friend)</w:t>
+      </w:r>
+      <w:r>
+        <w:t xml:space="preserve"> </w:t>
+      </w:r>
+      <w:r>
+        <w:t xml:space="preserve">please indicate that in the comments and in your narration. Passing off someone else’s work as your</w:t>
+      </w:r>
+      <w:r>
+        <w:t xml:space="preserve"> </w:t>
+      </w:r>
+      <w:r>
+        <w:t xml:space="preserve">own is clear academic dishonesty and will lead to a zero for this assignment and possibly further</w:t>
+      </w:r>
+      <w:r>
+        <w:t xml:space="preserve"> </w:t>
+      </w:r>
+      <w:r>
+        <w:t xml:space="preserve">disciplinary action.</w:t>
+      </w:r>
+    </w:p>
+    <w:p>
+      <w:pPr>
         <w:pStyle w:val="FirstParagraph"/>
       </w:pPr>
       <w:r>
+        <w:rPr>
+          <w:bCs/>
+          <w:b/>
+        </w:rPr>
         <w:t xml:space="preserve">To submit your portfolio videos:</w:t>
       </w:r>
     </w:p>
@@ -2948,10 +3026,16 @@
       <w:r>
         <w:t xml:space="preserve">.</w:t>
       </w:r>
-      <w:r>
-        <w:t xml:space="preserve"> </w:t>
-      </w:r>
-      <w:r>
+    </w:p>
+    <w:p>
+      <w:pPr>
+        <w:pStyle w:val="BodyText"/>
+      </w:pPr>
+      <w:r>
+        <w:rPr>
+          <w:iCs/>
+          <w:i/>
+        </w:rPr>
         <w:t xml:space="preserve">Key concepts for portfolio 1:</w:t>
       </w:r>
     </w:p>

</xml_diff>

<commit_message>
added late grading for programming portfolios
</commit_message>
<xml_diff>
--- a/word/intro-to-programming_python.docx
+++ b/word/intro-to-programming_python.docx
@@ -2321,7 +2321,7 @@
     </w:p>
     <w:bookmarkEnd w:id="51"/>
     <w:bookmarkEnd w:id="52"/>
-    <w:bookmarkStart w:id="60" w:name="assignments-and-grading"/>
+    <w:bookmarkStart w:id="63" w:name="assignments-and-grading"/>
     <w:p>
       <w:pPr>
         <w:pStyle w:val="Heading1"/>
@@ -2508,7 +2508,7 @@
       </w:r>
     </w:p>
     <w:bookmarkEnd w:id="53"/>
-    <w:bookmarkStart w:id="58" w:name="programming-portfolios"/>
+    <w:bookmarkStart w:id="61" w:name="programming-portfolios"/>
     <w:p>
       <w:pPr>
         <w:pStyle w:val="Heading2"/>
@@ -2571,9 +2571,18 @@
         <w:t xml:space="preserve">posted on the course website.</w:t>
       </w:r>
     </w:p>
-    <w:p>
-      <w:pPr>
-        <w:pStyle w:val="BodyText"/>
+    <w:bookmarkStart w:id="54" w:name="video-guidelines"/>
+    <w:p>
+      <w:pPr>
+        <w:pStyle w:val="Heading4"/>
+      </w:pPr>
+      <w:r>
+        <w:t xml:space="preserve">Video guidelines</w:t>
+      </w:r>
+    </w:p>
+    <w:p>
+      <w:pPr>
+        <w:pStyle w:val="FirstParagraph"/>
       </w:pPr>
       <w:r>
         <w:t xml:space="preserve">This is not a video production class, so you are not expected to create a polished video with high production quality.</w:t>
@@ -2809,16 +2818,38 @@
         <w:t xml:space="preserve">disciplinary action.</w:t>
       </w:r>
     </w:p>
+    <w:bookmarkEnd w:id="54"/>
+    <w:bookmarkStart w:id="55" w:name="late-submissions"/>
+    <w:p>
+      <w:pPr>
+        <w:pStyle w:val="Heading4"/>
+      </w:pPr>
+      <w:r>
+        <w:t xml:space="preserve">Late submissions</w:t>
+      </w:r>
+    </w:p>
     <w:p>
       <w:pPr>
         <w:pStyle w:val="FirstParagraph"/>
       </w:pPr>
       <w:r>
-        <w:rPr>
-          <w:bCs/>
-          <w:b/>
-        </w:rPr>
-        <w:t xml:space="preserve">To submit your portfolio videos:</w:t>
+        <w:t xml:space="preserve">If you submit your portfolio after late (see due date and time on Moodle), you will lose 2 points.</w:t>
+      </w:r>
+      <w:r>
+        <w:t xml:space="preserve"> </w:t>
+      </w:r>
+      <w:r>
+        <w:t xml:space="preserve">You will lose 1 additional point for each day it is late after the first 24 hours.</w:t>
+      </w:r>
+    </w:p>
+    <w:bookmarkEnd w:id="55"/>
+    <w:bookmarkStart w:id="58" w:name="submit-your-portfolio"/>
+    <w:p>
+      <w:pPr>
+        <w:pStyle w:val="Heading4"/>
+      </w:pPr>
+      <w:r>
+        <w:t xml:space="preserve">Submit your portfolio</w:t>
       </w:r>
     </w:p>
     <w:p>
@@ -2832,7 +2863,7 @@
       <w:r>
         <w:t xml:space="preserve">Upload your video to YouTube [</w:t>
       </w:r>
-      <w:hyperlink r:id="rId54">
+      <w:hyperlink r:id="rId56">
         <w:r>
           <w:rPr>
             <w:rStyle w:val="Hyperlink"/>
@@ -2901,7 +2932,7 @@
       <w:r>
         <w:t xml:space="preserve"> </w:t>
       </w:r>
-      <w:hyperlink r:id="rId55">
+      <w:hyperlink r:id="rId57">
         <w:r>
           <w:rPr>
             <w:rStyle w:val="Hyperlink"/>
@@ -2997,7 +3028,8 @@
         <w:t xml:space="preserve">Optional: post your video on Slack for others to check out</w:t>
       </w:r>
     </w:p>
-    <w:bookmarkStart w:id="56" w:name="portfolio-1"/>
+    <w:bookmarkEnd w:id="58"/>
+    <w:bookmarkStart w:id="59" w:name="portfolio-1"/>
     <w:p>
       <w:pPr>
         <w:pStyle w:val="Heading3"/>
@@ -3395,8 +3427,8 @@
         <w:t xml:space="preserve">long. If your video is too long or too short, you will lose 2 points on the final score.</w:t>
       </w:r>
     </w:p>
-    <w:bookmarkEnd w:id="56"/>
-    <w:bookmarkStart w:id="57" w:name="portfolio-2"/>
+    <w:bookmarkEnd w:id="59"/>
+    <w:bookmarkStart w:id="60" w:name="portfolio-2"/>
     <w:p>
       <w:pPr>
         <w:pStyle w:val="Heading3"/>
@@ -3713,9 +3745,9 @@
         <w:t xml:space="preserve">? demonstrate code that solves a problem using the methods of the Python string class.</w:t>
       </w:r>
     </w:p>
-    <w:bookmarkEnd w:id="57"/>
-    <w:bookmarkEnd w:id="58"/>
-    <w:bookmarkStart w:id="59" w:name="portfolio-3"/>
+    <w:bookmarkEnd w:id="60"/>
+    <w:bookmarkEnd w:id="61"/>
+    <w:bookmarkStart w:id="62" w:name="portfolio-3"/>
     <w:p>
       <w:pPr>
         <w:pStyle w:val="Heading2"/>
@@ -3732,8 +3764,8 @@
         <w:t xml:space="preserve">Your final portfolio demonstrates the knowledge and skills that you developed during the semester. It covers the content in chapters 11, 12, 13, 16, &amp; 17. Your main goal for this portfolio is to demonstrate that you’ve mastered the key problem solving principles you’ve been working towards, and that you can conceive, design, and code Python programs to solve basic problems.</w:t>
       </w:r>
     </w:p>
-    <w:bookmarkEnd w:id="59"/>
-    <w:bookmarkEnd w:id="60"/>
+    <w:bookmarkEnd w:id="62"/>
+    <w:bookmarkEnd w:id="63"/>
     <w:sectPr/>
   </w:body>
 </w:document>

</xml_diff>

<commit_message>
added new build of csc 602 with updated portfolio tips
</commit_message>
<xml_diff>
--- a/word/intro-to-programming_python.docx
+++ b/word/intro-to-programming_python.docx
@@ -2818,6 +2818,101 @@
         <w:t xml:space="preserve">disciplinary action.</w:t>
       </w:r>
     </w:p>
+    <w:p>
+      <w:pPr>
+        <w:numPr>
+          <w:ilvl w:val="0"/>
+          <w:numId w:val="1009"/>
+        </w:numPr>
+        <w:pStyle w:val="Compact"/>
+      </w:pPr>
+      <w:r>
+        <w:rPr>
+          <w:bCs/>
+          <w:b/>
+        </w:rPr>
+        <w:t xml:space="preserve">Tips for making a good video</w:t>
+      </w:r>
+      <w:r>
+        <w:t xml:space="preserve"> </w:t>
+      </w:r>
+      <w:r>
+        <w:t xml:space="preserve">Each portfolio has some key concepts that you should touch on, but the goal of the</w:t>
+      </w:r>
+      <w:r>
+        <w:t xml:space="preserve"> </w:t>
+      </w:r>
+      <w:r>
+        <w:t xml:space="preserve">portfolio is to show what you learned,</w:t>
+      </w:r>
+      <w:r>
+        <w:t xml:space="preserve"> </w:t>
+      </w:r>
+      <w:r>
+        <w:rPr>
+          <w:iCs/>
+          <w:i/>
+        </w:rPr>
+        <w:t xml:space="preserve">not offer wrote/textbook definitions of the concepts</w:t>
+      </w:r>
+      <w:r>
+        <w:t xml:space="preserve">.</w:t>
+      </w:r>
+      <w:r>
+        <w:t xml:space="preserve"> </w:t>
+      </w:r>
+      <w:r>
+        <w:t xml:space="preserve">A good portfolio will, typically, show just one (or two) programs that are interesting</w:t>
+      </w:r>
+      <w:r>
+        <w:t xml:space="preserve"> </w:t>
+      </w:r>
+      <w:r>
+        <w:t xml:space="preserve">and complex enough to cover all of the concepts.</w:t>
+      </w:r>
+      <w:r>
+        <w:t xml:space="preserve"> </w:t>
+      </w:r>
+      <w:r>
+        <w:rPr>
+          <w:iCs/>
+          <w:i/>
+        </w:rPr>
+        <w:t xml:space="preserve">You do not need to explicitly</w:t>
+      </w:r>
+      <w:r>
+        <w:rPr>
+          <w:iCs/>
+          <w:i/>
+        </w:rPr>
+        <w:t xml:space="preserve"> </w:t>
+      </w:r>
+      <w:r>
+        <w:rPr>
+          <w:iCs/>
+          <w:i/>
+        </w:rPr>
+        <w:t xml:space="preserve">define the concepts.</w:t>
+      </w:r>
+      <w:r>
+        <w:t xml:space="preserve"> </w:t>
+      </w:r>
+      <w:r>
+        <w:t xml:space="preserve">However, when you are discussing your work, you should</w:t>
+      </w:r>
+      <w:r>
+        <w:t xml:space="preserve"> </w:t>
+      </w:r>
+      <w:r>
+        <w:t xml:space="preserve">use the terms correctly and in context, and your work should include all of the</w:t>
+      </w:r>
+      <w:r>
+        <w:t xml:space="preserve"> </w:t>
+      </w:r>
+      <w:r>
+        <w:t xml:space="preserve">necessary components.</w:t>
+      </w:r>
+    </w:p>
     <w:bookmarkEnd w:id="54"/>
     <w:bookmarkStart w:id="55" w:name="late-submissions"/>
     <w:p>
@@ -3013,19 +3108,31 @@
         <w:pStyle w:val="Compact"/>
       </w:pPr>
       <w:r>
-        <w:t xml:space="preserve">Optional: put source code files (.py python files) in a .zip archive and submit with your link</w:t>
-      </w:r>
-    </w:p>
-    <w:p>
-      <w:pPr>
-        <w:numPr>
-          <w:ilvl w:val="0"/>
-          <w:numId w:val="1010"/>
-        </w:numPr>
-        <w:pStyle w:val="Compact"/>
-      </w:pPr>
-      <w:r>
         <w:t xml:space="preserve">Optional: post your video on Slack for others to check out</w:t>
+      </w:r>
+    </w:p>
+    <w:p>
+      <w:pPr>
+        <w:pStyle w:val="FirstParagraph"/>
+      </w:pPr>
+      <w:r>
+        <w:t xml:space="preserve">Your video</w:t>
+      </w:r>
+      <w:r>
+        <w:t xml:space="preserve"> </w:t>
+      </w:r>
+      <w:r>
+        <w:rPr>
+          <w:bCs/>
+          <w:b/>
+        </w:rPr>
+        <w:t xml:space="preserve">must be between 7 and 10 minutes</w:t>
+      </w:r>
+      <w:r>
+        <w:t xml:space="preserve"> </w:t>
+      </w:r>
+      <w:r>
+        <w:t xml:space="preserve">long. If your video is too long or too short, you will lose 2 points on the final score.</w:t>
       </w:r>
     </w:p>
     <w:bookmarkEnd w:id="58"/>
@@ -3403,74 +3510,50 @@
         <w:t xml:space="preserve">and that you understand how to use Chat-GPT for feedback, documentation, or general help (1 point).</w:t>
       </w:r>
     </w:p>
-    <w:p>
-      <w:pPr>
-        <w:pStyle w:val="BodyText"/>
-      </w:pPr>
-      <w:r>
-        <w:t xml:space="preserve">This video</w:t>
-      </w:r>
-      <w:r>
-        <w:t xml:space="preserve"> </w:t>
-      </w:r>
+    <w:bookmarkEnd w:id="59"/>
+    <w:bookmarkStart w:id="60" w:name="portfolio-2"/>
+    <w:p>
+      <w:pPr>
+        <w:pStyle w:val="Heading3"/>
+      </w:pPr>
+      <w:r>
+        <w:t xml:space="preserve">Portfolio 2</w:t>
+      </w:r>
+    </w:p>
+    <w:p>
+      <w:pPr>
+        <w:pStyle w:val="FirstParagraph"/>
+      </w:pPr>
+      <w:r>
+        <w:t xml:space="preserve">Your second portfolio covers chapter 6-10, but will also draw on concepts in chapters 1-5.</w:t>
+      </w:r>
+      <w:r>
+        <w:t xml:space="preserve"> </w:t>
+      </w:r>
+      <w:r>
+        <w:t xml:space="preserve">Specifically, your portfolio must include:</w:t>
+      </w:r>
+    </w:p>
+    <w:p>
+      <w:pPr>
+        <w:numPr>
+          <w:ilvl w:val="0"/>
+          <w:numId w:val="1014"/>
+        </w:numPr>
+        <w:pStyle w:val="Compact"/>
+      </w:pPr>
       <w:r>
         <w:rPr>
           <w:bCs/>
           <w:b/>
         </w:rPr>
-        <w:t xml:space="preserve">must be between 7 and 10 minutes</w:t>
-      </w:r>
-      <w:r>
-        <w:t xml:space="preserve"> </w:t>
-      </w:r>
-      <w:r>
-        <w:t xml:space="preserve">long. If your video is too long or too short, you will lose 2 points on the final score.</w:t>
-      </w:r>
-    </w:p>
-    <w:bookmarkEnd w:id="59"/>
-    <w:bookmarkStart w:id="60" w:name="portfolio-2"/>
-    <w:p>
-      <w:pPr>
-        <w:pStyle w:val="Heading3"/>
-      </w:pPr>
-      <w:r>
-        <w:t xml:space="preserve">Portfolio 2</w:t>
-      </w:r>
-    </w:p>
-    <w:p>
-      <w:pPr>
-        <w:pStyle w:val="FirstParagraph"/>
-      </w:pPr>
-      <w:r>
-        <w:t xml:space="preserve">Your second portfolio covers chapter 6-10, but will also draw on concepts in chapters 1-5.</w:t>
-      </w:r>
-      <w:r>
-        <w:t xml:space="preserve"> </w:t>
-      </w:r>
-      <w:r>
-        <w:t xml:space="preserve">Specifically, your portfolio must include:</w:t>
-      </w:r>
-    </w:p>
-    <w:p>
-      <w:pPr>
-        <w:numPr>
-          <w:ilvl w:val="0"/>
-          <w:numId w:val="1014"/>
-        </w:numPr>
-        <w:pStyle w:val="Compact"/>
-      </w:pPr>
-      <w:r>
-        <w:rPr>
-          <w:bCs/>
-          <w:b/>
-        </w:rPr>
         <w:t xml:space="preserve">function parameters:</w:t>
       </w:r>
       <w:r>
         <w:t xml:space="preserve"> </w:t>
       </w:r>
       <w:r>
-        <w:t xml:space="preserve">what are parameters? what are arguments? who are parameters different from variables?</w:t>
+        <w:t xml:space="preserve">what are parameters? what are arguments? how are parameters different from variables?</w:t>
       </w:r>
     </w:p>
     <w:p>
@@ -3743,6 +3826,62 @@
       </w:r>
       <w:r>
         <w:t xml:space="preserve">? demonstrate code that solves a problem using the methods of the Python string class.</w:t>
+      </w:r>
+    </w:p>
+    <w:p>
+      <w:pPr>
+        <w:numPr>
+          <w:ilvl w:val="0"/>
+          <w:numId w:val="1014"/>
+        </w:numPr>
+        <w:pStyle w:val="Compact"/>
+      </w:pPr>
+      <w:r>
+        <w:rPr>
+          <w:bCs/>
+          <w:b/>
+        </w:rPr>
+        <w:t xml:space="preserve">composition:</w:t>
+      </w:r>
+      <w:r>
+        <w:t xml:space="preserve"> </w:t>
+      </w:r>
+      <w:r>
+        <w:t xml:space="preserve">demonstrate</w:t>
+      </w:r>
+      <w:r>
+        <w:t xml:space="preserve"> </w:t>
+      </w:r>
+      <w:r>
+        <w:rPr>
+          <w:iCs/>
+          <w:i/>
+        </w:rPr>
+        <w:t xml:space="preserve">composition</w:t>
+      </w:r>
+      <w:r>
+        <w:t xml:space="preserve"> </w:t>
+      </w:r>
+      <w:r>
+        <w:t xml:space="preserve">by using one function (you have written, with</w:t>
+      </w:r>
+      <w:r>
+        <w:t xml:space="preserve"> </w:t>
+      </w:r>
+      <w:r>
+        <w:rPr>
+          <w:rStyle w:val="VerbatimChar"/>
+        </w:rPr>
+        <w:t xml:space="preserve">return</w:t>
+      </w:r>
+      <w:r>
+        <w:t xml:space="preserve">)</w:t>
+      </w:r>
+      <w:r>
+        <w:t xml:space="preserve"> </w:t>
+      </w:r>
+      <w:r>
+        <w:t xml:space="preserve">inside another function.</w:t>
       </w:r>
     </w:p>
     <w:bookmarkEnd w:id="60"/>

</xml_diff>